<commit_message>
fix î in introducere
</commit_message>
<xml_diff>
--- a/LicentaDanPopaV1.docx
+++ b/LicentaDanPopaV1.docx
@@ -4100,7 +4100,15 @@
         <w:t xml:space="preserve">rogramare încă persistă. </w:t>
       </w:r>
       <w:r>
-        <w:t>Redux si React sunt niște tehnologii actuale, fiind unele din cele mai utilizate tehnologii in spațiul web.</w:t>
+        <w:t xml:space="preserve">Redux si React sunt niște tehnologii actuale, fiind unele din cele mai </w:t>
+      </w:r>
+      <w:r>
+        <w:t>utilizate tehnologii î</w:t>
+      </w:r>
+      <w:bookmarkStart w:id="2" w:name="_GoBack"/>
+      <w:bookmarkEnd w:id="2"/>
+      <w:r>
+        <w:t>n spațiul web.</w:t>
       </w:r>
     </w:p>
     <w:p>
@@ -4815,16 +4823,22 @@
         <w:t>26</w:t>
       </w:r>
       <w:r>
-        <w:t xml:space="preserve"> resurse bibliografice </w:t>
-      </w:r>
-      <w:r>
-        <w:t xml:space="preserve">și </w:t>
+        <w:t xml:space="preserve"> resurse bibliografice,</w:t>
+      </w:r>
+      <w:r>
+        <w:t xml:space="preserve"> </w:t>
       </w:r>
       <w:r>
         <w:t>12</w:t>
       </w:r>
       <w:r>
-        <w:t xml:space="preserve"> figuri.</w:t>
+        <w:t xml:space="preserve"> figuri</w:t>
+      </w:r>
+      <w:r>
+        <w:t xml:space="preserve"> și 1 tabel</w:t>
+      </w:r>
+      <w:r>
+        <w:t>.</w:t>
       </w:r>
       <w:r>
         <w:br w:type="page"/>
@@ -4839,7 +4853,7 @@
         </w:numPr>
         <w:outlineLvl w:val="0"/>
       </w:pPr>
-      <w:bookmarkStart w:id="2" w:name="_Toc7518056"/>
+      <w:bookmarkStart w:id="3" w:name="_Toc7518056"/>
       <w:r>
         <w:lastRenderedPageBreak/>
         <w:t xml:space="preserve">PREZENTAREA </w:t>
@@ -4853,18 +4867,18 @@
       <w:r>
         <w:t xml:space="preserve"> ȘI REACT</w:t>
       </w:r>
-      <w:bookmarkEnd w:id="2"/>
+      <w:bookmarkEnd w:id="3"/>
     </w:p>
     <w:p>
       <w:pPr>
         <w:pStyle w:val="Head23"/>
         <w:outlineLvl w:val="1"/>
       </w:pPr>
-      <w:bookmarkStart w:id="3" w:name="_Toc7518057"/>
+      <w:bookmarkStart w:id="4" w:name="_Toc7518057"/>
       <w:r>
         <w:t>Scurt istoric</w:t>
       </w:r>
-      <w:bookmarkEnd w:id="3"/>
+      <w:bookmarkEnd w:id="4"/>
     </w:p>
     <w:p>
       <w:pPr>
@@ -5039,11 +5053,11 @@
         <w:pStyle w:val="Head23"/>
         <w:outlineLvl w:val="1"/>
       </w:pPr>
-      <w:bookmarkStart w:id="4" w:name="_Toc7518058"/>
+      <w:bookmarkStart w:id="5" w:name="_Toc7518058"/>
       <w:r>
         <w:t>Motivele utilizării React Js</w:t>
       </w:r>
-      <w:bookmarkEnd w:id="4"/>
+      <w:bookmarkEnd w:id="5"/>
     </w:p>
     <w:p>
       <w:pPr>
@@ -5160,11 +5174,11 @@
         <w:pStyle w:val="Head23"/>
         <w:outlineLvl w:val="1"/>
       </w:pPr>
-      <w:bookmarkStart w:id="5" w:name="_Toc7518059"/>
+      <w:bookmarkStart w:id="6" w:name="_Toc7518059"/>
       <w:r>
         <w:t>Bazele React JS</w:t>
       </w:r>
-      <w:bookmarkEnd w:id="5"/>
+      <w:bookmarkEnd w:id="6"/>
     </w:p>
     <w:p>
       <w:pPr>
@@ -5554,11 +5568,11 @@
         <w:pStyle w:val="Head23"/>
         <w:outlineLvl w:val="1"/>
       </w:pPr>
-      <w:bookmarkStart w:id="6" w:name="_Toc7518060"/>
+      <w:bookmarkStart w:id="7" w:name="_Toc7518060"/>
       <w:r>
         <w:t>Motivele utilizării Redux</w:t>
       </w:r>
-      <w:bookmarkEnd w:id="6"/>
+      <w:bookmarkEnd w:id="7"/>
     </w:p>
     <w:p>
       <w:pPr>
@@ -5620,11 +5634,11 @@
         <w:pStyle w:val="Head23"/>
         <w:outlineLvl w:val="1"/>
       </w:pPr>
-      <w:bookmarkStart w:id="7" w:name="_Toc7518061"/>
+      <w:bookmarkStart w:id="8" w:name="_Toc7518061"/>
       <w:r>
         <w:t>Bazele Redux-ului</w:t>
       </w:r>
-      <w:bookmarkEnd w:id="7"/>
+      <w:bookmarkEnd w:id="8"/>
     </w:p>
     <w:p>
       <w:pPr>
@@ -5780,8 +5794,8 @@
         <w:ind w:firstLine="709"/>
         <w:jc w:val="left"/>
       </w:pPr>
-      <w:bookmarkStart w:id="8" w:name="_Toc7271582"/>
-      <w:bookmarkStart w:id="9" w:name="_Toc7271607"/>
+      <w:bookmarkStart w:id="9" w:name="_Toc7271582"/>
+      <w:bookmarkStart w:id="10" w:name="_Toc7271607"/>
       <w:r>
         <w:rPr>
           <w:b/>
@@ -5790,8 +5804,8 @@
         </w:rPr>
         <w:t>Acțiuni</w:t>
       </w:r>
-      <w:bookmarkEnd w:id="8"/>
       <w:bookmarkEnd w:id="9"/>
+      <w:bookmarkEnd w:id="10"/>
     </w:p>
     <w:p>
       <w:pPr>
@@ -6882,11 +6896,11 @@
         <w:pStyle w:val="Head23"/>
         <w:outlineLvl w:val="1"/>
       </w:pPr>
-      <w:bookmarkStart w:id="10" w:name="_Toc7518062"/>
+      <w:bookmarkStart w:id="11" w:name="_Toc7518062"/>
       <w:r>
         <w:t>Integrarea Redux-ului în aplicațiile React</w:t>
       </w:r>
-      <w:bookmarkEnd w:id="10"/>
+      <w:bookmarkEnd w:id="11"/>
     </w:p>
     <w:p>
       <w:pPr>
@@ -7799,7 +7813,7 @@
         <w:pStyle w:val="Head23"/>
         <w:outlineLvl w:val="1"/>
       </w:pPr>
-      <w:bookmarkStart w:id="11" w:name="_Toc7518063"/>
+      <w:bookmarkStart w:id="12" w:name="_Toc7518063"/>
       <w:r>
         <w:t>Ecosistema</w:t>
       </w:r>
@@ -7809,7 +7823,7 @@
       <w:r>
         <w:t>-ului</w:t>
       </w:r>
-      <w:bookmarkEnd w:id="11"/>
+      <w:bookmarkEnd w:id="12"/>
     </w:p>
     <w:p>
       <w:pPr>
@@ -8177,14 +8191,14 @@
         </w:numPr>
         <w:outlineLvl w:val="0"/>
       </w:pPr>
-      <w:bookmarkStart w:id="12" w:name="_Toc7518064"/>
+      <w:bookmarkStart w:id="13" w:name="_Toc7518064"/>
       <w:r>
         <w:t xml:space="preserve">ANALIZA TEHNOLOGIILOR DE </w:t>
       </w:r>
       <w:r>
         <w:t>MANAGEMENT A STĂRII GLOBALE ÎN JS</w:t>
       </w:r>
-      <w:bookmarkEnd w:id="12"/>
+      <w:bookmarkEnd w:id="13"/>
     </w:p>
     <w:p>
       <w:pPr>
@@ -8350,11 +8364,11 @@
         <w:ind w:hanging="83"/>
         <w:outlineLvl w:val="1"/>
       </w:pPr>
-      <w:bookmarkStart w:id="13" w:name="_Toc7518065"/>
+      <w:bookmarkStart w:id="14" w:name="_Toc7518065"/>
       <w:r>
         <w:t>Mobx și Mobx-state-tree</w:t>
       </w:r>
-      <w:bookmarkEnd w:id="13"/>
+      <w:bookmarkEnd w:id="14"/>
     </w:p>
     <w:p>
       <w:pPr>
@@ -9323,11 +9337,11 @@
         <w:ind w:hanging="83"/>
         <w:outlineLvl w:val="1"/>
       </w:pPr>
-      <w:bookmarkStart w:id="14" w:name="_Toc7518066"/>
+      <w:bookmarkStart w:id="15" w:name="_Toc7518066"/>
       <w:r>
         <w:t>Vuex</w:t>
       </w:r>
-      <w:bookmarkEnd w:id="14"/>
+      <w:bookmarkEnd w:id="15"/>
     </w:p>
     <w:p>
       <w:pPr>
@@ -9862,11 +9876,11 @@
         <w:ind w:hanging="83"/>
         <w:outlineLvl w:val="1"/>
       </w:pPr>
-      <w:bookmarkStart w:id="15" w:name="_Toc7518067"/>
+      <w:bookmarkStart w:id="16" w:name="_Toc7518067"/>
       <w:r>
         <w:t>Ngrx</w:t>
       </w:r>
-      <w:bookmarkEnd w:id="15"/>
+      <w:bookmarkEnd w:id="16"/>
     </w:p>
     <w:p>
       <w:pPr>
@@ -10972,14 +10986,14 @@
         </w:numPr>
         <w:outlineLvl w:val="0"/>
       </w:pPr>
-      <w:bookmarkStart w:id="16" w:name="_Toc7518068"/>
+      <w:bookmarkStart w:id="17" w:name="_Toc7518068"/>
       <w:r>
         <w:t>ELABORAREA</w:t>
       </w:r>
       <w:r>
         <w:t xml:space="preserve"> APLICAȚIEI ”BOOKY”</w:t>
       </w:r>
-      <w:bookmarkEnd w:id="16"/>
+      <w:bookmarkEnd w:id="17"/>
     </w:p>
     <w:p>
       <w:pPr>
@@ -10991,14 +11005,14 @@
         <w:ind w:hanging="83"/>
         <w:outlineLvl w:val="1"/>
       </w:pPr>
-      <w:bookmarkStart w:id="17" w:name="_Toc7518069"/>
+      <w:bookmarkStart w:id="18" w:name="_Toc7518069"/>
       <w:r>
         <w:t xml:space="preserve">Spațiul de lucru </w:t>
       </w:r>
       <w:r>
         <w:t>Visual Studio Code</w:t>
       </w:r>
-      <w:bookmarkEnd w:id="17"/>
+      <w:bookmarkEnd w:id="18"/>
       <w:r>
         <w:t xml:space="preserve"> </w:t>
       </w:r>
@@ -11600,11 +11614,11 @@
         <w:ind w:hanging="83"/>
         <w:outlineLvl w:val="1"/>
       </w:pPr>
-      <w:bookmarkStart w:id="18" w:name="_Toc7518070"/>
+      <w:bookmarkStart w:id="19" w:name="_Toc7518070"/>
       <w:r>
         <w:t>Tehnologii necesare la dezvoltarea aplicației</w:t>
       </w:r>
-      <w:bookmarkEnd w:id="18"/>
+      <w:bookmarkEnd w:id="19"/>
     </w:p>
     <w:p>
       <w:pPr>
@@ -12899,14 +12913,14 @@
         <w:ind w:hanging="83"/>
         <w:outlineLvl w:val="1"/>
       </w:pPr>
-      <w:bookmarkStart w:id="19" w:name="_Toc7518071"/>
+      <w:bookmarkStart w:id="20" w:name="_Toc7518071"/>
       <w:r>
         <w:t>Cre</w:t>
       </w:r>
       <w:r>
         <w:t>area aplicației Booky</w:t>
       </w:r>
-      <w:bookmarkEnd w:id="19"/>
+      <w:bookmarkEnd w:id="20"/>
     </w:p>
     <w:p>
       <w:pPr>
@@ -13673,8 +13687,6 @@
       <w:r>
         <w:t>, restul mapelor existente fiind funcții și configurări ajutătoare.</w:t>
       </w:r>
-      <w:bookmarkStart w:id="20" w:name="_GoBack"/>
-      <w:bookmarkEnd w:id="20"/>
     </w:p>
     <w:p>
       <w:pPr>
@@ -16931,7 +16943,7 @@
           <w:rPr>
             <w:noProof/>
           </w:rPr>
-          <w:t>33</w:t>
+          <w:t>4</w:t>
         </w:r>
         <w:r>
           <w:rPr>
@@ -16960,6 +16972,7 @@
         <w:docPartUnique/>
       </w:docPartObj>
     </w:sdtPr>
+    <w:sdtEndPr/>
     <w:sdtContent>
       <w:p>
         <w:pPr>
@@ -24275,7 +24288,7 @@
   <a:extraClrSchemeLst/>
   <a:extLst>
     <a:ext uri="{05A4C25C-085E-4340-85A3-A5531E510DB2}">
-      <thm15:themeFamily xmlns:thm15="http://schemas.microsoft.com/office/thememl/2012/main" xmlns="" name="Office Theme" id="{62F939B6-93AF-4DB8-9C6B-D6C7DFDC589F}" vid="{4A3C46E8-61CC-4603-A589-7422A47A8E4A}"/>
+      <thm15:themeFamily xmlns="" xmlns:thm15="http://schemas.microsoft.com/office/thememl/2012/main" name="Office Theme" id="{62F939B6-93AF-4DB8-9C6B-D6C7DFDC589F}" vid="{4A3C46E8-61CC-4603-A589-7422A47A8E4A}"/>
     </a:ext>
   </a:extLst>
 </a:theme>
@@ -24286,7 +24299,7 @@
 </file>
 
 <file path=customXml/itemProps1.xml><?xml version="1.0" encoding="utf-8"?>
-<ds:datastoreItem xmlns:ds="http://schemas.openxmlformats.org/officeDocument/2006/customXml" ds:itemID="{A19037D3-3146-448C-89DF-5A9EC212AB62}">
+<ds:datastoreItem xmlns:ds="http://schemas.openxmlformats.org/officeDocument/2006/customXml" ds:itemID="{06EF2B68-0126-47A3-B1EF-EBCC79D36969}">
   <ds:schemaRefs>
     <ds:schemaRef ds:uri="http://schemas.openxmlformats.org/officeDocument/2006/bibliography"/>
   </ds:schemaRefs>

</xml_diff>

<commit_message>
add adnotation in english
</commit_message>
<xml_diff>
--- a/LicentaDanPopaV1.docx
+++ b/LicentaDanPopaV1.docx
@@ -1689,13 +1689,19 @@
         <w:t xml:space="preserve"> capitole, concluzii generale, bibliografie din </w:t>
       </w:r>
       <w:r>
-        <w:t>26 titluri, 40 pagini, 12</w:t>
+        <w:t xml:space="preserve">26 titluri, </w:t>
+      </w:r>
+      <w:r>
+        <w:t>44</w:t>
+      </w:r>
+      <w:r>
+        <w:t xml:space="preserve"> pagini, 12</w:t>
       </w:r>
       <w:r>
         <w:t xml:space="preserve"> figuri</w:t>
       </w:r>
       <w:r>
-        <w:t xml:space="preserve"> </w:t>
+        <w:t>, 1 tabel</w:t>
       </w:r>
     </w:p>
     <w:p>
@@ -1709,7 +1715,10 @@
         <w:t xml:space="preserve">Cuvintele cheie: </w:t>
       </w:r>
       <w:r>
-        <w:t xml:space="preserve">javascript, front end, react, redux, state, CRUD, view library,  </w:t>
+        <w:t>javascript, front end, react, red</w:t>
+      </w:r>
+      <w:r>
+        <w:t>ux, state, CRUD, view library.</w:t>
       </w:r>
     </w:p>
     <w:p>
@@ -1749,7 +1758,10 @@
         <w:t xml:space="preserve">cercetarea </w:t>
       </w:r>
       <w:r>
-        <w:t>bibliotecii redux</w:t>
+        <w:t>bibliotecilor</w:t>
+      </w:r>
+      <w:r>
+        <w:t xml:space="preserve"> redux</w:t>
       </w:r>
       <w:r>
         <w:t xml:space="preserve"> și react</w:t>
@@ -1835,6 +1847,9 @@
       <w:r>
         <w:t>)</w:t>
       </w:r>
+      <w:r>
+        <w:t>;</w:t>
+      </w:r>
     </w:p>
     <w:p>
       <w:pPr>
@@ -1861,6 +1876,9 @@
       <w:r>
         <w:t>)</w:t>
       </w:r>
+      <w:r>
+        <w:t>;</w:t>
+      </w:r>
     </w:p>
     <w:p>
       <w:pPr>
@@ -1878,6 +1896,9 @@
       <w:r>
         <w:t>r alternative</w:t>
       </w:r>
+      <w:r>
+        <w:t>;</w:t>
+      </w:r>
     </w:p>
     <w:p>
       <w:pPr>
@@ -1901,6 +1922,12 @@
       <w:r>
         <w:t>domen</w:t>
       </w:r>
+      <w:r>
+        <w:t>iu</w:t>
+      </w:r>
+      <w:r>
+        <w:t>.</w:t>
+      </w:r>
     </w:p>
     <w:p>
       <w:pPr>
@@ -2014,6 +2041,642 @@
       </w:r>
     </w:p>
     <w:p>
+      <w:r>
+        <w:br w:type="page"/>
+      </w:r>
+    </w:p>
+    <w:p>
+      <w:pPr>
+        <w:pStyle w:val="texa0"/>
+        <w:tabs>
+          <w:tab w:val="center" w:pos="4677"/>
+          <w:tab w:val="left" w:pos="6300"/>
+        </w:tabs>
+        <w:spacing w:after="240"/>
+        <w:jc w:val="center"/>
+        <w:rPr>
+          <w:b/>
+          <w:lang w:val="ro-RO"/>
+        </w:rPr>
+      </w:pPr>
+      <w:r>
+        <w:rPr>
+          <w:b/>
+          <w:lang w:val="ro-RO"/>
+        </w:rPr>
+        <w:lastRenderedPageBreak/>
+        <w:t>ANNOTATION</w:t>
+      </w:r>
+    </w:p>
+    <w:p>
+      <w:pPr>
+        <w:jc w:val="center"/>
+      </w:pPr>
+      <w:r>
+        <w:t>Popa Dan</w:t>
+      </w:r>
+    </w:p>
+    <w:p>
+      <w:pPr>
+        <w:jc w:val="center"/>
+        <w:rPr>
+          <w:lang w:val="en-US"/>
+        </w:rPr>
+      </w:pPr>
+      <w:r>
+        <w:rPr>
+          <w:lang w:val="en-US"/>
+        </w:rPr>
+        <w:t>THE USE OF REACT JS AND REDUX FOR THE CREATION OF THE FRONT END PART OF THE APPLICATION</w:t>
+      </w:r>
+    </w:p>
+    <w:p>
+      <w:pPr>
+        <w:jc w:val="center"/>
+        <w:rPr>
+          <w:lang w:val="en-US"/>
+        </w:rPr>
+      </w:pPr>
+      <w:proofErr w:type="gramStart"/>
+      <w:r>
+        <w:rPr>
+          <w:lang w:val="en-US"/>
+        </w:rPr>
+        <w:t>Bachelor thesis.</w:t>
+      </w:r>
+      <w:proofErr w:type="gramEnd"/>
+      <w:r>
+        <w:rPr>
+          <w:lang w:val="en-US"/>
+        </w:rPr>
+        <w:t xml:space="preserve"> Bălți, 2019</w:t>
+      </w:r>
+    </w:p>
+    <w:p>
+      <w:pPr>
+        <w:ind w:firstLine="720"/>
+        <w:rPr>
+          <w:lang w:val="en-US"/>
+        </w:rPr>
+      </w:pPr>
+      <w:proofErr w:type="gramStart"/>
+      <w:r>
+        <w:rPr>
+          <w:i/>
+          <w:lang w:val="en-US"/>
+        </w:rPr>
+        <w:t>Bachelor thesis</w:t>
+      </w:r>
+      <w:r>
+        <w:rPr>
+          <w:i/>
+          <w:lang w:val="en-US"/>
+        </w:rPr>
+        <w:t>:</w:t>
+      </w:r>
+      <w:r>
+        <w:rPr>
+          <w:i/>
+          <w:lang w:val="en-US"/>
+        </w:rPr>
+        <w:t xml:space="preserve"> </w:t>
+      </w:r>
+      <w:r>
+        <w:rPr>
+          <w:lang w:val="en-US"/>
+        </w:rPr>
+        <w:t>Introduction, 3 chapters, general conclusions and rec</w:t>
+      </w:r>
+      <w:r>
+        <w:rPr>
+          <w:lang w:val="en-US"/>
+        </w:rPr>
+        <w:t>ommendations, bibliography of 26</w:t>
+      </w:r>
+      <w:r>
+        <w:rPr>
+          <w:lang w:val="en-US"/>
+        </w:rPr>
+        <w:t xml:space="preserve"> titles, 4</w:t>
+      </w:r>
+      <w:r>
+        <w:rPr>
+          <w:lang w:val="en-US"/>
+        </w:rPr>
+        <w:t>4 pages of basic text, 12</w:t>
+      </w:r>
+      <w:r>
+        <w:rPr>
+          <w:lang w:val="en-US"/>
+        </w:rPr>
+        <w:t xml:space="preserve"> figures, 1 table.</w:t>
+      </w:r>
+      <w:proofErr w:type="gramEnd"/>
+    </w:p>
+    <w:p>
+      <w:pPr>
+        <w:ind w:firstLine="720"/>
+        <w:rPr>
+          <w:lang w:val="en-US"/>
+        </w:rPr>
+      </w:pPr>
+      <w:r>
+        <w:rPr>
+          <w:rFonts w:cs="Times New Roman"/>
+          <w:i/>
+          <w:lang w:val="en-US"/>
+        </w:rPr>
+        <w:t>Keywords:</w:t>
+      </w:r>
+      <w:r>
+        <w:rPr>
+          <w:rFonts w:cs="Times New Roman"/>
+          <w:i/>
+          <w:lang w:val="en-US"/>
+        </w:rPr>
+        <w:t xml:space="preserve"> </w:t>
+      </w:r>
+      <w:r>
+        <w:rPr>
+          <w:rFonts w:cs="Times New Roman"/>
+          <w:lang w:val="en-US"/>
+        </w:rPr>
+        <w:t>Javascript, front end, react, redux, state, CRUD, view library</w:t>
+      </w:r>
+      <w:r>
+        <w:rPr>
+          <w:rFonts w:cs="Times New Roman"/>
+          <w:lang w:val="en-US"/>
+        </w:rPr>
+        <w:t>.</w:t>
+      </w:r>
+    </w:p>
+    <w:p>
+      <w:pPr>
+        <w:ind w:firstLine="720"/>
+        <w:rPr>
+          <w:lang w:val="en-US"/>
+        </w:rPr>
+      </w:pPr>
+      <w:proofErr w:type="gramStart"/>
+      <w:r>
+        <w:rPr>
+          <w:i/>
+          <w:lang w:val="en-US"/>
+        </w:rPr>
+        <w:t>Area of study:</w:t>
+      </w:r>
+      <w:r>
+        <w:rPr>
+          <w:i/>
+          <w:lang w:val="en-US"/>
+        </w:rPr>
+        <w:t xml:space="preserve"> </w:t>
+      </w:r>
+      <w:r>
+        <w:rPr>
+          <w:lang w:val="en-US"/>
+        </w:rPr>
+        <w:t>Javascript technologies for the elaboration of web applica</w:t>
+      </w:r>
+      <w:r>
+        <w:rPr>
+          <w:lang w:val="en-US"/>
+        </w:rPr>
+        <w:t>t</w:t>
+      </w:r>
+      <w:r>
+        <w:rPr>
+          <w:lang w:val="en-US"/>
+        </w:rPr>
+        <w:t>ions</w:t>
+      </w:r>
+      <w:r>
+        <w:rPr>
+          <w:lang w:val="en-US"/>
+        </w:rPr>
+        <w:t>.</w:t>
+      </w:r>
+      <w:proofErr w:type="gramEnd"/>
+    </w:p>
+    <w:p>
+      <w:pPr>
+        <w:ind w:firstLine="720"/>
+        <w:rPr>
+          <w:lang w:val="en-US"/>
+        </w:rPr>
+      </w:pPr>
+      <w:r>
+        <w:rPr>
+          <w:i/>
+          <w:lang w:val="en-US"/>
+        </w:rPr>
+        <w:t>The purpose of the research:</w:t>
+      </w:r>
+      <w:r>
+        <w:rPr>
+          <w:i/>
+          <w:lang w:val="en-US"/>
+        </w:rPr>
+        <w:t xml:space="preserve"> </w:t>
+      </w:r>
+      <w:r>
+        <w:rPr>
+          <w:lang w:val="en-US"/>
+        </w:rPr>
+        <w:t>consists in researching the redux and react libraries, the analysis of their possibilities and in</w:t>
+      </w:r>
+      <w:r>
+        <w:rPr>
+          <w:lang w:val="en-US"/>
+        </w:rPr>
+        <w:t xml:space="preserve"> the</w:t>
+      </w:r>
+      <w:r>
+        <w:rPr>
+          <w:lang w:val="en-US"/>
+        </w:rPr>
+        <w:t xml:space="preserve"> elaboration of a web application.</w:t>
+      </w:r>
+    </w:p>
+    <w:p>
+      <w:pPr>
+        <w:pStyle w:val="11"/>
+        <w:rPr>
+          <w:lang w:val="en-US"/>
+        </w:rPr>
+      </w:pPr>
+      <w:r>
+        <w:rPr>
+          <w:i/>
+          <w:lang w:val="en-US"/>
+        </w:rPr>
+        <w:t>Objectives:</w:t>
+      </w:r>
+      <w:r>
+        <w:rPr>
+          <w:lang w:val="en-US"/>
+        </w:rPr>
+        <w:t xml:space="preserve"> </w:t>
+      </w:r>
+    </w:p>
+    <w:p>
+      <w:pPr>
+        <w:widowControl w:val="0"/>
+        <w:numPr>
+          <w:ilvl w:val="0"/>
+          <w:numId w:val="41"/>
+        </w:numPr>
+        <w:ind w:left="0" w:firstLine="720"/>
+        <w:contextualSpacing/>
+        <w:rPr>
+          <w:lang w:val="en-US"/>
+        </w:rPr>
+      </w:pPr>
+      <w:r>
+        <w:rPr>
+          <w:lang w:val="en-US"/>
+        </w:rPr>
+        <w:t>Analysis of information resources: specialized literature, communities and tutorials;</w:t>
+      </w:r>
+    </w:p>
+    <w:p>
+      <w:pPr>
+        <w:widowControl w:val="0"/>
+        <w:numPr>
+          <w:ilvl w:val="0"/>
+          <w:numId w:val="41"/>
+        </w:numPr>
+        <w:ind w:left="0" w:firstLine="720"/>
+        <w:contextualSpacing/>
+        <w:rPr>
+          <w:lang w:val="en-US"/>
+        </w:rPr>
+      </w:pPr>
+      <w:r>
+        <w:rPr>
+          <w:lang w:val="en-US"/>
+        </w:rPr>
+        <w:t xml:space="preserve">General </w:t>
+      </w:r>
+      <w:r>
+        <w:t>analysis</w:t>
+      </w:r>
+      <w:r>
+        <w:rPr>
+          <w:lang w:val="en-US"/>
+        </w:rPr>
+        <w:t xml:space="preserve"> of the possibilities of</w:t>
+      </w:r>
+      <w:r>
+        <w:rPr>
+          <w:lang w:val="en-US"/>
+        </w:rPr>
+        <w:t xml:space="preserve"> the</w:t>
+      </w:r>
+      <w:r>
+        <w:rPr>
+          <w:lang w:val="en-US"/>
+        </w:rPr>
+        <w:t xml:space="preserve"> </w:t>
+      </w:r>
+      <w:r>
+        <w:rPr>
+          <w:lang w:val="en-US"/>
+        </w:rPr>
+        <w:t>Redux library</w:t>
+      </w:r>
+      <w:r>
+        <w:rPr>
+          <w:lang w:val="en-US"/>
+        </w:rPr>
+        <w:t>(</w:t>
+      </w:r>
+      <w:r>
+        <w:rPr>
+          <w:lang w:val="en-US"/>
+        </w:rPr>
+        <w:t xml:space="preserve">use methods, </w:t>
+      </w:r>
+      <w:r>
+        <w:rPr>
+          <w:lang w:val="en-US"/>
+        </w:rPr>
+        <w:t>compatibility</w:t>
+      </w:r>
+      <w:r>
+        <w:rPr>
+          <w:lang w:val="en-US"/>
+        </w:rPr>
+        <w:t>, actuality</w:t>
+      </w:r>
+      <w:r>
+        <w:rPr>
+          <w:lang w:val="en-US"/>
+        </w:rPr>
+        <w:t>);</w:t>
+      </w:r>
+    </w:p>
+    <w:p>
+      <w:pPr>
+        <w:widowControl w:val="0"/>
+        <w:numPr>
+          <w:ilvl w:val="0"/>
+          <w:numId w:val="41"/>
+        </w:numPr>
+        <w:ind w:left="0" w:firstLine="720"/>
+        <w:contextualSpacing/>
+        <w:rPr>
+          <w:lang w:val="en-US"/>
+        </w:rPr>
+      </w:pPr>
+      <w:r>
+        <w:rPr>
+          <w:lang w:val="en-US"/>
+        </w:rPr>
+        <w:t>General analysis of the possibilities of</w:t>
+      </w:r>
+      <w:r>
+        <w:rPr>
+          <w:lang w:val="en-US"/>
+        </w:rPr>
+        <w:t xml:space="preserve"> the</w:t>
+      </w:r>
+      <w:r>
+        <w:rPr>
+          <w:lang w:val="en-US"/>
+        </w:rPr>
+        <w:t xml:space="preserve"> </w:t>
+      </w:r>
+      <w:r>
+        <w:rPr>
+          <w:lang w:val="en-US"/>
+        </w:rPr>
+        <w:t>React</w:t>
+      </w:r>
+      <w:r>
+        <w:rPr>
+          <w:lang w:val="en-US"/>
+        </w:rPr>
+        <w:t xml:space="preserve"> library</w:t>
+      </w:r>
+      <w:r>
+        <w:rPr>
+          <w:lang w:val="en-US"/>
+        </w:rPr>
+        <w:t>(</w:t>
+      </w:r>
+      <w:r>
+        <w:rPr>
+          <w:lang w:val="en-US"/>
+        </w:rPr>
+        <w:t>methods to create components</w:t>
+      </w:r>
+      <w:r>
+        <w:rPr>
+          <w:lang w:val="en-US"/>
+        </w:rPr>
+        <w:t>);</w:t>
+      </w:r>
+    </w:p>
+    <w:p>
+      <w:pPr>
+        <w:widowControl w:val="0"/>
+        <w:numPr>
+          <w:ilvl w:val="0"/>
+          <w:numId w:val="41"/>
+        </w:numPr>
+        <w:ind w:left="0" w:firstLine="720"/>
+        <w:contextualSpacing/>
+        <w:rPr>
+          <w:lang w:val="en-US"/>
+        </w:rPr>
+      </w:pPr>
+      <w:r>
+        <w:rPr>
+          <w:lang w:val="en-US"/>
+        </w:rPr>
+        <w:t>Analysis of the technologies and alternative solutions;</w:t>
+      </w:r>
+    </w:p>
+    <w:p>
+      <w:pPr>
+        <w:widowControl w:val="0"/>
+        <w:numPr>
+          <w:ilvl w:val="0"/>
+          <w:numId w:val="41"/>
+        </w:numPr>
+        <w:ind w:left="0" w:firstLine="720"/>
+        <w:contextualSpacing/>
+        <w:rPr>
+          <w:lang w:val="en-US"/>
+        </w:rPr>
+      </w:pPr>
+      <w:r>
+        <w:t>Developing</w:t>
+      </w:r>
+      <w:r>
+        <w:rPr>
+          <w:lang w:val="en-US"/>
+        </w:rPr>
+        <w:t xml:space="preserve"> of an </w:t>
+      </w:r>
+      <w:proofErr w:type="gramStart"/>
+      <w:r>
+        <w:rPr>
+          <w:lang w:val="en-US"/>
+        </w:rPr>
+        <w:t>application which</w:t>
+      </w:r>
+      <w:proofErr w:type="gramEnd"/>
+      <w:r>
+        <w:rPr>
+          <w:lang w:val="en-US"/>
+        </w:rPr>
+        <w:t xml:space="preserve"> stores the links and groups them automatically by domain name.</w:t>
+      </w:r>
+    </w:p>
+    <w:p>
+      <w:pPr>
+        <w:ind w:firstLine="720"/>
+        <w:rPr>
+          <w:lang w:val="en-US"/>
+        </w:rPr>
+      </w:pPr>
+      <w:r>
+        <w:rPr>
+          <w:i/>
+          <w:lang w:val="en-US"/>
+        </w:rPr>
+        <w:t>Novelty and scientific originality</w:t>
+      </w:r>
+      <w:r>
+        <w:rPr>
+          <w:lang w:val="en-US"/>
+        </w:rPr>
+        <w:t>:</w:t>
+      </w:r>
+      <w:r>
+        <w:rPr>
+          <w:lang w:val="en-US"/>
+        </w:rPr>
+        <w:t xml:space="preserve"> Redux library </w:t>
+      </w:r>
+      <w:proofErr w:type="gramStart"/>
+      <w:r>
+        <w:rPr>
+          <w:lang w:val="en-US"/>
+        </w:rPr>
+        <w:t>was created</w:t>
+      </w:r>
+      <w:proofErr w:type="gramEnd"/>
+      <w:r>
+        <w:rPr>
+          <w:lang w:val="en-US"/>
+        </w:rPr>
+        <w:t xml:space="preserve"> in 2015 and React in 2013, both receiving a st</w:t>
+      </w:r>
+      <w:r>
+        <w:rPr>
+          <w:lang w:val="en-US"/>
+        </w:rPr>
+        <w:t xml:space="preserve">rong support from the community, progressing rapidly in the following years. At the current moment </w:t>
+      </w:r>
+      <w:r>
+        <w:t>these</w:t>
+      </w:r>
+      <w:r>
+        <w:rPr>
+          <w:lang w:val="en-US"/>
+        </w:rPr>
+        <w:t xml:space="preserve"> two libraries are not researched enough, and there si almost no documentation in Romanian.</w:t>
+      </w:r>
+    </w:p>
+    <w:p>
+      <w:pPr>
+        <w:ind w:firstLine="720"/>
+        <w:rPr>
+          <w:rFonts w:cs="Times New Roman"/>
+          <w:lang w:val="en-US"/>
+        </w:rPr>
+      </w:pPr>
+      <w:r>
+        <w:rPr>
+          <w:rFonts w:cs="Times New Roman"/>
+          <w:i/>
+          <w:lang w:val="en-US"/>
+        </w:rPr>
+        <w:t>Theoretical significance:</w:t>
+      </w:r>
+      <w:r>
+        <w:rPr>
+          <w:rFonts w:cs="Times New Roman"/>
+          <w:i/>
+          <w:lang w:val="en-US"/>
+        </w:rPr>
+        <w:t xml:space="preserve"> </w:t>
+      </w:r>
+      <w:r>
+        <w:rPr>
+          <w:rFonts w:cs="Times New Roman"/>
+          <w:lang w:val="en-US"/>
+        </w:rPr>
+        <w:t xml:space="preserve">because there is almost no documentation in Romanian, the theoretical support may be used </w:t>
+      </w:r>
+      <w:r>
+        <w:rPr>
+          <w:rFonts w:cs="Times New Roman"/>
+          <w:lang w:val="en-US"/>
+        </w:rPr>
+        <w:t xml:space="preserve">by </w:t>
+      </w:r>
+      <w:proofErr w:type="gramStart"/>
+      <w:r>
+        <w:rPr>
+          <w:rFonts w:cs="Times New Roman"/>
+          <w:lang w:val="en-US"/>
+        </w:rPr>
+        <w:t>programmers who wants</w:t>
+      </w:r>
+      <w:proofErr w:type="gramEnd"/>
+      <w:r>
+        <w:rPr>
+          <w:rFonts w:cs="Times New Roman"/>
+          <w:lang w:val="en-US"/>
+        </w:rPr>
+        <w:t xml:space="preserve"> to study</w:t>
+      </w:r>
+      <w:r>
+        <w:rPr>
+          <w:rFonts w:cs="Times New Roman"/>
+          <w:lang w:val="en-US"/>
+        </w:rPr>
+        <w:t xml:space="preserve"> Redux and React libraries.</w:t>
+      </w:r>
+    </w:p>
+    <w:p>
+      <w:pPr>
+        <w:ind w:firstLine="720"/>
+      </w:pPr>
+      <w:r>
+        <w:rPr>
+          <w:i/>
+        </w:rPr>
+        <w:t xml:space="preserve">Application value: </w:t>
+      </w:r>
+      <w:r>
+        <w:t xml:space="preserve">consists in the development of a documented code application that can also serve as practical support for </w:t>
+      </w:r>
+      <w:r>
+        <w:t>Javascript and Typescript</w:t>
+      </w:r>
+      <w:r>
+        <w:t xml:space="preserve"> programmers.</w:t>
+      </w:r>
+    </w:p>
+    <w:p>
+      <w:bookmarkStart w:id="0" w:name="_GoBack"/>
+      <w:bookmarkEnd w:id="0"/>
       <w:r>
         <w:br w:type="page"/>
       </w:r>
@@ -2175,7 +2838,7 @@
         <w:t>CUPRINS</w:t>
       </w:r>
     </w:p>
-    <w:bookmarkStart w:id="0" w:name="_Toc482578195" w:displacedByCustomXml="next"/>
+    <w:bookmarkStart w:id="1" w:name="_Toc482578195" w:displacedByCustomXml="next"/>
     <w:sdt>
       <w:sdtPr>
         <w:id w:val="-896359445"/>
@@ -2191,7 +2854,7 @@
         </w:rPr>
       </w:sdtEndPr>
       <w:sdtContent>
-        <w:bookmarkEnd w:id="0" w:displacedByCustomXml="prev"/>
+        <w:bookmarkEnd w:id="1" w:displacedByCustomXml="prev"/>
         <w:p>
           <w:pPr>
             <w:pStyle w:val="TOC1"/>
@@ -3991,12 +4654,12 @@
         <w:ind w:left="737"/>
         <w:outlineLvl w:val="0"/>
       </w:pPr>
-      <w:bookmarkStart w:id="1" w:name="_Toc7518055"/>
+      <w:bookmarkStart w:id="2" w:name="_Toc7518055"/>
       <w:r>
         <w:lastRenderedPageBreak/>
         <w:t>INTRODUCERE</w:t>
       </w:r>
-      <w:bookmarkEnd w:id="1"/>
+      <w:bookmarkEnd w:id="2"/>
     </w:p>
     <w:p>
       <w:pPr>
@@ -4105,8 +4768,6 @@
       <w:r>
         <w:t>utilizate tehnologii î</w:t>
       </w:r>
-      <w:bookmarkStart w:id="2" w:name="_GoBack"/>
-      <w:bookmarkEnd w:id="2"/>
       <w:r>
         <w:t>n spațiul web.</w:t>
       </w:r>
@@ -12985,9 +13646,6 @@
     <w:p>
       <w:pPr>
         <w:ind w:firstLine="709"/>
-        <w:rPr>
-          <w:lang w:val="en-US"/>
-        </w:rPr>
       </w:pPr>
       <w:r>
         <w:t xml:space="preserve">Aplicația Booky este elaborată pentru web în limbajul de </w:t>
@@ -13005,12 +13663,15 @@
         <w:t>’</w:t>
       </w:r>
       <w:r>
-        <w:t>s Encrypt. Aplicația reprezintă un serviciu de pastrare a linkurilor, diferența principală dintre restul aplicațiilor asemănătoare fiind că linkurile adăugate se grupează automat după numele de domen. Aceasă aplicație îndeplinește următoarele funcții</w:t>
-      </w:r>
-      <w:r>
-        <w:rPr>
-          <w:lang w:val="en-US"/>
-        </w:rPr>
+        <w:t>s Encrypt. Aplicația reprezintă un serviciu de pastrare a linkurilor, diferența principală dintre restul aplicațiilor asemănătoare fiind că linkurile adăugate se grupează automat după numele de domen</w:t>
+      </w:r>
+      <w:r>
+        <w:t>iu</w:t>
+      </w:r>
+      <w:r>
+        <w:t>. Aceasă aplicație îndeplinește următoarele funcții</w:t>
+      </w:r>
+      <w:r>
         <w:t>:</w:t>
       </w:r>
     </w:p>
@@ -13230,7 +13891,13 @@
         <w:t>(fig. 3.5)</w:t>
       </w:r>
       <w:r>
-        <w:t xml:space="preserve"> unde toate linkurile sunt grupate dupa doment, atât și forma de adăugare unui link nou.</w:t>
+        <w:t xml:space="preserve"> unde toate li</w:t>
+      </w:r>
+      <w:r>
+        <w:t>nkurile sunt grupate dupa domeniu</w:t>
+      </w:r>
+      <w:r>
+        <w:t>, atât și forma de adăugare unui link nou.</w:t>
       </w:r>
     </w:p>
     <w:p>
@@ -15483,7 +16150,12 @@
         <w:t xml:space="preserve">Librăria Redux, în combinare cu React și-a găsit și se folosește în </w:t>
       </w:r>
       <w:r>
-        <w:t>diverse domenii de activitate umană, de la aplicațiile web mici ce deservesc câteva sute de persoane pe lună până la aplicațiile ce sunt dezvoltate să fie capabile să deservească de mii de ori mai mulți utilizatori, ca de exemplu aplicațiile ce le dezvoltă Facebook, Airbnb sau Reddit. Folosind și îmbunătățind paternul Flux, librăria dată a captivat interesol individualilor și echipelor ce s-au întâlnit cu problema management-ului stării, atrăgând contributuitori.</w:t>
+        <w:t xml:space="preserve">diverse </w:t>
+      </w:r>
+    </w:p>
+    <w:p>
+      <w:r>
+        <w:t>ii de activitate umană, de la aplicațiile web mici ce deservesc câteva sute de persoane pe lună până la aplicațiile ce sunt dezvoltate să fie capabile să deservească de mii de ori mai mulți utilizatori, ca de exemplu aplicațiile ce le dezvoltă Facebook, Airbnb sau Reddit. Folosind și îmbunătățind paternul Flux, librăria dată a captivat interesol individualilor și echipelor ce s-au întâlnit cu problema management-ului stării, atrăgând contributuitori.</w:t>
       </w:r>
     </w:p>
     <w:p>
@@ -15548,6 +16220,9 @@
       </w:pPr>
       <w:r>
         <w:t>Proiectarea aplicației de păstrare a linkurilor ce se grupează automat după domen</w:t>
+      </w:r>
+      <w:r>
+        <w:t>iu</w:t>
       </w:r>
     </w:p>
     <w:p>
@@ -16943,7 +17618,7 @@
           <w:rPr>
             <w:noProof/>
           </w:rPr>
-          <w:t>4</w:t>
+          <w:t>42</w:t>
         </w:r>
         <w:r>
           <w:rPr>
@@ -16972,7 +17647,6 @@
         <w:docPartUnique/>
       </w:docPartObj>
     </w:sdtPr>
-    <w:sdtEndPr/>
     <w:sdtContent>
       <w:p>
         <w:pPr>
@@ -18443,6 +19117,92 @@
     </w:lvl>
   </w:abstractNum>
   <w:abstractNum w:abstractNumId="13">
+    <w:nsid w:val="304340E4"/>
+    <w:multiLevelType w:val="multilevel"/>
+    <w:tmpl w:val="62C6D9BC"/>
+    <w:lvl w:ilvl="0">
+      <w:start w:val="1"/>
+      <w:numFmt w:val="decimal"/>
+      <w:lvlText w:val="%1."/>
+      <w:lvlJc w:val="left"/>
+      <w:pPr>
+        <w:ind w:left="1287" w:firstLine="926"/>
+      </w:pPr>
+    </w:lvl>
+    <w:lvl w:ilvl="1">
+      <w:start w:val="1"/>
+      <w:numFmt w:val="lowerLetter"/>
+      <w:lvlText w:val="%2."/>
+      <w:lvlJc w:val="left"/>
+      <w:pPr>
+        <w:ind w:left="2007" w:firstLine="1647"/>
+      </w:pPr>
+    </w:lvl>
+    <w:lvl w:ilvl="2">
+      <w:start w:val="1"/>
+      <w:numFmt w:val="lowerRoman"/>
+      <w:lvlText w:val="%3."/>
+      <w:lvlJc w:val="right"/>
+      <w:pPr>
+        <w:ind w:left="2727" w:firstLine="2547"/>
+      </w:pPr>
+    </w:lvl>
+    <w:lvl w:ilvl="3">
+      <w:start w:val="1"/>
+      <w:numFmt w:val="decimal"/>
+      <w:lvlText w:val="%4."/>
+      <w:lvlJc w:val="left"/>
+      <w:pPr>
+        <w:ind w:left="3447" w:firstLine="3087"/>
+      </w:pPr>
+    </w:lvl>
+    <w:lvl w:ilvl="4">
+      <w:start w:val="1"/>
+      <w:numFmt w:val="lowerLetter"/>
+      <w:lvlText w:val="%5."/>
+      <w:lvlJc w:val="left"/>
+      <w:pPr>
+        <w:ind w:left="4167" w:firstLine="3807"/>
+      </w:pPr>
+    </w:lvl>
+    <w:lvl w:ilvl="5">
+      <w:start w:val="1"/>
+      <w:numFmt w:val="lowerRoman"/>
+      <w:lvlText w:val="%6."/>
+      <w:lvlJc w:val="right"/>
+      <w:pPr>
+        <w:ind w:left="4887" w:firstLine="4707"/>
+      </w:pPr>
+    </w:lvl>
+    <w:lvl w:ilvl="6">
+      <w:start w:val="1"/>
+      <w:numFmt w:val="decimal"/>
+      <w:lvlText w:val="%7."/>
+      <w:lvlJc w:val="left"/>
+      <w:pPr>
+        <w:ind w:left="5607" w:firstLine="5247"/>
+      </w:pPr>
+    </w:lvl>
+    <w:lvl w:ilvl="7">
+      <w:start w:val="1"/>
+      <w:numFmt w:val="lowerLetter"/>
+      <w:lvlText w:val="%8."/>
+      <w:lvlJc w:val="left"/>
+      <w:pPr>
+        <w:ind w:left="6327" w:firstLine="5967"/>
+      </w:pPr>
+    </w:lvl>
+    <w:lvl w:ilvl="8">
+      <w:start w:val="1"/>
+      <w:numFmt w:val="lowerRoman"/>
+      <w:lvlText w:val="%9."/>
+      <w:lvlJc w:val="right"/>
+      <w:pPr>
+        <w:ind w:left="7047" w:firstLine="6867"/>
+      </w:pPr>
+    </w:lvl>
+  </w:abstractNum>
+  <w:abstractNum w:abstractNumId="14">
     <w:nsid w:val="35B80C13"/>
     <w:multiLevelType w:val="multilevel"/>
     <w:tmpl w:val="CBD67200"/>
@@ -18579,7 +19339,7 @@
       </w:rPr>
     </w:lvl>
   </w:abstractNum>
-  <w:abstractNum w:abstractNumId="14">
+  <w:abstractNum w:abstractNumId="15">
     <w:nsid w:val="39DB3C34"/>
     <w:multiLevelType w:val="hybridMultilevel"/>
     <w:tmpl w:val="963C00D8"/>
@@ -18692,7 +19452,7 @@
       </w:rPr>
     </w:lvl>
   </w:abstractNum>
-  <w:abstractNum w:abstractNumId="15">
+  <w:abstractNum w:abstractNumId="16">
     <w:nsid w:val="3A72689B"/>
     <w:multiLevelType w:val="multilevel"/>
     <w:tmpl w:val="9816F518"/>
@@ -18823,7 +19583,7 @@
       </w:rPr>
     </w:lvl>
   </w:abstractNum>
-  <w:abstractNum w:abstractNumId="16">
+  <w:abstractNum w:abstractNumId="17">
     <w:nsid w:val="3AEC20FD"/>
     <w:multiLevelType w:val="hybridMultilevel"/>
     <w:tmpl w:val="A5068A68"/>
@@ -18936,7 +19696,7 @@
       </w:rPr>
     </w:lvl>
   </w:abstractNum>
-  <w:abstractNum w:abstractNumId="17">
+  <w:abstractNum w:abstractNumId="18">
     <w:nsid w:val="47A9726E"/>
     <w:multiLevelType w:val="hybridMultilevel"/>
     <w:tmpl w:val="7E783A56"/>
@@ -19049,7 +19809,7 @@
       </w:rPr>
     </w:lvl>
   </w:abstractNum>
-  <w:abstractNum w:abstractNumId="18">
+  <w:abstractNum w:abstractNumId="19">
     <w:nsid w:val="503B3114"/>
     <w:multiLevelType w:val="hybridMultilevel"/>
     <w:tmpl w:val="1D56B8FC"/>
@@ -19162,7 +19922,7 @@
       </w:rPr>
     </w:lvl>
   </w:abstractNum>
-  <w:abstractNum w:abstractNumId="19">
+  <w:abstractNum w:abstractNumId="20">
     <w:nsid w:val="529605E1"/>
     <w:multiLevelType w:val="multilevel"/>
     <w:tmpl w:val="86DAD410"/>
@@ -19275,7 +20035,7 @@
       </w:rPr>
     </w:lvl>
   </w:abstractNum>
-  <w:abstractNum w:abstractNumId="20">
+  <w:abstractNum w:abstractNumId="21">
     <w:nsid w:val="53720B9F"/>
     <w:multiLevelType w:val="hybridMultilevel"/>
     <w:tmpl w:val="02221C2E"/>
@@ -19388,7 +20148,7 @@
       </w:rPr>
     </w:lvl>
   </w:abstractNum>
-  <w:abstractNum w:abstractNumId="21">
+  <w:abstractNum w:abstractNumId="22">
     <w:nsid w:val="599A439A"/>
     <w:multiLevelType w:val="multilevel"/>
     <w:tmpl w:val="66BEDED8"/>
@@ -19507,7 +20267,7 @@
       </w:pPr>
     </w:lvl>
   </w:abstractNum>
-  <w:abstractNum w:abstractNumId="22">
+  <w:abstractNum w:abstractNumId="23">
     <w:nsid w:val="59EE4CD5"/>
     <w:multiLevelType w:val="hybridMultilevel"/>
     <w:tmpl w:val="BF0A6C8E"/>
@@ -19620,7 +20380,7 @@
       </w:rPr>
     </w:lvl>
   </w:abstractNum>
-  <w:abstractNum w:abstractNumId="23">
+  <w:abstractNum w:abstractNumId="24">
     <w:nsid w:val="5E507C8B"/>
     <w:multiLevelType w:val="multilevel"/>
     <w:tmpl w:val="7152C432"/>
@@ -19706,7 +20466,7 @@
       </w:pPr>
     </w:lvl>
   </w:abstractNum>
-  <w:abstractNum w:abstractNumId="24">
+  <w:abstractNum w:abstractNumId="25">
     <w:nsid w:val="649900D2"/>
     <w:multiLevelType w:val="multilevel"/>
     <w:tmpl w:val="572827FC"/>
@@ -19819,7 +20579,7 @@
       </w:rPr>
     </w:lvl>
   </w:abstractNum>
-  <w:abstractNum w:abstractNumId="25">
+  <w:abstractNum w:abstractNumId="26">
     <w:nsid w:val="65DD13FD"/>
     <w:multiLevelType w:val="hybridMultilevel"/>
     <w:tmpl w:val="2132F854"/>
@@ -19932,7 +20692,7 @@
       </w:rPr>
     </w:lvl>
   </w:abstractNum>
-  <w:abstractNum w:abstractNumId="26">
+  <w:abstractNum w:abstractNumId="27">
     <w:nsid w:val="6B4B7BBC"/>
     <w:multiLevelType w:val="hybridMultilevel"/>
     <w:tmpl w:val="5954501E"/>
@@ -20045,7 +20805,7 @@
       </w:rPr>
     </w:lvl>
   </w:abstractNum>
-  <w:abstractNum w:abstractNumId="27">
+  <w:abstractNum w:abstractNumId="28">
     <w:nsid w:val="6F2942EF"/>
     <w:multiLevelType w:val="hybridMultilevel"/>
     <w:tmpl w:val="21AC42B4"/>
@@ -20158,7 +20918,7 @@
       </w:rPr>
     </w:lvl>
   </w:abstractNum>
-  <w:abstractNum w:abstractNumId="28">
+  <w:abstractNum w:abstractNumId="29">
     <w:nsid w:val="787146FA"/>
     <w:multiLevelType w:val="hybridMultilevel"/>
     <w:tmpl w:val="74AE9DC8"/>
@@ -20271,7 +21031,7 @@
       </w:rPr>
     </w:lvl>
   </w:abstractNum>
-  <w:abstractNum w:abstractNumId="29">
+  <w:abstractNum w:abstractNumId="30">
     <w:nsid w:val="7EE55A96"/>
     <w:multiLevelType w:val="hybridMultilevel"/>
     <w:tmpl w:val="30F6A634"/>
@@ -20385,25 +21145,25 @@
     </w:lvl>
   </w:abstractNum>
   <w:num w:numId="1">
-    <w:abstractNumId w:val="21"/>
+    <w:abstractNumId w:val="22"/>
   </w:num>
   <w:num w:numId="2">
     <w:abstractNumId w:val="0"/>
   </w:num>
   <w:num w:numId="3">
-    <w:abstractNumId w:val="13"/>
+    <w:abstractNumId w:val="14"/>
   </w:num>
   <w:num w:numId="4">
     <w:abstractNumId w:val="4"/>
   </w:num>
   <w:num w:numId="5">
-    <w:abstractNumId w:val="24"/>
+    <w:abstractNumId w:val="25"/>
   </w:num>
   <w:num w:numId="6">
-    <w:abstractNumId w:val="19"/>
+    <w:abstractNumId w:val="20"/>
   </w:num>
   <w:num w:numId="7">
-    <w:abstractNumId w:val="23"/>
+    <w:abstractNumId w:val="24"/>
   </w:num>
   <w:num w:numId="8">
     <w:abstractNumId w:val="10"/>
@@ -20412,7 +21172,7 @@
     <w:abstractNumId w:val="6"/>
   </w:num>
   <w:num w:numId="10">
-    <w:abstractNumId w:val="15"/>
+    <w:abstractNumId w:val="16"/>
   </w:num>
   <w:num w:numId="11">
     <w:abstractNumId w:val="1"/>
@@ -20421,13 +21181,13 @@
     <w:abstractNumId w:val="5"/>
   </w:num>
   <w:num w:numId="13">
-    <w:abstractNumId w:val="27"/>
+    <w:abstractNumId w:val="28"/>
   </w:num>
   <w:num w:numId="14">
     <w:abstractNumId w:val="11"/>
   </w:num>
   <w:num w:numId="15">
-    <w:abstractNumId w:val="13"/>
+    <w:abstractNumId w:val="14"/>
     <w:lvlOverride w:ilvl="0">
       <w:startOverride w:val="1"/>
     </w:lvlOverride>
@@ -20457,7 +21217,7 @@
     </w:lvlOverride>
   </w:num>
   <w:num w:numId="16">
-    <w:abstractNumId w:val="16"/>
+    <w:abstractNumId w:val="17"/>
   </w:num>
   <w:num w:numId="17">
     <w:abstractNumId w:val="9"/>
@@ -20466,70 +21226,73 @@
     <w:abstractNumId w:val="7"/>
   </w:num>
   <w:num w:numId="19">
-    <w:abstractNumId w:val="26"/>
+    <w:abstractNumId w:val="27"/>
   </w:num>
   <w:num w:numId="20">
-    <w:abstractNumId w:val="25"/>
+    <w:abstractNumId w:val="26"/>
   </w:num>
   <w:num w:numId="21">
     <w:abstractNumId w:val="3"/>
   </w:num>
   <w:num w:numId="22">
-    <w:abstractNumId w:val="17"/>
+    <w:abstractNumId w:val="18"/>
   </w:num>
   <w:num w:numId="23">
-    <w:abstractNumId w:val="22"/>
+    <w:abstractNumId w:val="23"/>
   </w:num>
   <w:num w:numId="24">
     <w:abstractNumId w:val="2"/>
   </w:num>
   <w:num w:numId="25">
-    <w:abstractNumId w:val="13"/>
+    <w:abstractNumId w:val="14"/>
   </w:num>
   <w:num w:numId="26">
+    <w:abstractNumId w:val="15"/>
+  </w:num>
+  <w:num w:numId="27">
     <w:abstractNumId w:val="14"/>
   </w:num>
-  <w:num w:numId="27">
-    <w:abstractNumId w:val="13"/>
-  </w:num>
   <w:num w:numId="28">
-    <w:abstractNumId w:val="13"/>
+    <w:abstractNumId w:val="14"/>
   </w:num>
   <w:num w:numId="29">
-    <w:abstractNumId w:val="13"/>
+    <w:abstractNumId w:val="14"/>
   </w:num>
   <w:num w:numId="30">
-    <w:abstractNumId w:val="20"/>
+    <w:abstractNumId w:val="21"/>
   </w:num>
   <w:num w:numId="31">
-    <w:abstractNumId w:val="28"/>
+    <w:abstractNumId w:val="29"/>
   </w:num>
   <w:num w:numId="32">
-    <w:abstractNumId w:val="18"/>
+    <w:abstractNumId w:val="19"/>
   </w:num>
   <w:num w:numId="33">
-    <w:abstractNumId w:val="29"/>
+    <w:abstractNumId w:val="30"/>
   </w:num>
   <w:num w:numId="34">
     <w:abstractNumId w:val="12"/>
   </w:num>
   <w:num w:numId="35">
-    <w:abstractNumId w:val="13"/>
+    <w:abstractNumId w:val="14"/>
   </w:num>
   <w:num w:numId="36">
-    <w:abstractNumId w:val="13"/>
+    <w:abstractNumId w:val="14"/>
   </w:num>
   <w:num w:numId="37">
-    <w:abstractNumId w:val="13"/>
+    <w:abstractNumId w:val="14"/>
   </w:num>
   <w:num w:numId="38">
-    <w:abstractNumId w:val="13"/>
+    <w:abstractNumId w:val="14"/>
   </w:num>
   <w:num w:numId="39">
-    <w:abstractNumId w:val="13"/>
+    <w:abstractNumId w:val="14"/>
   </w:num>
   <w:num w:numId="40">
     <w:abstractNumId w:val="8"/>
+  </w:num>
+  <w:num w:numId="41">
+    <w:abstractNumId w:val="13"/>
   </w:num>
   <w:numIdMacAtCleanup w:val="24"/>
 </w:numbering>
@@ -20580,6 +21343,7 @@
     <w:lsdException w:name="Strong" w:semiHidden="0" w:uiPriority="22" w:unhideWhenUsed="0" w:qFormat="1"/>
     <w:lsdException w:name="Emphasis" w:semiHidden="0" w:uiPriority="20" w:unhideWhenUsed="0" w:qFormat="1"/>
     <w:lsdException w:name="Normal (Web)" w:qFormat="1"/>
+    <w:lsdException w:name="HTML Preformatted" w:qFormat="1"/>
     <w:lsdException w:name="Table Grid" w:semiHidden="0" w:uiPriority="59" w:unhideWhenUsed="0"/>
     <w:lsdException w:name="Placeholder Text" w:unhideWhenUsed="0"/>
     <w:lsdException w:name="No Spacing" w:semiHidden="0" w:uiPriority="1" w:unhideWhenUsed="0" w:qFormat="1"/>
@@ -20829,7 +21593,6 @@
   <w:style w:type="character" w:default="1" w:styleId="DefaultParagraphFont">
     <w:name w:val="Default Paragraph Font"/>
     <w:uiPriority w:val="1"/>
-    <w:semiHidden/>
     <w:unhideWhenUsed/>
   </w:style>
   <w:style w:type="table" w:default="1" w:styleId="TableNormal">
@@ -24299,7 +25062,7 @@
 </file>
 
 <file path=customXml/itemProps1.xml><?xml version="1.0" encoding="utf-8"?>
-<ds:datastoreItem xmlns:ds="http://schemas.openxmlformats.org/officeDocument/2006/customXml" ds:itemID="{06EF2B68-0126-47A3-B1EF-EBCC79D36969}">
+<ds:datastoreItem xmlns:ds="http://schemas.openxmlformats.org/officeDocument/2006/customXml" ds:itemID="{76003908-523C-4F31-B33E-697CF5C79D69}">
   <ds:schemaRefs>
     <ds:schemaRef ds:uri="http://schemas.openxmlformats.org/officeDocument/2006/bibliography"/>
   </ds:schemaRefs>

</xml_diff>

<commit_message>
add intro versiunea eng
</commit_message>
<xml_diff>
--- a/LicentaDanPopaV1.docx
+++ b/LicentaDanPopaV1.docx
@@ -1602,16 +1602,2512 @@
     </w:p>
     <w:p>
       <w:pPr>
+        <w:tabs>
+          <w:tab w:val="center" w:pos="5173"/>
+        </w:tabs>
+        <w:ind w:firstLine="709"/>
+        <w:rPr>
+          <w:lang w:val="en-US"/>
+        </w:rPr>
+      </w:pPr>
+      <w:r>
         <w:rPr>
           <w:b/>
         </w:rPr>
-      </w:pPr>
-      <w:r>
+        <w:br w:type="page"/>
+      </w:r>
+    </w:p>
+    <w:p>
+      <w:pPr>
+        <w:tabs>
+          <w:tab w:val="center" w:pos="5173"/>
+        </w:tabs>
+        <w:ind w:firstLine="709"/>
+        <w:rPr>
+          <w:lang w:val="en-US"/>
+        </w:rPr>
+      </w:pPr>
+      <w:r>
+        <w:rPr>
+          <w:lang w:val="en-US"/>
+        </w:rPr>
+        <w:lastRenderedPageBreak/>
+        <w:tab/>
+      </w:r>
+      <w:r>
+        <w:rPr>
+          <w:lang w:val="en-US"/>
+        </w:rPr>
+        <w:t>REPUBLIC OF MOLDOVA</w:t>
+      </w:r>
+      <w:bookmarkStart w:id="0" w:name="_GoBack"/>
+      <w:bookmarkEnd w:id="0"/>
+      <w:r>
+        <w:rPr>
+          <w:lang w:val="en-US"/>
+        </w:rPr>
+        <w:t>’</w:t>
+      </w:r>
+      <w:r>
+        <w:rPr>
+          <w:lang w:val="en-US"/>
+        </w:rPr>
+        <w:t>S MINISTRY</w:t>
+      </w:r>
+      <w:r>
+        <w:rPr>
+          <w:lang w:val="en-US"/>
+        </w:rPr>
+        <w:t xml:space="preserve"> OF EDUCATION</w:t>
+      </w:r>
+    </w:p>
+    <w:p>
+      <w:pPr>
+        <w:tabs>
+          <w:tab w:val="center" w:pos="5173"/>
+        </w:tabs>
+        <w:ind w:firstLine="709"/>
+        <w:jc w:val="center"/>
+        <w:rPr>
+          <w:lang w:val="en-US"/>
+        </w:rPr>
+      </w:pPr>
+      <w:r>
+        <w:rPr>
+          <w:lang w:val="en-US"/>
+        </w:rPr>
+        <w:t>BALTI STATE UNIVERSITY “ALECU RUSSO”</w:t>
+      </w:r>
+    </w:p>
+    <w:p>
+      <w:pPr>
+        <w:tabs>
+          <w:tab w:val="center" w:pos="5173"/>
+        </w:tabs>
+        <w:ind w:firstLine="709"/>
+        <w:jc w:val="center"/>
+        <w:rPr>
+          <w:lang w:val="en-US"/>
+        </w:rPr>
+      </w:pPr>
+      <w:r>
+        <w:rPr>
+          <w:lang w:val="en-US"/>
+        </w:rPr>
+        <w:t>FACULTY OF EXACT, ECONOMIC AND MEDIUM SCIENCES</w:t>
+      </w:r>
+    </w:p>
+    <w:p>
+      <w:pPr>
+        <w:tabs>
+          <w:tab w:val="left" w:pos="1276"/>
+        </w:tabs>
+        <w:ind w:firstLine="709"/>
+        <w:jc w:val="center"/>
+        <w:rPr>
+          <w:lang w:val="en-US"/>
+        </w:rPr>
+      </w:pPr>
+      <w:r>
+        <w:rPr>
+          <w:lang w:val="en-US"/>
+        </w:rPr>
+        <w:t>DEPARTMENT OF MATHEMATICS AND INFORMATICS</w:t>
+      </w:r>
+    </w:p>
+    <w:p>
+      <w:pPr>
+        <w:ind w:firstLine="709"/>
+        <w:jc w:val="center"/>
+        <w:rPr>
+          <w:lang w:val="en-US"/>
+        </w:rPr>
+      </w:pPr>
+    </w:p>
+    <w:p>
+      <w:pPr>
+        <w:ind w:firstLine="709"/>
+        <w:jc w:val="center"/>
+        <w:rPr>
+          <w:lang w:val="en-US"/>
+        </w:rPr>
+      </w:pPr>
+    </w:p>
+    <w:p>
+      <w:pPr>
+        <w:ind w:firstLine="709"/>
+        <w:jc w:val="center"/>
+        <w:rPr>
+          <w:lang w:val="en-US"/>
+        </w:rPr>
+      </w:pPr>
+    </w:p>
+    <w:p>
+      <w:pPr>
+        <w:ind w:firstLine="709"/>
+        <w:jc w:val="center"/>
+        <w:rPr>
+          <w:lang w:val="en-US"/>
+        </w:rPr>
+      </w:pPr>
+    </w:p>
+    <w:p>
+      <w:pPr>
         <w:rPr>
           <w:b/>
+          <w:sz w:val="32"/>
+          <w:szCs w:val="32"/>
+          <w:lang w:val="en-US"/>
+        </w:rPr>
+      </w:pPr>
+    </w:p>
+    <w:p>
+      <w:pPr>
+        <w:ind w:firstLine="709"/>
+        <w:jc w:val="center"/>
+        <w:rPr>
+          <w:b/>
+          <w:sz w:val="36"/>
+          <w:szCs w:val="36"/>
+          <w:lang w:val="en-US"/>
+        </w:rPr>
+      </w:pPr>
+      <w:r>
+        <w:rPr>
+          <w:b/>
+          <w:sz w:val="36"/>
+          <w:szCs w:val="36"/>
+          <w:lang w:val="en-US"/>
+        </w:rPr>
+        <w:t>THE USE OF REACT JS AND REDUX FOR THE CREATION OF THE FRONT END PART OF AN APPLICATION</w:t>
+      </w:r>
+    </w:p>
+    <w:p>
+      <w:pPr>
+        <w:ind w:firstLine="709"/>
+        <w:jc w:val="center"/>
+        <w:rPr>
+          <w:b/>
+          <w:sz w:val="32"/>
+          <w:szCs w:val="32"/>
+          <w:lang w:val="en-US"/>
+        </w:rPr>
+      </w:pPr>
+    </w:p>
+    <w:p>
+      <w:pPr>
+        <w:ind w:firstLine="709"/>
+        <w:jc w:val="center"/>
+        <w:rPr>
+          <w:b/>
+          <w:sz w:val="32"/>
+          <w:szCs w:val="32"/>
+          <w:lang w:val="en-US"/>
+        </w:rPr>
+      </w:pPr>
+    </w:p>
+    <w:p>
+      <w:pPr>
+        <w:ind w:firstLine="709"/>
+        <w:jc w:val="center"/>
+        <w:rPr>
+          <w:b/>
+          <w:sz w:val="32"/>
+          <w:szCs w:val="32"/>
+          <w:lang w:val="en-US"/>
+        </w:rPr>
+      </w:pPr>
+    </w:p>
+    <w:p>
+      <w:pPr>
+        <w:ind w:firstLine="709"/>
+        <w:jc w:val="right"/>
+        <w:rPr>
+          <w:b/>
+          <w:lang w:val="en-US"/>
+        </w:rPr>
+      </w:pPr>
+      <w:r>
+        <w:rPr>
+          <w:b/>
+          <w:lang w:val="en-US"/>
+        </w:rPr>
+        <w:t>Author</w:t>
+      </w:r>
+      <w:r>
+        <w:rPr>
+          <w:b/>
+          <w:lang w:val="en-US"/>
+        </w:rPr>
+        <w:t>:</w:t>
+      </w:r>
+    </w:p>
+    <w:p>
+      <w:pPr>
+        <w:ind w:firstLine="709"/>
+        <w:jc w:val="right"/>
+        <w:rPr>
+          <w:lang w:val="en-US"/>
+        </w:rPr>
+      </w:pPr>
+      <w:r>
+        <w:rPr>
+          <w:lang w:val="en-US"/>
+        </w:rPr>
+        <w:t>Student of the group</w:t>
+      </w:r>
+      <w:r>
+        <w:rPr>
+          <w:lang w:val="en-US"/>
+        </w:rPr>
+        <w:t xml:space="preserve"> IS31Z</w:t>
+      </w:r>
+    </w:p>
+    <w:p>
+      <w:pPr>
+        <w:ind w:firstLine="709"/>
+        <w:jc w:val="right"/>
+        <w:rPr>
+          <w:lang w:val="en-US"/>
+        </w:rPr>
+      </w:pPr>
+      <w:r>
+        <w:rPr>
+          <w:lang w:val="en-US"/>
+        </w:rPr>
+        <w:t>Popa Dan</w:t>
+      </w:r>
+    </w:p>
+    <w:p>
+      <w:pPr>
+        <w:ind w:firstLine="709"/>
+        <w:jc w:val="right"/>
+        <w:rPr>
+          <w:lang w:val="en-US"/>
+        </w:rPr>
+      </w:pPr>
+      <w:r>
+        <w:rPr>
+          <w:lang w:val="en-US"/>
+        </w:rPr>
+        <w:t>____________</w:t>
+      </w:r>
+    </w:p>
+    <w:p>
+      <w:pPr>
+        <w:ind w:firstLine="709"/>
+        <w:jc w:val="right"/>
+        <w:rPr>
+          <w:lang w:val="en-US"/>
+        </w:rPr>
+      </w:pPr>
+    </w:p>
+    <w:p>
+      <w:pPr>
+        <w:ind w:firstLine="709"/>
+        <w:jc w:val="right"/>
+        <w:rPr>
+          <w:b/>
+          <w:lang w:val="en-US"/>
+        </w:rPr>
+      </w:pPr>
+      <w:r>
+        <w:rPr>
+          <w:b/>
+          <w:lang w:val="en-US"/>
+        </w:rPr>
+        <w:t>Scientific Leaders</w:t>
+      </w:r>
+      <w:r>
+        <w:rPr>
+          <w:b/>
+          <w:lang w:val="en-US"/>
+        </w:rPr>
+        <w:t>:</w:t>
+      </w:r>
+    </w:p>
+    <w:p>
+      <w:pPr>
+        <w:ind w:left="-289"/>
+        <w:jc w:val="right"/>
+        <w:rPr>
+          <w:lang w:val="en-US"/>
+        </w:rPr>
+      </w:pPr>
+    </w:p>
+    <w:p>
+      <w:pPr>
+        <w:ind w:firstLine="709"/>
+        <w:jc w:val="right"/>
+        <w:rPr>
+          <w:lang w:val="en-US"/>
+        </w:rPr>
+      </w:pPr>
+      <w:r>
+        <w:rPr>
+          <w:lang w:val="en-US"/>
+        </w:rPr>
+        <w:t>Sergiu CHILAT</w:t>
+      </w:r>
+    </w:p>
+    <w:p>
+      <w:pPr>
+        <w:ind w:firstLine="709"/>
+        <w:jc w:val="right"/>
+        <w:rPr>
+          <w:lang w:val="en-US"/>
+        </w:rPr>
+      </w:pPr>
+      <w:proofErr w:type="gramStart"/>
+      <w:r>
+        <w:rPr>
+          <w:lang w:val="en-US"/>
+        </w:rPr>
+        <w:t>lector</w:t>
+      </w:r>
+      <w:proofErr w:type="gramEnd"/>
+      <w:r>
+        <w:rPr>
+          <w:lang w:val="en-US"/>
+        </w:rPr>
+        <w:t xml:space="preserve"> univ., magistru</w:t>
+      </w:r>
+    </w:p>
+    <w:p>
+      <w:pPr>
+        <w:ind w:firstLine="709"/>
+        <w:jc w:val="right"/>
+        <w:rPr>
+          <w:lang w:val="en-US"/>
+        </w:rPr>
+      </w:pPr>
+      <w:r>
+        <w:rPr>
+          <w:lang w:val="en-US"/>
+        </w:rPr>
+        <w:t>____________</w:t>
+      </w:r>
+    </w:p>
+    <w:p>
+      <w:pPr>
+        <w:ind w:firstLine="709"/>
+        <w:rPr>
+          <w:lang w:val="en-US"/>
+        </w:rPr>
+      </w:pPr>
+    </w:p>
+    <w:p>
+      <w:pPr>
+        <w:ind w:firstLine="709"/>
+        <w:rPr>
+          <w:lang w:val="en-US"/>
+        </w:rPr>
+      </w:pPr>
+    </w:p>
+    <w:p>
+      <w:pPr>
+        <w:ind w:firstLine="709"/>
+        <w:jc w:val="center"/>
+        <w:rPr>
+          <w:lang w:val="en-US"/>
+        </w:rPr>
+      </w:pPr>
+    </w:p>
+    <w:p>
+      <w:pPr>
+        <w:ind w:firstLine="709"/>
+        <w:jc w:val="center"/>
+        <w:rPr>
+          <w:lang w:val="en-US"/>
+        </w:rPr>
+      </w:pPr>
+    </w:p>
+    <w:p>
+      <w:pPr>
+        <w:ind w:firstLine="709"/>
+        <w:jc w:val="center"/>
+        <w:rPr>
+          <w:lang w:val="en-US"/>
+        </w:rPr>
+      </w:pPr>
+    </w:p>
+    <w:p>
+      <w:pPr>
+        <w:ind w:firstLine="709"/>
+        <w:jc w:val="center"/>
+        <w:rPr>
+          <w:lang w:val="en-US"/>
+        </w:rPr>
+      </w:pPr>
+    </w:p>
+    <w:p>
+      <w:pPr>
+        <w:jc w:val="center"/>
+        <w:rPr>
+          <w:b/>
+          <w:lang w:val="en-US"/>
+        </w:rPr>
+      </w:pPr>
+      <w:r>
+        <w:rPr>
+          <w:b/>
+          <w:lang w:val="en-US"/>
+        </w:rPr>
+        <w:t>BALTI</w:t>
+      </w:r>
+      <w:r>
+        <w:rPr>
+          <w:b/>
+          <w:lang w:val="en-US"/>
+        </w:rPr>
+        <w:t>, 2019</w:t>
+      </w:r>
+      <w:r>
+        <w:rPr>
+          <w:b/>
+          <w:lang w:val="en-US"/>
         </w:rPr>
         <w:br w:type="page"/>
       </w:r>
+    </w:p>
+    <w:p>
+      <w:pPr>
+        <w:tabs>
+          <w:tab w:val="left" w:pos="4080"/>
+        </w:tabs>
+        <w:ind w:firstLine="709"/>
+        <w:jc w:val="center"/>
+        <w:rPr>
+          <w:lang w:val="en-US"/>
+        </w:rPr>
+      </w:pPr>
+    </w:p>
+    <w:p>
+      <w:pPr>
+        <w:tabs>
+          <w:tab w:val="left" w:pos="4080"/>
+        </w:tabs>
+        <w:rPr>
+          <w:lang w:val="en-US"/>
+        </w:rPr>
+      </w:pPr>
+    </w:p>
+    <w:p>
+      <w:pPr>
+        <w:tabs>
+          <w:tab w:val="left" w:pos="4080"/>
+        </w:tabs>
+        <w:rPr>
+          <w:lang w:val="en-US"/>
+        </w:rPr>
+      </w:pPr>
+      <w:r>
+        <w:rPr>
+          <w:lang w:val="en-US"/>
+        </w:rPr>
+        <w:t>Controlled</w:t>
+      </w:r>
+      <w:r>
+        <w:rPr>
+          <w:lang w:val="en-US"/>
+        </w:rPr>
+        <w:t>:</w:t>
+      </w:r>
+    </w:p>
+    <w:p>
+      <w:pPr>
+        <w:tabs>
+          <w:tab w:val="left" w:pos="4080"/>
+        </w:tabs>
+        <w:rPr>
+          <w:lang w:val="en-US"/>
+        </w:rPr>
+      </w:pPr>
+      <w:r>
+        <w:rPr>
+          <w:lang w:val="en-US"/>
+        </w:rPr>
+        <w:t>Dat</w:t>
+      </w:r>
+      <w:r>
+        <w:rPr>
+          <w:lang w:val="en-US"/>
+        </w:rPr>
+        <w:t>e __________________</w:t>
+      </w:r>
+    </w:p>
+    <w:p>
+      <w:pPr>
+        <w:rPr>
+          <w:lang w:val="en-US"/>
+        </w:rPr>
+      </w:pPr>
+      <w:r>
+        <w:rPr>
+          <w:lang w:val="en-US"/>
+        </w:rPr>
+        <w:t>Scientific L</w:t>
+      </w:r>
+      <w:r>
+        <w:rPr>
+          <w:lang w:val="en-US"/>
+        </w:rPr>
+        <w:t>eaders</w:t>
+      </w:r>
+      <w:r>
+        <w:rPr>
+          <w:lang w:val="en-US"/>
+        </w:rPr>
+        <w:t>:</w:t>
+      </w:r>
+      <w:r>
+        <w:rPr>
+          <w:lang w:val="en-US"/>
+        </w:rPr>
+        <w:t xml:space="preserve"> </w:t>
+      </w:r>
+      <w:r>
+        <w:rPr>
+          <w:lang w:val="en-US"/>
+        </w:rPr>
+        <w:t>Sergiu</w:t>
+      </w:r>
+      <w:r>
+        <w:rPr>
+          <w:lang w:val="en-US"/>
+        </w:rPr>
+        <w:t xml:space="preserve"> Chilat, (lector univ., magister</w:t>
+      </w:r>
+      <w:r>
+        <w:rPr>
+          <w:lang w:val="en-US"/>
+        </w:rPr>
+        <w:t>)</w:t>
+      </w:r>
+    </w:p>
+    <w:p>
+      <w:pPr>
+        <w:tabs>
+          <w:tab w:val="left" w:pos="4080"/>
+        </w:tabs>
+        <w:rPr>
+          <w:lang w:val="en-US"/>
+        </w:rPr>
+      </w:pPr>
+      <w:r>
+        <w:rPr>
+          <w:lang w:val="en-US"/>
+        </w:rPr>
+        <w:t>__________________</w:t>
+      </w:r>
+    </w:p>
+    <w:p>
+      <w:pPr>
+        <w:tabs>
+          <w:tab w:val="left" w:pos="4080"/>
+        </w:tabs>
+        <w:rPr>
+          <w:vertAlign w:val="superscript"/>
+          <w:lang w:val="en-US"/>
+        </w:rPr>
+      </w:pPr>
+      <w:r>
+        <w:rPr>
+          <w:vertAlign w:val="superscript"/>
+          <w:lang w:val="en-US"/>
+        </w:rPr>
+        <w:t xml:space="preserve">                  (</w:t>
+      </w:r>
+      <w:proofErr w:type="gramStart"/>
+      <w:r>
+        <w:rPr>
+          <w:vertAlign w:val="superscript"/>
+          <w:lang w:val="en-US"/>
+        </w:rPr>
+        <w:t>signature</w:t>
+      </w:r>
+      <w:proofErr w:type="gramEnd"/>
+      <w:r>
+        <w:rPr>
+          <w:vertAlign w:val="superscript"/>
+          <w:lang w:val="en-US"/>
+        </w:rPr>
+        <w:t>)</w:t>
+      </w:r>
+    </w:p>
+    <w:p>
+      <w:pPr>
+        <w:tabs>
+          <w:tab w:val="left" w:pos="4080"/>
+        </w:tabs>
+        <w:rPr>
+          <w:lang w:val="en-US"/>
+        </w:rPr>
+      </w:pPr>
+    </w:p>
+    <w:p>
+      <w:pPr>
+        <w:tabs>
+          <w:tab w:val="left" w:pos="4080"/>
+        </w:tabs>
+        <w:rPr>
+          <w:lang w:val="en-US"/>
+        </w:rPr>
+      </w:pPr>
+    </w:p>
+    <w:p>
+      <w:pPr>
+        <w:tabs>
+          <w:tab w:val="left" w:pos="4080"/>
+        </w:tabs>
+        <w:rPr>
+          <w:lang w:val="en-US"/>
+        </w:rPr>
+      </w:pPr>
+    </w:p>
+    <w:p>
+      <w:pPr>
+        <w:tabs>
+          <w:tab w:val="left" w:pos="4080"/>
+        </w:tabs>
+        <w:rPr>
+          <w:lang w:val="en-US"/>
+        </w:rPr>
+      </w:pPr>
+    </w:p>
+    <w:p>
+      <w:pPr>
+        <w:tabs>
+          <w:tab w:val="left" w:pos="4080"/>
+        </w:tabs>
+        <w:rPr>
+          <w:lang w:val="en-US"/>
+        </w:rPr>
+      </w:pPr>
+    </w:p>
+    <w:p>
+      <w:pPr>
+        <w:tabs>
+          <w:tab w:val="left" w:pos="4080"/>
+        </w:tabs>
+        <w:rPr>
+          <w:lang w:val="en-US"/>
+        </w:rPr>
+      </w:pPr>
+    </w:p>
+    <w:p>
+      <w:pPr>
+        <w:tabs>
+          <w:tab w:val="left" w:pos="4080"/>
+        </w:tabs>
+        <w:rPr>
+          <w:lang w:val="en-US"/>
+        </w:rPr>
+      </w:pPr>
+    </w:p>
+    <w:p>
+      <w:pPr>
+        <w:tabs>
+          <w:tab w:val="left" w:pos="4080"/>
+        </w:tabs>
+        <w:rPr>
+          <w:lang w:val="en-US"/>
+        </w:rPr>
+      </w:pPr>
+    </w:p>
+    <w:p>
+      <w:pPr>
+        <w:tabs>
+          <w:tab w:val="left" w:pos="4080"/>
+        </w:tabs>
+        <w:rPr>
+          <w:lang w:val="en-US"/>
+        </w:rPr>
+      </w:pPr>
+    </w:p>
+    <w:p>
+      <w:pPr>
+        <w:tabs>
+          <w:tab w:val="left" w:pos="4080"/>
+        </w:tabs>
+        <w:rPr>
+          <w:lang w:val="en-US"/>
+        </w:rPr>
+      </w:pPr>
+    </w:p>
+    <w:p>
+      <w:pPr>
+        <w:tabs>
+          <w:tab w:val="left" w:pos="4080"/>
+        </w:tabs>
+        <w:rPr>
+          <w:lang w:val="en-US"/>
+        </w:rPr>
+      </w:pPr>
+    </w:p>
+    <w:p>
+      <w:pPr>
+        <w:tabs>
+          <w:tab w:val="left" w:pos="4080"/>
+        </w:tabs>
+        <w:rPr>
+          <w:lang w:val="en-US"/>
+        </w:rPr>
+      </w:pPr>
+    </w:p>
+    <w:p>
+      <w:pPr>
+        <w:tabs>
+          <w:tab w:val="left" w:pos="4080"/>
+        </w:tabs>
+        <w:rPr>
+          <w:lang w:val="en-US"/>
+        </w:rPr>
+      </w:pPr>
+    </w:p>
+    <w:p>
+      <w:pPr>
+        <w:tabs>
+          <w:tab w:val="left" w:pos="4080"/>
+        </w:tabs>
+        <w:rPr>
+          <w:lang w:val="en-US"/>
+        </w:rPr>
+      </w:pPr>
+    </w:p>
+    <w:p>
+      <w:pPr>
+        <w:tabs>
+          <w:tab w:val="left" w:pos="4080"/>
+        </w:tabs>
+        <w:rPr>
+          <w:lang w:val="en-US"/>
+        </w:rPr>
+      </w:pPr>
+    </w:p>
+    <w:p>
+      <w:pPr>
+        <w:tabs>
+          <w:tab w:val="left" w:pos="4080"/>
+        </w:tabs>
+        <w:rPr>
+          <w:lang w:val="en-US"/>
+        </w:rPr>
+      </w:pPr>
+    </w:p>
+    <w:p>
+      <w:pPr>
+        <w:tabs>
+          <w:tab w:val="left" w:pos="4080"/>
+        </w:tabs>
+        <w:rPr>
+          <w:lang w:val="en-US"/>
+        </w:rPr>
+      </w:pPr>
+    </w:p>
+    <w:p>
+      <w:pPr>
+        <w:tabs>
+          <w:tab w:val="left" w:pos="4080"/>
+        </w:tabs>
+        <w:rPr>
+          <w:lang w:val="en-US"/>
+        </w:rPr>
+      </w:pPr>
+    </w:p>
+    <w:p>
+      <w:pPr>
+        <w:tabs>
+          <w:tab w:val="left" w:pos="4080"/>
+        </w:tabs>
+        <w:rPr>
+          <w:lang w:val="en-US"/>
+        </w:rPr>
+      </w:pPr>
+    </w:p>
+    <w:p>
+      <w:pPr>
+        <w:tabs>
+          <w:tab w:val="left" w:pos="4080"/>
+        </w:tabs>
+        <w:rPr>
+          <w:lang w:val="en-US"/>
+        </w:rPr>
+      </w:pPr>
+    </w:p>
+    <w:p>
+      <w:pPr>
+        <w:tabs>
+          <w:tab w:val="left" w:pos="4080"/>
+        </w:tabs>
+        <w:rPr>
+          <w:lang w:val="en-US"/>
+        </w:rPr>
+      </w:pPr>
+    </w:p>
+    <w:p>
+      <w:pPr>
+        <w:tabs>
+          <w:tab w:val="left" w:pos="4080"/>
+        </w:tabs>
+        <w:rPr>
+          <w:lang w:val="en-US"/>
+        </w:rPr>
+      </w:pPr>
+      <w:r>
+        <w:rPr>
+          <w:lang w:val="en-US"/>
+        </w:rPr>
+        <w:t>Approved</w:t>
+      </w:r>
+    </w:p>
+    <w:p>
+      <w:pPr>
+        <w:tabs>
+          <w:tab w:val="left" w:pos="4080"/>
+        </w:tabs>
+        <w:rPr>
+          <w:lang w:val="en-US"/>
+        </w:rPr>
+      </w:pPr>
+      <w:proofErr w:type="gramStart"/>
+      <w:r>
+        <w:rPr>
+          <w:lang w:val="en-US"/>
+        </w:rPr>
+        <w:t>and</w:t>
+      </w:r>
+      <w:proofErr w:type="gramEnd"/>
+      <w:r>
+        <w:rPr>
+          <w:lang w:val="en-US"/>
+        </w:rPr>
+        <w:t xml:space="preserve"> recommended for support</w:t>
+      </w:r>
+    </w:p>
+    <w:p>
+      <w:pPr>
+        <w:tabs>
+          <w:tab w:val="left" w:pos="4080"/>
+        </w:tabs>
+        <w:rPr>
+          <w:lang w:val="en-US"/>
+        </w:rPr>
+      </w:pPr>
+      <w:proofErr w:type="gramStart"/>
+      <w:r>
+        <w:rPr>
+          <w:lang w:val="en-US"/>
+        </w:rPr>
+        <w:t>at</w:t>
+      </w:r>
+      <w:proofErr w:type="gramEnd"/>
+      <w:r>
+        <w:rPr>
+          <w:lang w:val="en-US"/>
+        </w:rPr>
+        <w:t xml:space="preserve"> the meeting of the Chair of </w:t>
+      </w:r>
+      <w:r>
+        <w:rPr>
+          <w:lang w:val="en-US"/>
+        </w:rPr>
+        <w:t>_______________________</w:t>
+      </w:r>
+    </w:p>
+    <w:p>
+      <w:pPr>
+        <w:tabs>
+          <w:tab w:val="left" w:pos="4080"/>
+        </w:tabs>
+        <w:rPr>
+          <w:lang w:val="en-US"/>
+        </w:rPr>
+      </w:pPr>
+      <w:r>
+        <w:rPr>
+          <w:lang w:val="en-US"/>
+        </w:rPr>
+        <w:t xml:space="preserve">Verbal process </w:t>
+      </w:r>
+      <w:r>
+        <w:rPr>
+          <w:lang w:val="en-US"/>
+        </w:rPr>
+        <w:t>nr._____</w:t>
+      </w:r>
+      <w:r>
+        <w:rPr>
+          <w:lang w:val="en-US"/>
+        </w:rPr>
+        <w:t>from</w:t>
+      </w:r>
+      <w:r>
+        <w:rPr>
+          <w:lang w:val="en-US"/>
+        </w:rPr>
+        <w:t>____________</w:t>
+      </w:r>
+    </w:p>
+    <w:p>
+      <w:pPr>
+        <w:tabs>
+          <w:tab w:val="left" w:pos="4080"/>
+        </w:tabs>
+        <w:rPr>
+          <w:lang w:val="en-US"/>
+        </w:rPr>
+      </w:pPr>
+      <w:r>
+        <w:rPr>
+          <w:lang w:val="en-US"/>
+        </w:rPr>
+        <w:t>Department Head</w:t>
+      </w:r>
+      <w:r>
+        <w:rPr>
+          <w:lang w:val="en-US"/>
+        </w:rPr>
+        <w:t>___________________________</w:t>
+      </w:r>
+    </w:p>
+    <w:p>
+      <w:pPr>
+        <w:tabs>
+          <w:tab w:val="left" w:pos="4080"/>
+        </w:tabs>
+        <w:rPr>
+          <w:lang w:val="en-US"/>
+        </w:rPr>
+      </w:pPr>
+      <w:r>
+        <w:rPr>
+          <w:lang w:val="en-US"/>
+        </w:rPr>
+        <w:t>dr., conf. univ. _____________</w:t>
+      </w:r>
+      <w:r>
+        <w:rPr>
+          <w:lang w:val="en-US"/>
+        </w:rPr>
+        <w:br w:type="page"/>
+      </w:r>
+    </w:p>
+    <w:p>
+      <w:pPr>
+        <w:spacing w:line="240" w:lineRule="auto"/>
+        <w:ind w:left="5664" w:firstLine="6"/>
+        <w:rPr>
+          <w:lang w:val="en-US"/>
+        </w:rPr>
+      </w:pPr>
+      <w:r>
+        <w:rPr>
+          <w:lang w:val="en-US"/>
+        </w:rPr>
+        <w:lastRenderedPageBreak/>
+        <w:t>Approved</w:t>
+      </w:r>
+      <w:r>
+        <w:rPr>
+          <w:lang w:val="en-US"/>
+        </w:rPr>
+        <w:t>:</w:t>
+      </w:r>
+    </w:p>
+    <w:p>
+      <w:pPr>
+        <w:spacing w:line="240" w:lineRule="auto"/>
+        <w:ind w:left="5670"/>
+        <w:rPr>
+          <w:lang w:val="en-US"/>
+        </w:rPr>
+      </w:pPr>
+      <w:r>
+        <w:rPr>
+          <w:lang w:val="en-US"/>
+        </w:rPr>
+        <w:t xml:space="preserve">Department Head </w:t>
+      </w:r>
+      <w:r>
+        <w:rPr>
+          <w:lang w:val="en-US"/>
+        </w:rPr>
+        <w:t>________________</w:t>
+      </w:r>
+    </w:p>
+    <w:p>
+      <w:pPr>
+        <w:spacing w:line="240" w:lineRule="auto"/>
+        <w:ind w:left="4956" w:firstLine="708"/>
+        <w:rPr>
+          <w:lang w:val="en-US"/>
+        </w:rPr>
+      </w:pPr>
+      <w:r>
+        <w:rPr>
+          <w:lang w:val="en-US"/>
+        </w:rPr>
+        <w:t>”__” __________201___</w:t>
+      </w:r>
+    </w:p>
+    <w:p>
+      <w:pPr>
+        <w:tabs>
+          <w:tab w:val="center" w:pos="5173"/>
+        </w:tabs>
+        <w:rPr>
+          <w:lang w:val="en-US"/>
+        </w:rPr>
+      </w:pPr>
+    </w:p>
+    <w:p>
+      <w:pPr>
+        <w:spacing w:line="240" w:lineRule="auto"/>
+        <w:rPr>
+          <w:lang w:val="en-US"/>
+        </w:rPr>
+      </w:pPr>
+    </w:p>
+    <w:p>
+      <w:pPr>
+        <w:spacing w:line="240" w:lineRule="auto"/>
+        <w:jc w:val="center"/>
+        <w:rPr>
+          <w:b/>
+          <w:lang w:val="en-US"/>
+        </w:rPr>
+      </w:pPr>
+      <w:r>
+        <w:rPr>
+          <w:b/>
+          <w:lang w:val="en-US"/>
+        </w:rPr>
+        <w:t>Schedule for the Bachelor Thesis Execution</w:t>
+      </w:r>
+    </w:p>
+    <w:p>
+      <w:pPr>
+        <w:spacing w:line="240" w:lineRule="auto"/>
+        <w:rPr>
+          <w:lang w:val="en-US"/>
+        </w:rPr>
+      </w:pPr>
+    </w:p>
+    <w:p>
+      <w:pPr>
+        <w:tabs>
+          <w:tab w:val="left" w:pos="8505"/>
+        </w:tabs>
+        <w:spacing w:line="240" w:lineRule="auto"/>
+        <w:rPr>
+          <w:u w:val="single"/>
+          <w:lang w:val="en-US"/>
+        </w:rPr>
+      </w:pPr>
+      <w:r>
+        <w:rPr>
+          <w:lang w:val="en-US"/>
+        </w:rPr>
+        <w:t>Bachelor Thesis Topic</w:t>
+      </w:r>
+      <w:r>
+        <w:rPr>
+          <w:lang w:val="en-US"/>
+        </w:rPr>
+        <w:t xml:space="preserve"> </w:t>
+      </w:r>
+      <w:proofErr w:type="gramStart"/>
+      <w:r>
+        <w:rPr>
+          <w:b/>
+          <w:u w:val="single"/>
+          <w:lang w:val="en-US"/>
+        </w:rPr>
+        <w:t>The</w:t>
+      </w:r>
+      <w:proofErr w:type="gramEnd"/>
+      <w:r>
+        <w:rPr>
+          <w:b/>
+          <w:u w:val="single"/>
+          <w:lang w:val="en-US"/>
+        </w:rPr>
+        <w:t xml:space="preserve"> Use of React JS and Redux for the Creation of the Front End Part of an Application_</w:t>
+      </w:r>
+    </w:p>
+    <w:p>
+      <w:pPr>
+        <w:tabs>
+          <w:tab w:val="left" w:pos="8505"/>
+        </w:tabs>
+        <w:spacing w:line="240" w:lineRule="auto"/>
+        <w:rPr>
+          <w:u w:val="single"/>
+          <w:lang w:val="en-US"/>
+        </w:rPr>
+      </w:pPr>
+    </w:p>
+    <w:p>
+      <w:pPr>
+        <w:spacing w:line="240" w:lineRule="auto"/>
+        <w:rPr>
+          <w:lang w:val="en-US"/>
+        </w:rPr>
+      </w:pPr>
+      <w:r>
+        <w:rPr>
+          <w:lang w:val="en-US"/>
+        </w:rPr>
+        <w:t>Confirm</w:t>
+      </w:r>
+      <w:r>
+        <w:rPr>
+          <w:lang w:val="en-US"/>
+        </w:rPr>
+        <w:t>ed by the order of the</w:t>
+      </w:r>
+      <w:r>
+        <w:rPr>
+          <w:lang w:val="en-US"/>
+        </w:rPr>
+        <w:t xml:space="preserve"> USARB</w:t>
+      </w:r>
+      <w:r>
+        <w:rPr>
+          <w:lang w:val="en-US"/>
+        </w:rPr>
+        <w:t xml:space="preserve"> rector</w:t>
+      </w:r>
+    </w:p>
+    <w:p>
+      <w:pPr>
+        <w:spacing w:line="240" w:lineRule="auto"/>
+        <w:rPr>
+          <w:lang w:val="en-US"/>
+        </w:rPr>
+      </w:pPr>
+      <w:r>
+        <w:rPr>
+          <w:lang w:val="en-US"/>
+        </w:rPr>
+        <w:t>nr.____</w:t>
+      </w:r>
+      <w:proofErr w:type="gramStart"/>
+      <w:r>
+        <w:rPr>
+          <w:lang w:val="en-US"/>
+        </w:rPr>
+        <w:t>from</w:t>
+      </w:r>
+      <w:r>
+        <w:rPr>
+          <w:lang w:val="en-US"/>
+        </w:rPr>
+        <w:t xml:space="preserve">  „</w:t>
+      </w:r>
+      <w:proofErr w:type="gramEnd"/>
+      <w:r>
+        <w:rPr>
+          <w:lang w:val="en-US"/>
+        </w:rPr>
+        <w:t>_______________”</w:t>
+      </w:r>
+    </w:p>
+    <w:p>
+      <w:pPr>
+        <w:tabs>
+          <w:tab w:val="left" w:pos="8505"/>
+        </w:tabs>
+        <w:spacing w:line="240" w:lineRule="auto"/>
+        <w:rPr>
+          <w:lang w:val="en-US"/>
+        </w:rPr>
+      </w:pPr>
+      <w:r>
+        <w:rPr>
+          <w:lang w:val="en-US"/>
+        </w:rPr>
+        <w:t>Deadline for submission of the</w:t>
+      </w:r>
+      <w:r>
+        <w:rPr>
+          <w:lang w:val="en-US"/>
+        </w:rPr>
+        <w:t xml:space="preserve"> bachelor</w:t>
+      </w:r>
+      <w:r>
+        <w:rPr>
+          <w:lang w:val="en-US"/>
+        </w:rPr>
+        <w:t xml:space="preserve"> thesis </w:t>
+      </w:r>
+      <w:r>
+        <w:rPr>
+          <w:lang w:val="en-US"/>
+        </w:rPr>
+        <w:t>to the</w:t>
+      </w:r>
+      <w:r>
+        <w:rPr>
+          <w:lang w:val="en-US"/>
+        </w:rPr>
+        <w:t xml:space="preserve"> </w:t>
+      </w:r>
+      <w:r>
+        <w:rPr>
+          <w:lang w:val="en-US"/>
+        </w:rPr>
+        <w:t>Department of Mathematics and I</w:t>
+      </w:r>
+      <w:r>
+        <w:rPr>
+          <w:lang w:val="en-US"/>
+        </w:rPr>
+        <w:t>nformatics</w:t>
+      </w:r>
+    </w:p>
+    <w:p>
+      <w:pPr>
+        <w:spacing w:line="240" w:lineRule="auto"/>
+        <w:rPr>
+          <w:u w:val="single"/>
+          <w:lang w:val="sv-SE"/>
+        </w:rPr>
+      </w:pPr>
+      <w:r>
+        <w:rPr>
+          <w:lang w:val="en-US"/>
+        </w:rPr>
+        <w:t xml:space="preserve"> </w:t>
+      </w:r>
+      <w:r>
+        <w:rPr>
+          <w:lang w:val="sv-SE"/>
+        </w:rPr>
+        <w:t xml:space="preserve">„____” </w:t>
+      </w:r>
+      <w:r>
+        <w:rPr>
+          <w:u w:val="single"/>
+          <w:lang w:val="sv-SE"/>
+        </w:rPr>
+        <w:tab/>
+      </w:r>
+      <w:r>
+        <w:rPr>
+          <w:u w:val="single"/>
+          <w:lang w:val="sv-SE"/>
+        </w:rPr>
+        <w:tab/>
+      </w:r>
+      <w:r>
+        <w:rPr>
+          <w:u w:val="single"/>
+          <w:lang w:val="sv-SE"/>
+        </w:rPr>
+        <w:tab/>
+        <w:t xml:space="preserve"> 2019</w:t>
+      </w:r>
+    </w:p>
+    <w:p>
+      <w:pPr>
+        <w:spacing w:line="240" w:lineRule="auto"/>
+        <w:rPr>
+          <w:lang w:val="sv-SE"/>
+        </w:rPr>
+      </w:pPr>
+    </w:p>
+    <w:p>
+      <w:pPr>
+        <w:spacing w:line="240" w:lineRule="auto"/>
+        <w:jc w:val="center"/>
+        <w:rPr>
+          <w:b/>
+          <w:sz w:val="27"/>
+          <w:szCs w:val="27"/>
+          <w:lang w:val="en-US"/>
+        </w:rPr>
+      </w:pPr>
+      <w:r>
+        <w:rPr>
+          <w:b/>
+          <w:sz w:val="27"/>
+          <w:szCs w:val="27"/>
+          <w:lang w:val="en-US"/>
+        </w:rPr>
+        <w:t>Stages of execution of the bachelor thesis</w:t>
+      </w:r>
+      <w:r>
+        <w:rPr>
+          <w:b/>
+          <w:sz w:val="27"/>
+          <w:szCs w:val="27"/>
+          <w:lang w:val="en-US"/>
+        </w:rPr>
+        <w:t>:</w:t>
+      </w:r>
+    </w:p>
+    <w:p>
+      <w:pPr>
+        <w:spacing w:line="240" w:lineRule="auto"/>
+        <w:jc w:val="center"/>
+        <w:rPr>
+          <w:b/>
+          <w:lang w:val="en-US"/>
+        </w:rPr>
+      </w:pPr>
+    </w:p>
+    <w:tbl>
+      <w:tblPr>
+        <w:tblStyle w:val="TableGrid"/>
+        <w:tblW w:w="0" w:type="auto"/>
+        <w:tblLook w:val="04A0" w:firstRow="1" w:lastRow="0" w:firstColumn="1" w:lastColumn="0" w:noHBand="0" w:noVBand="1"/>
+      </w:tblPr>
+      <w:tblGrid>
+        <w:gridCol w:w="6487"/>
+        <w:gridCol w:w="1559"/>
+        <w:gridCol w:w="1525"/>
+      </w:tblGrid>
+      <w:tr>
+        <w:tc>
+          <w:tcPr>
+            <w:tcW w:w="6487" w:type="dxa"/>
+            <w:tcBorders>
+              <w:top w:val="single" w:sz="4" w:space="0" w:color="auto"/>
+              <w:left w:val="single" w:sz="4" w:space="0" w:color="auto"/>
+              <w:bottom w:val="single" w:sz="4" w:space="0" w:color="auto"/>
+              <w:right w:val="single" w:sz="4" w:space="0" w:color="auto"/>
+            </w:tcBorders>
+            <w:hideMark/>
+          </w:tcPr>
+          <w:p>
+            <w:pPr>
+              <w:pStyle w:val="ListParagraph"/>
+              <w:ind w:left="0" w:firstLine="0"/>
+              <w:jc w:val="center"/>
+              <w:rPr>
+                <w:rFonts w:cs="Times New Roman"/>
+                <w:lang w:val="en-US"/>
+              </w:rPr>
+            </w:pPr>
+            <w:r>
+              <w:rPr>
+                <w:lang w:val="en-US"/>
+              </w:rPr>
+              <w:t>Steps</w:t>
+            </w:r>
+          </w:p>
+        </w:tc>
+        <w:tc>
+          <w:tcPr>
+            <w:tcW w:w="1559" w:type="dxa"/>
+            <w:tcBorders>
+              <w:top w:val="single" w:sz="4" w:space="0" w:color="auto"/>
+              <w:left w:val="single" w:sz="4" w:space="0" w:color="auto"/>
+              <w:bottom w:val="single" w:sz="4" w:space="0" w:color="auto"/>
+              <w:right w:val="single" w:sz="4" w:space="0" w:color="auto"/>
+            </w:tcBorders>
+            <w:hideMark/>
+          </w:tcPr>
+          <w:p>
+            <w:pPr>
+              <w:jc w:val="center"/>
+              <w:rPr>
+                <w:lang w:val="en-US"/>
+              </w:rPr>
+            </w:pPr>
+            <w:r>
+              <w:rPr>
+                <w:lang w:val="en-US"/>
+              </w:rPr>
+              <w:t>Deadline</w:t>
+            </w:r>
+          </w:p>
+        </w:tc>
+        <w:tc>
+          <w:tcPr>
+            <w:tcW w:w="1525" w:type="dxa"/>
+            <w:tcBorders>
+              <w:top w:val="single" w:sz="4" w:space="0" w:color="auto"/>
+              <w:left w:val="single" w:sz="4" w:space="0" w:color="auto"/>
+              <w:bottom w:val="single" w:sz="4" w:space="0" w:color="auto"/>
+              <w:right w:val="single" w:sz="4" w:space="0" w:color="auto"/>
+            </w:tcBorders>
+            <w:hideMark/>
+          </w:tcPr>
+          <w:p>
+            <w:pPr>
+              <w:jc w:val="center"/>
+              <w:rPr>
+                <w:lang w:val="en-US"/>
+              </w:rPr>
+            </w:pPr>
+            <w:r>
+              <w:rPr>
+                <w:lang w:val="en-US"/>
+              </w:rPr>
+              <w:t>Execution visa</w:t>
+            </w:r>
+          </w:p>
+        </w:tc>
+      </w:tr>
+      <w:tr>
+        <w:tc>
+          <w:tcPr>
+            <w:tcW w:w="6487" w:type="dxa"/>
+            <w:tcBorders>
+              <w:top w:val="single" w:sz="4" w:space="0" w:color="auto"/>
+              <w:left w:val="single" w:sz="4" w:space="0" w:color="auto"/>
+              <w:bottom w:val="single" w:sz="4" w:space="0" w:color="auto"/>
+              <w:right w:val="single" w:sz="4" w:space="0" w:color="auto"/>
+            </w:tcBorders>
+            <w:hideMark/>
+          </w:tcPr>
+          <w:p>
+            <w:pPr>
+              <w:rPr>
+                <w:lang w:val="en-US"/>
+              </w:rPr>
+            </w:pPr>
+            <w:r>
+              <w:rPr>
+                <w:lang w:val="en-US"/>
+              </w:rPr>
+              <w:t xml:space="preserve">1. </w:t>
+            </w:r>
+            <w:r>
+              <w:rPr>
+                <w:lang w:val="en-US"/>
+              </w:rPr>
+              <w:t>Establishing the theme; setting goals; selecting sources of information</w:t>
+            </w:r>
+          </w:p>
+        </w:tc>
+        <w:tc>
+          <w:tcPr>
+            <w:tcW w:w="1559" w:type="dxa"/>
+            <w:tcBorders>
+              <w:top w:val="single" w:sz="4" w:space="0" w:color="auto"/>
+              <w:left w:val="single" w:sz="4" w:space="0" w:color="auto"/>
+              <w:bottom w:val="single" w:sz="4" w:space="0" w:color="auto"/>
+              <w:right w:val="single" w:sz="4" w:space="0" w:color="auto"/>
+            </w:tcBorders>
+          </w:tcPr>
+          <w:p>
+            <w:pPr>
+              <w:jc w:val="center"/>
+              <w:rPr>
+                <w:lang w:val="en-US"/>
+              </w:rPr>
+            </w:pPr>
+          </w:p>
+        </w:tc>
+        <w:tc>
+          <w:tcPr>
+            <w:tcW w:w="1525" w:type="dxa"/>
+            <w:tcBorders>
+              <w:top w:val="single" w:sz="4" w:space="0" w:color="auto"/>
+              <w:left w:val="single" w:sz="4" w:space="0" w:color="auto"/>
+              <w:bottom w:val="single" w:sz="4" w:space="0" w:color="auto"/>
+              <w:right w:val="single" w:sz="4" w:space="0" w:color="auto"/>
+            </w:tcBorders>
+          </w:tcPr>
+          <w:p>
+            <w:pPr>
+              <w:jc w:val="center"/>
+              <w:rPr>
+                <w:lang w:val="en-US"/>
+              </w:rPr>
+            </w:pPr>
+          </w:p>
+        </w:tc>
+      </w:tr>
+      <w:tr>
+        <w:tc>
+          <w:tcPr>
+            <w:tcW w:w="6487" w:type="dxa"/>
+            <w:tcBorders>
+              <w:top w:val="single" w:sz="4" w:space="0" w:color="auto"/>
+              <w:left w:val="single" w:sz="4" w:space="0" w:color="auto"/>
+              <w:bottom w:val="single" w:sz="4" w:space="0" w:color="auto"/>
+              <w:right w:val="single" w:sz="4" w:space="0" w:color="auto"/>
+            </w:tcBorders>
+            <w:hideMark/>
+          </w:tcPr>
+          <w:p>
+            <w:pPr>
+              <w:rPr>
+                <w:lang w:val="en-US"/>
+              </w:rPr>
+            </w:pPr>
+            <w:r>
+              <w:rPr>
+                <w:lang w:val="en-US"/>
+              </w:rPr>
+              <w:t xml:space="preserve">2. </w:t>
+            </w:r>
+            <w:r>
+              <w:rPr>
+                <w:lang w:val="en-US"/>
+              </w:rPr>
+              <w:t>Investigating the theoretical framework of research; exposure of the theoretical framework of research</w:t>
+            </w:r>
+          </w:p>
+        </w:tc>
+        <w:tc>
+          <w:tcPr>
+            <w:tcW w:w="1559" w:type="dxa"/>
+            <w:tcBorders>
+              <w:top w:val="single" w:sz="4" w:space="0" w:color="auto"/>
+              <w:left w:val="single" w:sz="4" w:space="0" w:color="auto"/>
+              <w:bottom w:val="single" w:sz="4" w:space="0" w:color="auto"/>
+              <w:right w:val="single" w:sz="4" w:space="0" w:color="auto"/>
+            </w:tcBorders>
+          </w:tcPr>
+          <w:p>
+            <w:pPr>
+              <w:jc w:val="center"/>
+              <w:rPr>
+                <w:lang w:val="en-US"/>
+              </w:rPr>
+            </w:pPr>
+          </w:p>
+        </w:tc>
+        <w:tc>
+          <w:tcPr>
+            <w:tcW w:w="1525" w:type="dxa"/>
+            <w:tcBorders>
+              <w:top w:val="single" w:sz="4" w:space="0" w:color="auto"/>
+              <w:left w:val="single" w:sz="4" w:space="0" w:color="auto"/>
+              <w:bottom w:val="single" w:sz="4" w:space="0" w:color="auto"/>
+              <w:right w:val="single" w:sz="4" w:space="0" w:color="auto"/>
+            </w:tcBorders>
+          </w:tcPr>
+          <w:p>
+            <w:pPr>
+              <w:jc w:val="center"/>
+              <w:rPr>
+                <w:lang w:val="en-US"/>
+              </w:rPr>
+            </w:pPr>
+          </w:p>
+        </w:tc>
+      </w:tr>
+      <w:tr>
+        <w:trPr>
+          <w:trHeight w:val="513"/>
+        </w:trPr>
+        <w:tc>
+          <w:tcPr>
+            <w:tcW w:w="6487" w:type="dxa"/>
+            <w:tcBorders>
+              <w:top w:val="single" w:sz="4" w:space="0" w:color="auto"/>
+              <w:left w:val="single" w:sz="4" w:space="0" w:color="auto"/>
+              <w:bottom w:val="single" w:sz="4" w:space="0" w:color="auto"/>
+              <w:right w:val="single" w:sz="4" w:space="0" w:color="auto"/>
+            </w:tcBorders>
+            <w:hideMark/>
+          </w:tcPr>
+          <w:p>
+            <w:pPr>
+              <w:rPr>
+                <w:lang w:val="en-US"/>
+              </w:rPr>
+            </w:pPr>
+            <w:r>
+              <w:rPr>
+                <w:lang w:val="en-US"/>
+              </w:rPr>
+              <w:t xml:space="preserve">3. </w:t>
+            </w:r>
+            <w:r>
+              <w:rPr>
+                <w:lang w:val="en-US"/>
+              </w:rPr>
+              <w:t>Developing the research problem; establishing the type of research</w:t>
+            </w:r>
+          </w:p>
+        </w:tc>
+        <w:tc>
+          <w:tcPr>
+            <w:tcW w:w="1559" w:type="dxa"/>
+            <w:tcBorders>
+              <w:top w:val="single" w:sz="4" w:space="0" w:color="auto"/>
+              <w:left w:val="single" w:sz="4" w:space="0" w:color="auto"/>
+              <w:bottom w:val="single" w:sz="4" w:space="0" w:color="auto"/>
+              <w:right w:val="single" w:sz="4" w:space="0" w:color="auto"/>
+            </w:tcBorders>
+          </w:tcPr>
+          <w:p>
+            <w:pPr>
+              <w:jc w:val="center"/>
+              <w:rPr>
+                <w:lang w:val="en-US"/>
+              </w:rPr>
+            </w:pPr>
+          </w:p>
+        </w:tc>
+        <w:tc>
+          <w:tcPr>
+            <w:tcW w:w="1525" w:type="dxa"/>
+            <w:tcBorders>
+              <w:top w:val="single" w:sz="4" w:space="0" w:color="auto"/>
+              <w:left w:val="single" w:sz="4" w:space="0" w:color="auto"/>
+              <w:bottom w:val="single" w:sz="4" w:space="0" w:color="auto"/>
+              <w:right w:val="single" w:sz="4" w:space="0" w:color="auto"/>
+            </w:tcBorders>
+          </w:tcPr>
+          <w:p>
+            <w:pPr>
+              <w:jc w:val="center"/>
+              <w:rPr>
+                <w:lang w:val="en-US"/>
+              </w:rPr>
+            </w:pPr>
+          </w:p>
+        </w:tc>
+      </w:tr>
+      <w:tr>
+        <w:trPr>
+          <w:trHeight w:val="548"/>
+        </w:trPr>
+        <w:tc>
+          <w:tcPr>
+            <w:tcW w:w="6487" w:type="dxa"/>
+            <w:tcBorders>
+              <w:top w:val="single" w:sz="4" w:space="0" w:color="auto"/>
+              <w:left w:val="single" w:sz="4" w:space="0" w:color="auto"/>
+              <w:bottom w:val="single" w:sz="4" w:space="0" w:color="auto"/>
+              <w:right w:val="single" w:sz="4" w:space="0" w:color="auto"/>
+            </w:tcBorders>
+            <w:hideMark/>
+          </w:tcPr>
+          <w:p>
+            <w:pPr>
+              <w:tabs>
+                <w:tab w:val="left" w:pos="0"/>
+                <w:tab w:val="left" w:pos="284"/>
+              </w:tabs>
+              <w:rPr>
+                <w:lang w:val="en-US"/>
+              </w:rPr>
+            </w:pPr>
+            <w:r>
+              <w:rPr>
+                <w:lang w:val="en-US"/>
+              </w:rPr>
+              <w:t xml:space="preserve">4. </w:t>
+            </w:r>
+            <w:r>
+              <w:rPr>
+                <w:lang w:val="en-US"/>
+              </w:rPr>
+              <w:t>Specification of</w:t>
+            </w:r>
+            <w:r>
+              <w:rPr>
+                <w:lang w:val="en-US"/>
+              </w:rPr>
+              <w:t xml:space="preserve"> the</w:t>
+            </w:r>
+            <w:r>
+              <w:rPr>
+                <w:lang w:val="en-US"/>
+              </w:rPr>
+              <w:t xml:space="preserve"> studied units</w:t>
+            </w:r>
+          </w:p>
+        </w:tc>
+        <w:tc>
+          <w:tcPr>
+            <w:tcW w:w="1559" w:type="dxa"/>
+            <w:tcBorders>
+              <w:top w:val="single" w:sz="4" w:space="0" w:color="auto"/>
+              <w:left w:val="single" w:sz="4" w:space="0" w:color="auto"/>
+              <w:bottom w:val="single" w:sz="4" w:space="0" w:color="auto"/>
+              <w:right w:val="single" w:sz="4" w:space="0" w:color="auto"/>
+            </w:tcBorders>
+          </w:tcPr>
+          <w:p>
+            <w:pPr>
+              <w:jc w:val="center"/>
+              <w:rPr>
+                <w:lang w:val="en-US"/>
+              </w:rPr>
+            </w:pPr>
+          </w:p>
+        </w:tc>
+        <w:tc>
+          <w:tcPr>
+            <w:tcW w:w="1525" w:type="dxa"/>
+            <w:tcBorders>
+              <w:top w:val="single" w:sz="4" w:space="0" w:color="auto"/>
+              <w:left w:val="single" w:sz="4" w:space="0" w:color="auto"/>
+              <w:bottom w:val="single" w:sz="4" w:space="0" w:color="auto"/>
+              <w:right w:val="single" w:sz="4" w:space="0" w:color="auto"/>
+            </w:tcBorders>
+          </w:tcPr>
+          <w:p>
+            <w:pPr>
+              <w:jc w:val="center"/>
+              <w:rPr>
+                <w:lang w:val="en-US"/>
+              </w:rPr>
+            </w:pPr>
+          </w:p>
+        </w:tc>
+      </w:tr>
+      <w:tr>
+        <w:trPr>
+          <w:trHeight w:val="425"/>
+        </w:trPr>
+        <w:tc>
+          <w:tcPr>
+            <w:tcW w:w="6487" w:type="dxa"/>
+            <w:tcBorders>
+              <w:top w:val="single" w:sz="4" w:space="0" w:color="auto"/>
+              <w:left w:val="single" w:sz="4" w:space="0" w:color="auto"/>
+              <w:bottom w:val="single" w:sz="4" w:space="0" w:color="auto"/>
+              <w:right w:val="single" w:sz="4" w:space="0" w:color="auto"/>
+            </w:tcBorders>
+            <w:hideMark/>
+          </w:tcPr>
+          <w:p>
+            <w:pPr>
+              <w:rPr>
+                <w:lang w:val="en-US"/>
+              </w:rPr>
+            </w:pPr>
+            <w:r>
+              <w:rPr>
+                <w:lang w:val="en-US"/>
+              </w:rPr>
+              <w:t xml:space="preserve">5. </w:t>
+            </w:r>
+            <w:r>
+              <w:rPr>
+                <w:lang w:val="en-US"/>
+              </w:rPr>
+              <w:t>Establishment and approval of the bachelor thesis plan</w:t>
+            </w:r>
+          </w:p>
+        </w:tc>
+        <w:tc>
+          <w:tcPr>
+            <w:tcW w:w="1559" w:type="dxa"/>
+            <w:tcBorders>
+              <w:top w:val="single" w:sz="4" w:space="0" w:color="auto"/>
+              <w:left w:val="single" w:sz="4" w:space="0" w:color="auto"/>
+              <w:bottom w:val="single" w:sz="4" w:space="0" w:color="auto"/>
+              <w:right w:val="single" w:sz="4" w:space="0" w:color="auto"/>
+            </w:tcBorders>
+          </w:tcPr>
+          <w:p>
+            <w:pPr>
+              <w:jc w:val="center"/>
+              <w:rPr>
+                <w:lang w:val="en-US"/>
+              </w:rPr>
+            </w:pPr>
+          </w:p>
+        </w:tc>
+        <w:tc>
+          <w:tcPr>
+            <w:tcW w:w="1525" w:type="dxa"/>
+            <w:tcBorders>
+              <w:top w:val="single" w:sz="4" w:space="0" w:color="auto"/>
+              <w:left w:val="single" w:sz="4" w:space="0" w:color="auto"/>
+              <w:bottom w:val="single" w:sz="4" w:space="0" w:color="auto"/>
+              <w:right w:val="single" w:sz="4" w:space="0" w:color="auto"/>
+            </w:tcBorders>
+          </w:tcPr>
+          <w:p>
+            <w:pPr>
+              <w:jc w:val="center"/>
+              <w:rPr>
+                <w:lang w:val="en-US"/>
+              </w:rPr>
+            </w:pPr>
+          </w:p>
+        </w:tc>
+      </w:tr>
+      <w:tr>
+        <w:tc>
+          <w:tcPr>
+            <w:tcW w:w="6487" w:type="dxa"/>
+            <w:tcBorders>
+              <w:top w:val="single" w:sz="4" w:space="0" w:color="auto"/>
+              <w:left w:val="single" w:sz="4" w:space="0" w:color="auto"/>
+              <w:bottom w:val="single" w:sz="4" w:space="0" w:color="auto"/>
+              <w:right w:val="single" w:sz="4" w:space="0" w:color="auto"/>
+            </w:tcBorders>
+            <w:hideMark/>
+          </w:tcPr>
+          <w:p>
+            <w:pPr>
+              <w:tabs>
+                <w:tab w:val="left" w:pos="284"/>
+              </w:tabs>
+              <w:rPr>
+                <w:lang w:val="en-US"/>
+              </w:rPr>
+            </w:pPr>
+            <w:r>
+              <w:rPr>
+                <w:lang w:val="en-US"/>
+              </w:rPr>
+              <w:t xml:space="preserve">6. </w:t>
+            </w:r>
+            <w:r>
+              <w:rPr>
+                <w:lang w:val="en-US"/>
+              </w:rPr>
+              <w:t>Choice of research methods; establishing working techniques and procedures, etc.</w:t>
+            </w:r>
+          </w:p>
+        </w:tc>
+        <w:tc>
+          <w:tcPr>
+            <w:tcW w:w="1559" w:type="dxa"/>
+            <w:tcBorders>
+              <w:top w:val="single" w:sz="4" w:space="0" w:color="auto"/>
+              <w:left w:val="single" w:sz="4" w:space="0" w:color="auto"/>
+              <w:bottom w:val="single" w:sz="4" w:space="0" w:color="auto"/>
+              <w:right w:val="single" w:sz="4" w:space="0" w:color="auto"/>
+            </w:tcBorders>
+          </w:tcPr>
+          <w:p>
+            <w:pPr>
+              <w:jc w:val="center"/>
+              <w:rPr>
+                <w:lang w:val="en-US"/>
+              </w:rPr>
+            </w:pPr>
+          </w:p>
+        </w:tc>
+        <w:tc>
+          <w:tcPr>
+            <w:tcW w:w="1525" w:type="dxa"/>
+            <w:tcBorders>
+              <w:top w:val="single" w:sz="4" w:space="0" w:color="auto"/>
+              <w:left w:val="single" w:sz="4" w:space="0" w:color="auto"/>
+              <w:bottom w:val="single" w:sz="4" w:space="0" w:color="auto"/>
+              <w:right w:val="single" w:sz="4" w:space="0" w:color="auto"/>
+            </w:tcBorders>
+          </w:tcPr>
+          <w:p>
+            <w:pPr>
+              <w:jc w:val="center"/>
+              <w:rPr>
+                <w:lang w:val="en-US"/>
+              </w:rPr>
+            </w:pPr>
+          </w:p>
+        </w:tc>
+      </w:tr>
+      <w:tr>
+        <w:tc>
+          <w:tcPr>
+            <w:tcW w:w="6487" w:type="dxa"/>
+            <w:tcBorders>
+              <w:top w:val="single" w:sz="4" w:space="0" w:color="auto"/>
+              <w:left w:val="single" w:sz="4" w:space="0" w:color="auto"/>
+              <w:bottom w:val="single" w:sz="4" w:space="0" w:color="auto"/>
+              <w:right w:val="single" w:sz="4" w:space="0" w:color="auto"/>
+            </w:tcBorders>
+            <w:hideMark/>
+          </w:tcPr>
+          <w:p>
+            <w:pPr>
+              <w:rPr>
+                <w:lang w:val="en-US"/>
+              </w:rPr>
+            </w:pPr>
+            <w:r>
+              <w:rPr>
+                <w:lang w:val="en-US"/>
+              </w:rPr>
+              <w:t xml:space="preserve">7. </w:t>
+            </w:r>
+            <w:r>
+              <w:rPr>
+                <w:lang w:val="en-US"/>
+              </w:rPr>
+              <w:t>Developing the prototype of the reaction based and redux</w:t>
+            </w:r>
+          </w:p>
+        </w:tc>
+        <w:tc>
+          <w:tcPr>
+            <w:tcW w:w="1559" w:type="dxa"/>
+            <w:tcBorders>
+              <w:top w:val="single" w:sz="4" w:space="0" w:color="auto"/>
+              <w:left w:val="single" w:sz="4" w:space="0" w:color="auto"/>
+              <w:bottom w:val="single" w:sz="4" w:space="0" w:color="auto"/>
+              <w:right w:val="single" w:sz="4" w:space="0" w:color="auto"/>
+            </w:tcBorders>
+          </w:tcPr>
+          <w:p>
+            <w:pPr>
+              <w:jc w:val="center"/>
+              <w:rPr>
+                <w:lang w:val="en-US"/>
+              </w:rPr>
+            </w:pPr>
+          </w:p>
+        </w:tc>
+        <w:tc>
+          <w:tcPr>
+            <w:tcW w:w="1525" w:type="dxa"/>
+            <w:tcBorders>
+              <w:top w:val="single" w:sz="4" w:space="0" w:color="auto"/>
+              <w:left w:val="single" w:sz="4" w:space="0" w:color="auto"/>
+              <w:bottom w:val="single" w:sz="4" w:space="0" w:color="auto"/>
+              <w:right w:val="single" w:sz="4" w:space="0" w:color="auto"/>
+            </w:tcBorders>
+          </w:tcPr>
+          <w:p>
+            <w:pPr>
+              <w:jc w:val="center"/>
+              <w:rPr>
+                <w:lang w:val="en-US"/>
+              </w:rPr>
+            </w:pPr>
+          </w:p>
+        </w:tc>
+      </w:tr>
+      <w:tr>
+        <w:trPr>
+          <w:trHeight w:val="386"/>
+        </w:trPr>
+        <w:tc>
+          <w:tcPr>
+            <w:tcW w:w="6487" w:type="dxa"/>
+            <w:tcBorders>
+              <w:top w:val="single" w:sz="4" w:space="0" w:color="auto"/>
+              <w:left w:val="single" w:sz="4" w:space="0" w:color="auto"/>
+              <w:bottom w:val="single" w:sz="4" w:space="0" w:color="auto"/>
+              <w:right w:val="single" w:sz="4" w:space="0" w:color="auto"/>
+            </w:tcBorders>
+            <w:hideMark/>
+          </w:tcPr>
+          <w:p>
+            <w:pPr>
+              <w:rPr>
+                <w:lang w:val="en-US"/>
+              </w:rPr>
+            </w:pPr>
+            <w:r>
+              <w:rPr>
+                <w:lang w:val="en-US"/>
+              </w:rPr>
+              <w:t xml:space="preserve">8. </w:t>
+            </w:r>
+            <w:r>
+              <w:rPr>
+                <w:lang w:val="en-US"/>
+              </w:rPr>
+              <w:t>Elaboration and presentation of chapter I</w:t>
+            </w:r>
+          </w:p>
+        </w:tc>
+        <w:tc>
+          <w:tcPr>
+            <w:tcW w:w="1559" w:type="dxa"/>
+            <w:tcBorders>
+              <w:top w:val="single" w:sz="4" w:space="0" w:color="auto"/>
+              <w:left w:val="single" w:sz="4" w:space="0" w:color="auto"/>
+              <w:bottom w:val="single" w:sz="4" w:space="0" w:color="auto"/>
+              <w:right w:val="single" w:sz="4" w:space="0" w:color="auto"/>
+            </w:tcBorders>
+          </w:tcPr>
+          <w:p>
+            <w:pPr>
+              <w:jc w:val="center"/>
+              <w:rPr>
+                <w:lang w:val="en-US"/>
+              </w:rPr>
+            </w:pPr>
+          </w:p>
+        </w:tc>
+        <w:tc>
+          <w:tcPr>
+            <w:tcW w:w="1525" w:type="dxa"/>
+            <w:tcBorders>
+              <w:top w:val="single" w:sz="4" w:space="0" w:color="auto"/>
+              <w:left w:val="single" w:sz="4" w:space="0" w:color="auto"/>
+              <w:bottom w:val="single" w:sz="4" w:space="0" w:color="auto"/>
+              <w:right w:val="single" w:sz="4" w:space="0" w:color="auto"/>
+            </w:tcBorders>
+          </w:tcPr>
+          <w:p>
+            <w:pPr>
+              <w:jc w:val="center"/>
+              <w:rPr>
+                <w:lang w:val="en-US"/>
+              </w:rPr>
+            </w:pPr>
+          </w:p>
+        </w:tc>
+      </w:tr>
+      <w:tr>
+        <w:trPr>
+          <w:trHeight w:val="429"/>
+        </w:trPr>
+        <w:tc>
+          <w:tcPr>
+            <w:tcW w:w="6487" w:type="dxa"/>
+            <w:tcBorders>
+              <w:top w:val="single" w:sz="4" w:space="0" w:color="auto"/>
+              <w:left w:val="single" w:sz="4" w:space="0" w:color="auto"/>
+              <w:bottom w:val="single" w:sz="4" w:space="0" w:color="auto"/>
+              <w:right w:val="single" w:sz="4" w:space="0" w:color="auto"/>
+            </w:tcBorders>
+            <w:hideMark/>
+          </w:tcPr>
+          <w:p>
+            <w:pPr>
+              <w:rPr>
+                <w:lang w:val="en-US"/>
+              </w:rPr>
+            </w:pPr>
+            <w:r>
+              <w:rPr>
+                <w:lang w:val="en-US"/>
+              </w:rPr>
+              <w:t xml:space="preserve">9. </w:t>
+            </w:r>
+            <w:r>
+              <w:rPr>
+                <w:lang w:val="en-US"/>
+              </w:rPr>
+              <w:t>Elaboration and presentation of chapter I</w:t>
+            </w:r>
+            <w:r>
+              <w:rPr>
+                <w:lang w:val="en-US"/>
+              </w:rPr>
+              <w:t>I</w:t>
+            </w:r>
+          </w:p>
+        </w:tc>
+        <w:tc>
+          <w:tcPr>
+            <w:tcW w:w="1559" w:type="dxa"/>
+            <w:tcBorders>
+              <w:top w:val="single" w:sz="4" w:space="0" w:color="auto"/>
+              <w:left w:val="single" w:sz="4" w:space="0" w:color="auto"/>
+              <w:bottom w:val="single" w:sz="4" w:space="0" w:color="auto"/>
+              <w:right w:val="single" w:sz="4" w:space="0" w:color="auto"/>
+            </w:tcBorders>
+          </w:tcPr>
+          <w:p>
+            <w:pPr>
+              <w:jc w:val="center"/>
+              <w:rPr>
+                <w:lang w:val="en-US"/>
+              </w:rPr>
+            </w:pPr>
+          </w:p>
+        </w:tc>
+        <w:tc>
+          <w:tcPr>
+            <w:tcW w:w="1525" w:type="dxa"/>
+            <w:tcBorders>
+              <w:top w:val="single" w:sz="4" w:space="0" w:color="auto"/>
+              <w:left w:val="single" w:sz="4" w:space="0" w:color="auto"/>
+              <w:bottom w:val="single" w:sz="4" w:space="0" w:color="auto"/>
+              <w:right w:val="single" w:sz="4" w:space="0" w:color="auto"/>
+            </w:tcBorders>
+          </w:tcPr>
+          <w:p>
+            <w:pPr>
+              <w:jc w:val="center"/>
+              <w:rPr>
+                <w:lang w:val="en-US"/>
+              </w:rPr>
+            </w:pPr>
+          </w:p>
+        </w:tc>
+      </w:tr>
+      <w:tr>
+        <w:trPr>
+          <w:trHeight w:val="429"/>
+        </w:trPr>
+        <w:tc>
+          <w:tcPr>
+            <w:tcW w:w="6487" w:type="dxa"/>
+            <w:tcBorders>
+              <w:top w:val="single" w:sz="4" w:space="0" w:color="auto"/>
+              <w:left w:val="single" w:sz="4" w:space="0" w:color="auto"/>
+              <w:bottom w:val="single" w:sz="4" w:space="0" w:color="auto"/>
+              <w:right w:val="single" w:sz="4" w:space="0" w:color="auto"/>
+            </w:tcBorders>
+            <w:hideMark/>
+          </w:tcPr>
+          <w:p>
+            <w:pPr>
+              <w:rPr>
+                <w:lang w:val="en-US"/>
+              </w:rPr>
+            </w:pPr>
+            <w:r>
+              <w:rPr>
+                <w:lang w:val="en-US"/>
+              </w:rPr>
+              <w:t xml:space="preserve">10. </w:t>
+            </w:r>
+            <w:r>
+              <w:rPr>
+                <w:lang w:val="en-US"/>
+              </w:rPr>
+              <w:t>Elaboration and presentation of chapter I</w:t>
+            </w:r>
+            <w:r>
+              <w:rPr>
+                <w:lang w:val="en-US"/>
+              </w:rPr>
+              <w:t>II</w:t>
+            </w:r>
+          </w:p>
+        </w:tc>
+        <w:tc>
+          <w:tcPr>
+            <w:tcW w:w="1559" w:type="dxa"/>
+            <w:tcBorders>
+              <w:top w:val="single" w:sz="4" w:space="0" w:color="auto"/>
+              <w:left w:val="single" w:sz="4" w:space="0" w:color="auto"/>
+              <w:bottom w:val="single" w:sz="4" w:space="0" w:color="auto"/>
+              <w:right w:val="single" w:sz="4" w:space="0" w:color="auto"/>
+            </w:tcBorders>
+          </w:tcPr>
+          <w:p>
+            <w:pPr>
+              <w:jc w:val="center"/>
+              <w:rPr>
+                <w:lang w:val="en-US"/>
+              </w:rPr>
+            </w:pPr>
+          </w:p>
+        </w:tc>
+        <w:tc>
+          <w:tcPr>
+            <w:tcW w:w="1525" w:type="dxa"/>
+            <w:tcBorders>
+              <w:top w:val="single" w:sz="4" w:space="0" w:color="auto"/>
+              <w:left w:val="single" w:sz="4" w:space="0" w:color="auto"/>
+              <w:bottom w:val="single" w:sz="4" w:space="0" w:color="auto"/>
+              <w:right w:val="single" w:sz="4" w:space="0" w:color="auto"/>
+            </w:tcBorders>
+          </w:tcPr>
+          <w:p>
+            <w:pPr>
+              <w:jc w:val="center"/>
+              <w:rPr>
+                <w:lang w:val="en-US"/>
+              </w:rPr>
+            </w:pPr>
+          </w:p>
+        </w:tc>
+      </w:tr>
+      <w:tr>
+        <w:tc>
+          <w:tcPr>
+            <w:tcW w:w="6487" w:type="dxa"/>
+            <w:tcBorders>
+              <w:top w:val="single" w:sz="4" w:space="0" w:color="auto"/>
+              <w:left w:val="single" w:sz="4" w:space="0" w:color="auto"/>
+              <w:bottom w:val="single" w:sz="4" w:space="0" w:color="auto"/>
+              <w:right w:val="single" w:sz="4" w:space="0" w:color="auto"/>
+            </w:tcBorders>
+            <w:hideMark/>
+          </w:tcPr>
+          <w:p>
+            <w:pPr>
+              <w:rPr>
+                <w:lang w:val="en-US"/>
+              </w:rPr>
+            </w:pPr>
+            <w:r>
+              <w:rPr>
+                <w:lang w:val="en-US"/>
+              </w:rPr>
+              <w:t xml:space="preserve">11. </w:t>
+            </w:r>
+            <w:r>
+              <w:rPr>
+                <w:lang w:val="en-US"/>
+              </w:rPr>
+              <w:t>Drawing up the thesis, solving the graphic and design aspects of the computer</w:t>
+            </w:r>
+          </w:p>
+        </w:tc>
+        <w:tc>
+          <w:tcPr>
+            <w:tcW w:w="1559" w:type="dxa"/>
+            <w:tcBorders>
+              <w:top w:val="single" w:sz="4" w:space="0" w:color="auto"/>
+              <w:left w:val="single" w:sz="4" w:space="0" w:color="auto"/>
+              <w:bottom w:val="single" w:sz="4" w:space="0" w:color="auto"/>
+              <w:right w:val="single" w:sz="4" w:space="0" w:color="auto"/>
+            </w:tcBorders>
+          </w:tcPr>
+          <w:p>
+            <w:pPr>
+              <w:jc w:val="center"/>
+              <w:rPr>
+                <w:lang w:val="en-US"/>
+              </w:rPr>
+            </w:pPr>
+          </w:p>
+        </w:tc>
+        <w:tc>
+          <w:tcPr>
+            <w:tcW w:w="1525" w:type="dxa"/>
+            <w:tcBorders>
+              <w:top w:val="single" w:sz="4" w:space="0" w:color="auto"/>
+              <w:left w:val="single" w:sz="4" w:space="0" w:color="auto"/>
+              <w:bottom w:val="single" w:sz="4" w:space="0" w:color="auto"/>
+              <w:right w:val="single" w:sz="4" w:space="0" w:color="auto"/>
+            </w:tcBorders>
+          </w:tcPr>
+          <w:p>
+            <w:pPr>
+              <w:jc w:val="center"/>
+              <w:rPr>
+                <w:lang w:val="en-US"/>
+              </w:rPr>
+            </w:pPr>
+          </w:p>
+        </w:tc>
+      </w:tr>
+      <w:tr>
+        <w:trPr>
+          <w:trHeight w:val="463"/>
+        </w:trPr>
+        <w:tc>
+          <w:tcPr>
+            <w:tcW w:w="6487" w:type="dxa"/>
+            <w:tcBorders>
+              <w:top w:val="single" w:sz="4" w:space="0" w:color="auto"/>
+              <w:left w:val="single" w:sz="4" w:space="0" w:color="auto"/>
+              <w:bottom w:val="single" w:sz="4" w:space="0" w:color="auto"/>
+              <w:right w:val="single" w:sz="4" w:space="0" w:color="auto"/>
+            </w:tcBorders>
+            <w:hideMark/>
+          </w:tcPr>
+          <w:p>
+            <w:pPr>
+              <w:rPr>
+                <w:lang w:val="en-US"/>
+              </w:rPr>
+            </w:pPr>
+            <w:r>
+              <w:rPr>
+                <w:lang w:val="en-US"/>
+              </w:rPr>
+              <w:t xml:space="preserve">12. </w:t>
+            </w:r>
+            <w:r>
+              <w:rPr>
+                <w:lang w:val="en-US"/>
+              </w:rPr>
+              <w:t>Preliminary support of the thesis</w:t>
+            </w:r>
+          </w:p>
+        </w:tc>
+        <w:tc>
+          <w:tcPr>
+            <w:tcW w:w="1559" w:type="dxa"/>
+            <w:tcBorders>
+              <w:top w:val="single" w:sz="4" w:space="0" w:color="auto"/>
+              <w:left w:val="single" w:sz="4" w:space="0" w:color="auto"/>
+              <w:bottom w:val="single" w:sz="4" w:space="0" w:color="auto"/>
+              <w:right w:val="single" w:sz="4" w:space="0" w:color="auto"/>
+            </w:tcBorders>
+          </w:tcPr>
+          <w:p>
+            <w:pPr>
+              <w:jc w:val="center"/>
+              <w:rPr>
+                <w:lang w:val="en-US"/>
+              </w:rPr>
+            </w:pPr>
+          </w:p>
+        </w:tc>
+        <w:tc>
+          <w:tcPr>
+            <w:tcW w:w="1525" w:type="dxa"/>
+            <w:tcBorders>
+              <w:top w:val="single" w:sz="4" w:space="0" w:color="auto"/>
+              <w:left w:val="single" w:sz="4" w:space="0" w:color="auto"/>
+              <w:bottom w:val="single" w:sz="4" w:space="0" w:color="auto"/>
+              <w:right w:val="single" w:sz="4" w:space="0" w:color="auto"/>
+            </w:tcBorders>
+          </w:tcPr>
+          <w:p>
+            <w:pPr>
+              <w:jc w:val="center"/>
+              <w:rPr>
+                <w:lang w:val="en-US"/>
+              </w:rPr>
+            </w:pPr>
+          </w:p>
+        </w:tc>
+      </w:tr>
+    </w:tbl>
+    <w:p>
+      <w:pPr>
+        <w:spacing w:line="240" w:lineRule="auto"/>
+        <w:jc w:val="center"/>
+        <w:rPr>
+          <w:rFonts w:asciiTheme="minorHAnsi" w:hAnsiTheme="minorHAnsi"/>
+          <w:lang w:val="en-US"/>
+        </w:rPr>
+      </w:pPr>
+    </w:p>
+    <w:p>
+      <w:pPr>
+        <w:spacing w:line="240" w:lineRule="auto"/>
+        <w:rPr>
+          <w:sz w:val="22"/>
+          <w:szCs w:val="22"/>
+          <w:lang w:val="en-US"/>
+        </w:rPr>
+      </w:pPr>
+      <w:r>
+        <w:rPr>
+          <w:lang w:val="en-US"/>
+        </w:rPr>
+        <w:t>Student</w:t>
+      </w:r>
+      <w:r>
+        <w:rPr>
+          <w:lang w:val="en-US"/>
+        </w:rPr>
+        <w:t>___________________________</w:t>
+      </w:r>
+    </w:p>
+    <w:p>
+      <w:pPr>
+        <w:spacing w:line="240" w:lineRule="auto"/>
+        <w:ind w:left="708" w:firstLine="708"/>
+        <w:rPr>
+          <w:lang w:val="en-US"/>
+        </w:rPr>
+      </w:pPr>
+      <w:r>
+        <w:rPr>
+          <w:lang w:val="en-US"/>
+        </w:rPr>
+        <w:t xml:space="preserve">     </w:t>
+      </w:r>
+      <w:r>
+        <w:rPr>
+          <w:lang w:val="en-US"/>
+        </w:rPr>
+        <w:t>(</w:t>
+      </w:r>
+      <w:proofErr w:type="gramStart"/>
+      <w:r>
+        <w:rPr>
+          <w:lang w:val="en-US"/>
+        </w:rPr>
+        <w:t>signature</w:t>
+      </w:r>
+      <w:proofErr w:type="gramEnd"/>
+      <w:r>
+        <w:rPr>
+          <w:lang w:val="en-US"/>
+        </w:rPr>
+        <w:t>)</w:t>
+      </w:r>
+    </w:p>
+    <w:p>
+      <w:pPr>
+        <w:spacing w:line="240" w:lineRule="auto"/>
+        <w:rPr>
+          <w:lang w:val="en-US"/>
+        </w:rPr>
+      </w:pPr>
+    </w:p>
+    <w:p>
+      <w:pPr>
+        <w:spacing w:line="240" w:lineRule="auto"/>
+        <w:rPr>
+          <w:lang w:val="en-US"/>
+        </w:rPr>
+      </w:pPr>
+      <w:r>
+        <w:rPr>
+          <w:lang w:val="en-US"/>
+        </w:rPr>
+        <w:t>S</w:t>
+      </w:r>
+      <w:r>
+        <w:rPr>
+          <w:lang w:val="en-US"/>
+        </w:rPr>
+        <w:t xml:space="preserve">cientific leader </w:t>
+      </w:r>
+      <w:r>
+        <w:rPr>
+          <w:lang w:val="en-US"/>
+        </w:rPr>
+        <w:t>__________________</w:t>
+      </w:r>
+    </w:p>
+    <w:p>
+      <w:pPr>
+        <w:spacing w:line="240" w:lineRule="auto"/>
+        <w:ind w:left="1416" w:firstLine="708"/>
+        <w:rPr>
+          <w:lang w:val="en-US"/>
+        </w:rPr>
+      </w:pPr>
+      <w:r>
+        <w:rPr>
+          <w:lang w:val="en-US"/>
+        </w:rPr>
+        <w:t>(</w:t>
+      </w:r>
+      <w:proofErr w:type="gramStart"/>
+      <w:r>
+        <w:rPr>
+          <w:lang w:val="en-US"/>
+        </w:rPr>
+        <w:t>signature</w:t>
+      </w:r>
+      <w:proofErr w:type="gramEnd"/>
+      <w:r>
+        <w:rPr>
+          <w:lang w:val="en-US"/>
+        </w:rPr>
+        <w:t>)</w:t>
+      </w:r>
+    </w:p>
+    <w:p>
+      <w:pPr>
+        <w:rPr>
+          <w:b/>
+          <w:lang w:val="en-US"/>
+        </w:rPr>
+      </w:pPr>
+      <w:r>
+        <w:rPr>
+          <w:b/>
+          <w:lang w:val="en-US"/>
+        </w:rPr>
+        <w:br w:type="page"/>
+      </w:r>
+    </w:p>
+    <w:p>
+      <w:pPr>
+        <w:rPr>
+          <w:b/>
+        </w:rPr>
+      </w:pPr>
     </w:p>
     <w:p>
       <w:pPr>
@@ -1632,7 +4128,6 @@
           <w:b/>
           <w:lang w:val="ro-RO"/>
         </w:rPr>
-        <w:lastRenderedPageBreak/>
         <w:t>ADNOTARE</w:t>
       </w:r>
     </w:p>
@@ -2239,14 +4734,7 @@
           <w:i/>
           <w:lang w:val="en-US"/>
         </w:rPr>
-        <w:t>Area of study:</w:t>
-      </w:r>
-      <w:r>
-        <w:rPr>
-          <w:i/>
-          <w:lang w:val="en-US"/>
-        </w:rPr>
-        <w:t xml:space="preserve"> </w:t>
+        <w:t xml:space="preserve">Area of study: </w:t>
       </w:r>
       <w:r>
         <w:rPr>
@@ -2467,13 +4955,7 @@
         <w:rPr>
           <w:lang w:val="en-US"/>
         </w:rPr>
-        <w:t>React</w:t>
-      </w:r>
-      <w:r>
-        <w:rPr>
-          <w:lang w:val="en-US"/>
-        </w:rPr>
-        <w:t xml:space="preserve"> library</w:t>
+        <w:t>React library</w:t>
       </w:r>
       <w:r>
         <w:rPr>
@@ -2534,139 +5016,112 @@
         <w:rPr>
           <w:lang w:val="en-US"/>
         </w:rPr>
-        <w:t xml:space="preserve"> of an </w:t>
+        <w:t xml:space="preserve"> of an application which stores the links and groups them automatically by domain name.</w:t>
+      </w:r>
+    </w:p>
+    <w:p>
+      <w:pPr>
+        <w:ind w:firstLine="720"/>
+        <w:rPr>
+          <w:lang w:val="en-US"/>
+        </w:rPr>
+      </w:pPr>
+      <w:r>
+        <w:rPr>
+          <w:i/>
+          <w:lang w:val="en-US"/>
+        </w:rPr>
+        <w:t>Novelty and scientific originality</w:t>
+      </w:r>
+      <w:r>
+        <w:rPr>
+          <w:lang w:val="en-US"/>
+        </w:rPr>
+        <w:t xml:space="preserve">: Redux library </w:t>
       </w:r>
       <w:proofErr w:type="gramStart"/>
       <w:r>
         <w:rPr>
           <w:lang w:val="en-US"/>
         </w:rPr>
-        <w:t>application which</w:t>
+        <w:t>was created</w:t>
       </w:r>
       <w:proofErr w:type="gramEnd"/>
       <w:r>
         <w:rPr>
           <w:lang w:val="en-US"/>
         </w:rPr>
-        <w:t xml:space="preserve"> stores the links and groups them automatically by domain name.</w:t>
+        <w:t xml:space="preserve"> in 2015 and React in 2013, both receiving a st</w:t>
+      </w:r>
+      <w:r>
+        <w:rPr>
+          <w:lang w:val="en-US"/>
+        </w:rPr>
+        <w:t xml:space="preserve">rong support from the community, progressing rapidly in the following years. At the current moment </w:t>
+      </w:r>
+      <w:r>
+        <w:t>these</w:t>
+      </w:r>
+      <w:r>
+        <w:rPr>
+          <w:lang w:val="en-US"/>
+        </w:rPr>
+        <w:t xml:space="preserve"> two libraries are not researched enough, and there si almost no documentation in Romanian.</w:t>
       </w:r>
     </w:p>
     <w:p>
       <w:pPr>
         <w:ind w:firstLine="720"/>
         <w:rPr>
-          <w:lang w:val="en-US"/>
-        </w:rPr>
-      </w:pPr>
-      <w:r>
-        <w:rPr>
-          <w:i/>
-          <w:lang w:val="en-US"/>
-        </w:rPr>
-        <w:t>Novelty and scientific originality</w:t>
-      </w:r>
-      <w:r>
-        <w:rPr>
-          <w:lang w:val="en-US"/>
-        </w:rPr>
-        <w:t>:</w:t>
-      </w:r>
-      <w:r>
-        <w:rPr>
-          <w:lang w:val="en-US"/>
-        </w:rPr>
-        <w:t xml:space="preserve"> Redux library </w:t>
+          <w:rFonts w:cs="Times New Roman"/>
+          <w:lang w:val="en-US"/>
+        </w:rPr>
+      </w:pPr>
+      <w:r>
+        <w:rPr>
+          <w:rFonts w:cs="Times New Roman"/>
+          <w:i/>
+          <w:lang w:val="en-US"/>
+        </w:rPr>
+        <w:t>Theoretical significance:</w:t>
+      </w:r>
+      <w:r>
+        <w:rPr>
+          <w:rFonts w:cs="Times New Roman"/>
+          <w:i/>
+          <w:lang w:val="en-US"/>
+        </w:rPr>
+        <w:t xml:space="preserve"> </w:t>
+      </w:r>
+      <w:r>
+        <w:rPr>
+          <w:rFonts w:cs="Times New Roman"/>
+          <w:lang w:val="en-US"/>
+        </w:rPr>
+        <w:t xml:space="preserve">because there is almost no documentation in Romanian, the theoretical support may be used </w:t>
+      </w:r>
+      <w:r>
+        <w:rPr>
+          <w:rFonts w:cs="Times New Roman"/>
+          <w:lang w:val="en-US"/>
+        </w:rPr>
+        <w:t xml:space="preserve">by </w:t>
       </w:r>
       <w:proofErr w:type="gramStart"/>
       <w:r>
         <w:rPr>
-          <w:lang w:val="en-US"/>
-        </w:rPr>
-        <w:t>was created</w:t>
+          <w:rFonts w:cs="Times New Roman"/>
+          <w:lang w:val="en-US"/>
+        </w:rPr>
+        <w:t>programmers who wants</w:t>
       </w:r>
       <w:proofErr w:type="gramEnd"/>
       <w:r>
         <w:rPr>
-          <w:lang w:val="en-US"/>
-        </w:rPr>
-        <w:t xml:space="preserve"> in 2015 and React in 2013, both receiving a st</w:t>
-      </w:r>
-      <w:r>
-        <w:rPr>
-          <w:lang w:val="en-US"/>
-        </w:rPr>
-        <w:t xml:space="preserve">rong support from the community, progressing rapidly in the following years. At the current moment </w:t>
-      </w:r>
-      <w:r>
-        <w:t>these</w:t>
-      </w:r>
-      <w:r>
-        <w:rPr>
-          <w:lang w:val="en-US"/>
-        </w:rPr>
-        <w:t xml:space="preserve"> two libraries are not researched enough, and there si almost no documentation in Romanian.</w:t>
-      </w:r>
-    </w:p>
-    <w:p>
-      <w:pPr>
-        <w:ind w:firstLine="720"/>
-        <w:rPr>
           <w:rFonts w:cs="Times New Roman"/>
           <w:lang w:val="en-US"/>
         </w:rPr>
-      </w:pPr>
-      <w:r>
-        <w:rPr>
-          <w:rFonts w:cs="Times New Roman"/>
-          <w:i/>
-          <w:lang w:val="en-US"/>
-        </w:rPr>
-        <w:t>Theoretical significance:</w:t>
-      </w:r>
-      <w:r>
-        <w:rPr>
-          <w:rFonts w:cs="Times New Roman"/>
-          <w:i/>
-          <w:lang w:val="en-US"/>
-        </w:rPr>
-        <w:t xml:space="preserve"> </w:t>
-      </w:r>
-      <w:r>
-        <w:rPr>
-          <w:rFonts w:cs="Times New Roman"/>
-          <w:lang w:val="en-US"/>
-        </w:rPr>
-        <w:t xml:space="preserve">because there is almost no documentation in Romanian, the theoretical support may be used </w:t>
-      </w:r>
-      <w:r>
-        <w:rPr>
-          <w:rFonts w:cs="Times New Roman"/>
-          <w:lang w:val="en-US"/>
-        </w:rPr>
-        <w:t xml:space="preserve">by </w:t>
-      </w:r>
-      <w:proofErr w:type="gramStart"/>
-      <w:r>
-        <w:rPr>
-          <w:rFonts w:cs="Times New Roman"/>
-          <w:lang w:val="en-US"/>
-        </w:rPr>
-        <w:t>programmers who wants</w:t>
-      </w:r>
-      <w:proofErr w:type="gramEnd"/>
-      <w:r>
-        <w:rPr>
-          <w:rFonts w:cs="Times New Roman"/>
-          <w:lang w:val="en-US"/>
-        </w:rPr>
-        <w:t xml:space="preserve"> to study</w:t>
-      </w:r>
-      <w:r>
-        <w:rPr>
-          <w:rFonts w:cs="Times New Roman"/>
-          <w:lang w:val="en-US"/>
-        </w:rPr>
-        <w:t xml:space="preserve"> Redux and React libraries.</w:t>
+        <w:t xml:space="preserve"> to study Redux and React libraries.</w:t>
       </w:r>
     </w:p>
     <w:p>
@@ -2851,7 +5306,7 @@
         <w:t>CUPRINS</w:t>
       </w:r>
     </w:p>
-    <w:bookmarkStart w:id="0" w:name="_Toc482578195" w:displacedByCustomXml="next"/>
+    <w:bookmarkStart w:id="1" w:name="_Toc482578195" w:displacedByCustomXml="next"/>
     <w:sdt>
       <w:sdtPr>
         <w:id w:val="-896359445"/>
@@ -2867,7 +5322,7 @@
         </w:rPr>
       </w:sdtEndPr>
       <w:sdtContent>
-        <w:bookmarkEnd w:id="0" w:displacedByCustomXml="prev"/>
+        <w:bookmarkEnd w:id="1" w:displacedByCustomXml="prev"/>
         <w:p>
           <w:pPr>
             <w:pStyle w:val="TOC1"/>
@@ -2935,7 +5390,7 @@
                 <w:noProof/>
                 <w:webHidden/>
               </w:rPr>
-              <w:t>5</w:t>
+              <w:t>4</w:t>
             </w:r>
             <w:r>
               <w:rPr>
@@ -3024,7 +5479,7 @@
                 <w:noProof/>
                 <w:webHidden/>
               </w:rPr>
-              <w:t>7</w:t>
+              <w:t>6</w:t>
             </w:r>
             <w:r>
               <w:rPr>
@@ -3114,7 +5569,7 @@
                 <w:noProof/>
                 <w:webHidden/>
               </w:rPr>
-              <w:t>7</w:t>
+              <w:t>6</w:t>
             </w:r>
             <w:r>
               <w:rPr>
@@ -3204,7 +5659,7 @@
                 <w:noProof/>
                 <w:webHidden/>
               </w:rPr>
-              <w:t>7</w:t>
+              <w:t>6</w:t>
             </w:r>
             <w:r>
               <w:rPr>
@@ -3294,7 +5749,7 @@
                 <w:noProof/>
                 <w:webHidden/>
               </w:rPr>
-              <w:t>8</w:t>
+              <w:t>7</w:t>
             </w:r>
             <w:r>
               <w:rPr>
@@ -3384,7 +5839,7 @@
                 <w:noProof/>
                 <w:webHidden/>
               </w:rPr>
-              <w:t>9</w:t>
+              <w:t>8</w:t>
             </w:r>
             <w:r>
               <w:rPr>
@@ -3474,7 +5929,7 @@
                 <w:noProof/>
                 <w:webHidden/>
               </w:rPr>
-              <w:t>9</w:t>
+              <w:t>8</w:t>
             </w:r>
             <w:r>
               <w:rPr>
@@ -3564,7 +6019,7 @@
                 <w:noProof/>
                 <w:webHidden/>
               </w:rPr>
-              <w:t>12</w:t>
+              <w:t>11</w:t>
             </w:r>
             <w:r>
               <w:rPr>
@@ -3654,7 +6109,7 @@
                 <w:noProof/>
                 <w:webHidden/>
               </w:rPr>
-              <w:t>14</w:t>
+              <w:t>13</w:t>
             </w:r>
             <w:r>
               <w:rPr>
@@ -3743,7 +6198,7 @@
                 <w:noProof/>
                 <w:webHidden/>
               </w:rPr>
-              <w:t>16</w:t>
+              <w:t>15</w:t>
             </w:r>
             <w:r>
               <w:rPr>
@@ -3833,7 +6288,7 @@
                 <w:noProof/>
                 <w:webHidden/>
               </w:rPr>
-              <w:t>17</w:t>
+              <w:t>16</w:t>
             </w:r>
             <w:r>
               <w:rPr>
@@ -3923,7 +6378,7 @@
                 <w:noProof/>
                 <w:webHidden/>
               </w:rPr>
-              <w:t>19</w:t>
+              <w:t>18</w:t>
             </w:r>
             <w:r>
               <w:rPr>
@@ -4013,7 +6468,7 @@
                 <w:noProof/>
                 <w:webHidden/>
               </w:rPr>
-              <w:t>21</w:t>
+              <w:t>20</w:t>
             </w:r>
             <w:r>
               <w:rPr>
@@ -4102,7 +6557,7 @@
                 <w:noProof/>
                 <w:webHidden/>
               </w:rPr>
-              <w:t>24</w:t>
+              <w:t>23</w:t>
             </w:r>
             <w:r>
               <w:rPr>
@@ -4192,7 +6647,7 @@
                 <w:noProof/>
                 <w:webHidden/>
               </w:rPr>
-              <w:t>24</w:t>
+              <w:t>23</w:t>
             </w:r>
             <w:r>
               <w:rPr>
@@ -4282,7 +6737,7 @@
                 <w:noProof/>
                 <w:webHidden/>
               </w:rPr>
-              <w:t>25</w:t>
+              <w:t>24</w:t>
             </w:r>
             <w:r>
               <w:rPr>
@@ -4372,7 +6827,7 @@
                 <w:noProof/>
                 <w:webHidden/>
               </w:rPr>
-              <w:t>30</w:t>
+              <w:t>29</w:t>
             </w:r>
             <w:r>
               <w:rPr>
@@ -4462,7 +6917,7 @@
                 <w:noProof/>
                 <w:webHidden/>
               </w:rPr>
-              <w:t>38</w:t>
+              <w:t>37</w:t>
             </w:r>
             <w:r>
               <w:rPr>
@@ -4531,7 +6986,7 @@
                 <w:noProof/>
                 <w:webHidden/>
               </w:rPr>
-              <w:t>40</w:t>
+              <w:t>39</w:t>
             </w:r>
             <w:r>
               <w:rPr>
@@ -4600,7 +7055,7 @@
                 <w:noProof/>
                 <w:webHidden/>
               </w:rPr>
-              <w:t>42</w:t>
+              <w:t>41</w:t>
             </w:r>
             <w:r>
               <w:rPr>
@@ -4657,12 +7112,12 @@
         <w:ind w:left="737"/>
         <w:outlineLvl w:val="0"/>
       </w:pPr>
-      <w:bookmarkStart w:id="1" w:name="_Toc8950784"/>
+      <w:bookmarkStart w:id="2" w:name="_Toc8950784"/>
       <w:r>
         <w:lastRenderedPageBreak/>
         <w:t>INTRODUCERE</w:t>
       </w:r>
-      <w:bookmarkEnd w:id="1"/>
+      <w:bookmarkEnd w:id="2"/>
     </w:p>
     <w:p>
       <w:pPr>
@@ -5517,7 +7972,7 @@
         </w:numPr>
         <w:outlineLvl w:val="0"/>
       </w:pPr>
-      <w:bookmarkStart w:id="2" w:name="_Toc8950785"/>
+      <w:bookmarkStart w:id="3" w:name="_Toc8950785"/>
       <w:r>
         <w:lastRenderedPageBreak/>
         <w:t xml:space="preserve">PREZENTAREA </w:t>
@@ -5531,18 +7986,18 @@
       <w:r>
         <w:t xml:space="preserve"> ȘI REACT</w:t>
       </w:r>
-      <w:bookmarkEnd w:id="2"/>
+      <w:bookmarkEnd w:id="3"/>
     </w:p>
     <w:p>
       <w:pPr>
         <w:pStyle w:val="Head23"/>
         <w:outlineLvl w:val="1"/>
       </w:pPr>
-      <w:bookmarkStart w:id="3" w:name="_Toc8950786"/>
+      <w:bookmarkStart w:id="4" w:name="_Toc8950786"/>
       <w:r>
         <w:t>Scurt istoric</w:t>
       </w:r>
-      <w:bookmarkEnd w:id="3"/>
+      <w:bookmarkEnd w:id="4"/>
     </w:p>
     <w:p>
       <w:pPr>
@@ -5717,11 +8172,11 @@
         <w:pStyle w:val="Head23"/>
         <w:outlineLvl w:val="1"/>
       </w:pPr>
-      <w:bookmarkStart w:id="4" w:name="_Toc8950787"/>
+      <w:bookmarkStart w:id="5" w:name="_Toc8950787"/>
       <w:r>
         <w:t>Motivele utilizării React Js</w:t>
       </w:r>
-      <w:bookmarkEnd w:id="4"/>
+      <w:bookmarkEnd w:id="5"/>
     </w:p>
     <w:p>
       <w:pPr>
@@ -5838,11 +8293,11 @@
         <w:pStyle w:val="Head23"/>
         <w:outlineLvl w:val="1"/>
       </w:pPr>
-      <w:bookmarkStart w:id="5" w:name="_Toc8950788"/>
+      <w:bookmarkStart w:id="6" w:name="_Toc8950788"/>
       <w:r>
         <w:t>Bazele React JS</w:t>
       </w:r>
-      <w:bookmarkEnd w:id="5"/>
+      <w:bookmarkEnd w:id="6"/>
     </w:p>
     <w:p>
       <w:pPr>
@@ -6232,11 +8687,11 @@
         <w:pStyle w:val="Head23"/>
         <w:outlineLvl w:val="1"/>
       </w:pPr>
-      <w:bookmarkStart w:id="6" w:name="_Toc8950789"/>
+      <w:bookmarkStart w:id="7" w:name="_Toc8950789"/>
       <w:r>
         <w:t>Motivele utilizării Redux</w:t>
       </w:r>
-      <w:bookmarkEnd w:id="6"/>
+      <w:bookmarkEnd w:id="7"/>
     </w:p>
     <w:p>
       <w:pPr>
@@ -6298,11 +8753,11 @@
         <w:pStyle w:val="Head23"/>
         <w:outlineLvl w:val="1"/>
       </w:pPr>
-      <w:bookmarkStart w:id="7" w:name="_Toc8950790"/>
+      <w:bookmarkStart w:id="8" w:name="_Toc8950790"/>
       <w:r>
         <w:t>Bazele Redux-ului</w:t>
       </w:r>
-      <w:bookmarkEnd w:id="7"/>
+      <w:bookmarkEnd w:id="8"/>
     </w:p>
     <w:p>
       <w:pPr>
@@ -6458,9 +8913,9 @@
         <w:ind w:firstLine="709"/>
         <w:jc w:val="left"/>
       </w:pPr>
-      <w:bookmarkStart w:id="8" w:name="_Toc7271582"/>
-      <w:bookmarkStart w:id="9" w:name="_Toc7271607"/>
-      <w:bookmarkStart w:id="10" w:name="_Toc8950791"/>
+      <w:bookmarkStart w:id="9" w:name="_Toc7271582"/>
+      <w:bookmarkStart w:id="10" w:name="_Toc7271607"/>
+      <w:bookmarkStart w:id="11" w:name="_Toc8950791"/>
       <w:r>
         <w:rPr>
           <w:b/>
@@ -6469,9 +8924,9 @@
         </w:rPr>
         <w:t>Acțiuni</w:t>
       </w:r>
-      <w:bookmarkEnd w:id="8"/>
       <w:bookmarkEnd w:id="9"/>
       <w:bookmarkEnd w:id="10"/>
+      <w:bookmarkEnd w:id="11"/>
     </w:p>
     <w:p>
       <w:pPr>
@@ -6836,7 +9291,7 @@
         <w:ind w:firstLine="709"/>
         <w:jc w:val="left"/>
       </w:pPr>
-      <w:bookmarkStart w:id="11" w:name="_Toc8950792"/>
+      <w:bookmarkStart w:id="12" w:name="_Toc8950792"/>
       <w:r>
         <w:rPr>
           <w:b/>
@@ -6846,7 +9301,7 @@
         <w:lastRenderedPageBreak/>
         <w:t>Reduceri</w:t>
       </w:r>
-      <w:bookmarkEnd w:id="11"/>
+      <w:bookmarkEnd w:id="12"/>
     </w:p>
     <w:p>
       <w:pPr>
@@ -7238,7 +9693,7 @@
         <w:ind w:firstLine="709"/>
         <w:jc w:val="left"/>
       </w:pPr>
-      <w:bookmarkStart w:id="12" w:name="_Toc8950793"/>
+      <w:bookmarkStart w:id="13" w:name="_Toc8950793"/>
       <w:r>
         <w:rPr>
           <w:b/>
@@ -7248,7 +9703,7 @@
         <w:lastRenderedPageBreak/>
         <w:t>Store</w:t>
       </w:r>
-      <w:bookmarkEnd w:id="12"/>
+      <w:bookmarkEnd w:id="13"/>
     </w:p>
     <w:p>
       <w:pPr>
@@ -7566,11 +10021,11 @@
         <w:pStyle w:val="Head23"/>
         <w:outlineLvl w:val="1"/>
       </w:pPr>
-      <w:bookmarkStart w:id="13" w:name="_Toc8950794"/>
+      <w:bookmarkStart w:id="14" w:name="_Toc8950794"/>
       <w:r>
         <w:t>Integrarea Redux-ului în aplicațiile React</w:t>
       </w:r>
-      <w:bookmarkEnd w:id="13"/>
+      <w:bookmarkEnd w:id="14"/>
     </w:p>
     <w:p>
       <w:pPr>
@@ -8483,7 +10938,7 @@
         <w:pStyle w:val="Head23"/>
         <w:outlineLvl w:val="1"/>
       </w:pPr>
-      <w:bookmarkStart w:id="14" w:name="_Toc8950795"/>
+      <w:bookmarkStart w:id="15" w:name="_Toc8950795"/>
       <w:r>
         <w:t>Ecosistema</w:t>
       </w:r>
@@ -8493,7 +10948,7 @@
       <w:r>
         <w:t>-ului</w:t>
       </w:r>
-      <w:bookmarkEnd w:id="14"/>
+      <w:bookmarkEnd w:id="15"/>
     </w:p>
     <w:p>
       <w:pPr>
@@ -8861,14 +11316,14 @@
         </w:numPr>
         <w:outlineLvl w:val="0"/>
       </w:pPr>
-      <w:bookmarkStart w:id="15" w:name="_Toc8950796"/>
+      <w:bookmarkStart w:id="16" w:name="_Toc8950796"/>
       <w:r>
         <w:t xml:space="preserve">ANALIZA TEHNOLOGIILOR DE </w:t>
       </w:r>
       <w:r>
         <w:t>MANAGEMENT A STĂRII GLOBALE ÎN JS</w:t>
       </w:r>
-      <w:bookmarkEnd w:id="15"/>
+      <w:bookmarkEnd w:id="16"/>
     </w:p>
     <w:p>
       <w:pPr>
@@ -9034,11 +11489,11 @@
         <w:ind w:hanging="83"/>
         <w:outlineLvl w:val="1"/>
       </w:pPr>
-      <w:bookmarkStart w:id="16" w:name="_Toc8950797"/>
+      <w:bookmarkStart w:id="17" w:name="_Toc8950797"/>
       <w:r>
         <w:t>Mobx și Mobx-state-tree</w:t>
       </w:r>
-      <w:bookmarkEnd w:id="16"/>
+      <w:bookmarkEnd w:id="17"/>
     </w:p>
     <w:p>
       <w:pPr>
@@ -9876,13 +12331,11 @@
         <w:ind w:left="708" w:firstLine="360"/>
         <w:rPr>
           <w:i/>
-          <w:lang w:val="en-US"/>
-        </w:rPr>
-      </w:pPr>
-      <w:r>
-        <w:rPr>
-          <w:i/>
-          <w:lang w:val="en-US"/>
+        </w:rPr>
+      </w:pPr>
+      <w:r>
+        <w:rPr>
+          <w:i/>
         </w:rPr>
         <w:t xml:space="preserve">        }</w:t>
       </w:r>
@@ -9892,13 +12345,11 @@
         <w:ind w:left="708" w:firstLine="360"/>
         <w:rPr>
           <w:i/>
-          <w:lang w:val="en-US"/>
-        </w:rPr>
-      </w:pPr>
-      <w:r>
-        <w:rPr>
-          <w:i/>
-          <w:lang w:val="en-US"/>
+        </w:rPr>
+      </w:pPr>
+      <w:r>
+        <w:rPr>
+          <w:i/>
         </w:rPr>
         <w:t xml:space="preserve">    })</w:t>
       </w:r>
@@ -9907,20 +12358,13 @@
       <w:pPr>
         <w:ind w:firstLine="709"/>
       </w:pPr>
-      <w:proofErr w:type="gramStart"/>
-      <w:r>
-        <w:rPr>
-          <w:lang w:val="en-US"/>
-        </w:rPr>
+      <w:r>
         <w:t xml:space="preserve">Se </w:t>
       </w:r>
       <w:r>
         <w:t>poate</w:t>
       </w:r>
       <w:r>
-        <w:rPr>
-          <w:lang w:val="en-US"/>
-        </w:rPr>
         <w:t xml:space="preserve"> observa c</w:t>
       </w:r>
       <w:r>
@@ -9960,14 +12404,7 @@
         <w:rPr>
           <w:i/>
         </w:rPr>
-        <w:t>.</w:t>
-      </w:r>
-      <w:proofErr w:type="gramEnd"/>
-      <w:r>
-        <w:rPr>
-          <w:i/>
-        </w:rPr>
-        <w:t xml:space="preserve"> </w:t>
+        <w:t xml:space="preserve">. </w:t>
       </w:r>
       <w:r>
         <w:t xml:space="preserve">Desigur dacă se utilizează Typescript este posibil de folosit tipurile implicite ale limbajului. View-urile îndeplinesc rolul de valorile computed iar acțiunile ca și acțiunile în Mobx îndeplinesc aceeași funcție. </w:t>
@@ -10007,11 +12444,11 @@
         <w:ind w:hanging="83"/>
         <w:outlineLvl w:val="1"/>
       </w:pPr>
-      <w:bookmarkStart w:id="17" w:name="_Toc8950798"/>
+      <w:bookmarkStart w:id="18" w:name="_Toc8950798"/>
       <w:r>
         <w:t>Vuex</w:t>
       </w:r>
-      <w:bookmarkEnd w:id="17"/>
+      <w:bookmarkEnd w:id="18"/>
     </w:p>
     <w:p>
       <w:pPr>
@@ -10546,11 +12983,11 @@
         <w:ind w:hanging="83"/>
         <w:outlineLvl w:val="1"/>
       </w:pPr>
-      <w:bookmarkStart w:id="18" w:name="_Toc8950799"/>
+      <w:bookmarkStart w:id="19" w:name="_Toc8950799"/>
       <w:r>
         <w:t>Ngrx</w:t>
       </w:r>
-      <w:bookmarkEnd w:id="18"/>
+      <w:bookmarkEnd w:id="19"/>
     </w:p>
     <w:p>
       <w:pPr>
@@ -11656,14 +14093,14 @@
         </w:numPr>
         <w:outlineLvl w:val="0"/>
       </w:pPr>
-      <w:bookmarkStart w:id="19" w:name="_Toc8950800"/>
+      <w:bookmarkStart w:id="20" w:name="_Toc8950800"/>
       <w:r>
         <w:t>ELABORAREA</w:t>
       </w:r>
       <w:r>
         <w:t xml:space="preserve"> APLICAȚIEI ”BOOKY”</w:t>
       </w:r>
-      <w:bookmarkEnd w:id="19"/>
+      <w:bookmarkEnd w:id="20"/>
     </w:p>
     <w:p>
       <w:pPr>
@@ -11675,14 +14112,14 @@
         <w:ind w:hanging="83"/>
         <w:outlineLvl w:val="1"/>
       </w:pPr>
-      <w:bookmarkStart w:id="20" w:name="_Toc8950801"/>
+      <w:bookmarkStart w:id="21" w:name="_Toc8950801"/>
       <w:r>
         <w:t xml:space="preserve">Spațiul de lucru </w:t>
       </w:r>
       <w:r>
         <w:t>Visual Studio Code</w:t>
       </w:r>
-      <w:bookmarkEnd w:id="20"/>
+      <w:bookmarkEnd w:id="21"/>
       <w:r>
         <w:t xml:space="preserve"> </w:t>
       </w:r>
@@ -12284,11 +14721,11 @@
         <w:ind w:hanging="83"/>
         <w:outlineLvl w:val="1"/>
       </w:pPr>
-      <w:bookmarkStart w:id="21" w:name="_Toc8950802"/>
+      <w:bookmarkStart w:id="22" w:name="_Toc8950802"/>
       <w:r>
         <w:t>Tehnologii necesare la dezvoltarea aplicației</w:t>
       </w:r>
-      <w:bookmarkEnd w:id="21"/>
+      <w:bookmarkEnd w:id="22"/>
     </w:p>
     <w:p>
       <w:pPr>
@@ -12297,7 +14734,7 @@
         <w:ind w:firstLine="709"/>
         <w:jc w:val="left"/>
       </w:pPr>
-      <w:bookmarkStart w:id="22" w:name="_Toc8950803"/>
+      <w:bookmarkStart w:id="23" w:name="_Toc8950803"/>
       <w:r>
         <w:rPr>
           <w:b/>
@@ -12318,7 +14755,7 @@
         </w:rPr>
         <w:t>JS</w:t>
       </w:r>
-      <w:bookmarkEnd w:id="22"/>
+      <w:bookmarkEnd w:id="23"/>
     </w:p>
     <w:p>
       <w:pPr>
@@ -12426,7 +14863,7 @@
         <w:ind w:firstLine="709"/>
         <w:jc w:val="left"/>
       </w:pPr>
-      <w:bookmarkStart w:id="23" w:name="_Toc8950804"/>
+      <w:bookmarkStart w:id="24" w:name="_Toc8950804"/>
       <w:r>
         <w:rPr>
           <w:b/>
@@ -12457,7 +14894,7 @@
         </w:rPr>
         <w:t>App</w:t>
       </w:r>
-      <w:bookmarkEnd w:id="23"/>
+      <w:bookmarkEnd w:id="24"/>
     </w:p>
     <w:p>
       <w:pPr>
@@ -13015,7 +15452,7 @@
           <w:shd w:val="clear" w:color="auto" w:fill="FFFFFF"/>
         </w:rPr>
       </w:pPr>
-      <w:bookmarkStart w:id="24" w:name="_Toc8950805"/>
+      <w:bookmarkStart w:id="25" w:name="_Toc8950805"/>
       <w:r>
         <w:rPr>
           <w:b/>
@@ -13044,7 +15481,7 @@
         </w:rPr>
         <w:t>omponents</w:t>
       </w:r>
-      <w:bookmarkEnd w:id="24"/>
+      <w:bookmarkEnd w:id="25"/>
     </w:p>
     <w:p>
       <w:r>
@@ -13589,14 +16026,14 @@
         <w:ind w:hanging="83"/>
         <w:outlineLvl w:val="1"/>
       </w:pPr>
-      <w:bookmarkStart w:id="25" w:name="_Toc8950806"/>
+      <w:bookmarkStart w:id="26" w:name="_Toc8950806"/>
       <w:r>
         <w:t>Cre</w:t>
       </w:r>
       <w:r>
         <w:t>area aplicației Booky</w:t>
       </w:r>
-      <w:bookmarkEnd w:id="25"/>
+      <w:bookmarkEnd w:id="26"/>
     </w:p>
     <w:p>
       <w:pPr>
@@ -13605,7 +16042,7 @@
         <w:ind w:firstLine="709"/>
         <w:jc w:val="left"/>
       </w:pPr>
-      <w:bookmarkStart w:id="26" w:name="_Toc8950807"/>
+      <w:bookmarkStart w:id="27" w:name="_Toc8950807"/>
       <w:r>
         <w:rPr>
           <w:b/>
@@ -13658,7 +16095,7 @@
         </w:rPr>
         <w:t>Booky</w:t>
       </w:r>
-      <w:bookmarkEnd w:id="26"/>
+      <w:bookmarkEnd w:id="27"/>
     </w:p>
     <w:p>
       <w:pPr>
@@ -14153,7 +16590,7 @@
         <w:ind w:firstLine="709"/>
         <w:jc w:val="left"/>
       </w:pPr>
-      <w:bookmarkStart w:id="27" w:name="_Toc8950808"/>
+      <w:bookmarkStart w:id="28" w:name="_Toc8950808"/>
       <w:r>
         <w:rPr>
           <w:b/>
@@ -14174,7 +16611,7 @@
         </w:rPr>
         <w:t>aplicației</w:t>
       </w:r>
-      <w:bookmarkEnd w:id="27"/>
+      <w:bookmarkEnd w:id="28"/>
     </w:p>
     <w:p>
       <w:pPr>
@@ -14456,7 +16893,7 @@
         <w:ind w:firstLine="709"/>
         <w:jc w:val="left"/>
       </w:pPr>
-      <w:bookmarkStart w:id="28" w:name="_Toc8950809"/>
+      <w:bookmarkStart w:id="29" w:name="_Toc8950809"/>
       <w:r>
         <w:rPr>
           <w:b/>
@@ -14498,7 +16935,7 @@
         </w:rPr>
         <w:t>aplicație</w:t>
       </w:r>
-      <w:bookmarkEnd w:id="28"/>
+      <w:bookmarkEnd w:id="29"/>
     </w:p>
     <w:p>
       <w:pPr>
@@ -14992,7 +17429,7 @@
           <w:shd w:val="clear" w:color="auto" w:fill="FFFFFF"/>
         </w:rPr>
       </w:pPr>
-      <w:bookmarkStart w:id="29" w:name="_Toc8950810"/>
+      <w:bookmarkStart w:id="30" w:name="_Toc8950810"/>
       <w:r>
         <w:rPr>
           <w:b/>
@@ -15045,7 +17482,7 @@
         </w:rPr>
         <w:t>face fetch la date pentru a popula componentele și store-ul</w:t>
       </w:r>
-      <w:bookmarkEnd w:id="29"/>
+      <w:bookmarkEnd w:id="30"/>
     </w:p>
     <w:p>
       <w:pPr>
@@ -15891,11 +18328,11 @@
         </w:numPr>
         <w:outlineLvl w:val="1"/>
       </w:pPr>
-      <w:bookmarkStart w:id="30" w:name="_Toc8950811"/>
+      <w:bookmarkStart w:id="31" w:name="_Toc8950811"/>
       <w:r>
         <w:t>Testarea aplicației elaborate</w:t>
       </w:r>
-      <w:bookmarkEnd w:id="30"/>
+      <w:bookmarkEnd w:id="31"/>
     </w:p>
     <w:p>
       <w:pPr>
@@ -15977,8 +18414,8 @@
       <w:r>
         <w:t xml:space="preserve">Până la deplyment aplicația este testată local pentru a identifica problemele din timp până a ajunge la utilizator, folosind date de test, de obicei folosind o bază de date cu date de test ce simulează situațiile extreme. </w:t>
       </w:r>
-      <w:bookmarkStart w:id="31" w:name="_44sinio" w:colFirst="0" w:colLast="0"/>
-      <w:bookmarkEnd w:id="31"/>
+      <w:bookmarkStart w:id="32" w:name="_44sinio" w:colFirst="0" w:colLast="0"/>
+      <w:bookmarkEnd w:id="32"/>
     </w:p>
     <w:p>
       <w:r>
@@ -16002,11 +18439,11 @@
         <w:jc w:val="both"/>
         <w:outlineLvl w:val="0"/>
       </w:pPr>
-      <w:bookmarkStart w:id="32" w:name="_Toc8950812"/>
+      <w:bookmarkStart w:id="33" w:name="_Toc8950812"/>
       <w:r>
         <w:t>CONCLUZII</w:t>
       </w:r>
-      <w:bookmarkEnd w:id="32"/>
+      <w:bookmarkEnd w:id="33"/>
     </w:p>
     <w:p>
       <w:pPr>
@@ -16417,8 +18854,8 @@
       <w:pPr>
         <w:ind w:firstLine="567"/>
       </w:pPr>
-      <w:bookmarkStart w:id="33" w:name="_z337ya" w:colFirst="0" w:colLast="0"/>
-      <w:bookmarkEnd w:id="33"/>
+      <w:bookmarkStart w:id="34" w:name="_z337ya" w:colFirst="0" w:colLast="0"/>
+      <w:bookmarkEnd w:id="34"/>
     </w:p>
     <w:p>
       <w:pPr>
@@ -16430,11 +18867,11 @@
         <w:ind w:left="737"/>
         <w:outlineLvl w:val="0"/>
       </w:pPr>
-      <w:bookmarkStart w:id="34" w:name="_Toc8950813"/>
+      <w:bookmarkStart w:id="35" w:name="_Toc8950813"/>
       <w:r>
         <w:t>BIBLIOGRAFIE</w:t>
       </w:r>
-      <w:bookmarkEnd w:id="34"/>
+      <w:bookmarkEnd w:id="35"/>
     </w:p>
     <w:p>
       <w:pPr>
@@ -17452,12 +19889,7 @@
         </w:rPr>
       </w:pPr>
       <w:r>
-        <w:t>Sooraj Chan</w:t>
-      </w:r>
-      <w:bookmarkStart w:id="35" w:name="_GoBack"/>
-      <w:bookmarkEnd w:id="35"/>
-      <w:r>
-        <w:t>dran</w:t>
+        <w:t>Sooraj Chandran</w:t>
       </w:r>
       <w:r>
         <w:t xml:space="preserve">. </w:t>
@@ -21624,6 +24056,7 @@
   <w:style w:type="character" w:default="1" w:styleId="DefaultParagraphFont">
     <w:name w:val="Default Paragraph Font"/>
     <w:uiPriority w:val="1"/>
+    <w:semiHidden/>
     <w:unhideWhenUsed/>
   </w:style>
   <w:style w:type="table" w:default="1" w:styleId="TableNormal">
@@ -25093,7 +27526,7 @@
 </file>
 
 <file path=customXml/itemProps1.xml><?xml version="1.0" encoding="utf-8"?>
-<ds:datastoreItem xmlns:ds="http://schemas.openxmlformats.org/officeDocument/2006/customXml" ds:itemID="{FC00307A-06D2-4F12-A1C3-BB490193DBB1}">
+<ds:datastoreItem xmlns:ds="http://schemas.openxmlformats.org/officeDocument/2006/customXml" ds:itemID="{1D147E9B-53E6-435C-B6A9-342DF3DA4120}">
   <ds:schemaRefs>
     <ds:schemaRef ds:uri="http://schemas.openxmlformats.org/officeDocument/2006/bibliography"/>
   </ds:schemaRefs>

</xml_diff>

<commit_message>
change foaia cu graficul calendaristic
</commit_message>
<xml_diff>
--- a/LicentaDanPopaV1.docx
+++ b/LicentaDanPopaV1.docx
@@ -603,37 +603,42 @@
     <w:p>
       <w:pPr>
         <w:spacing w:line="240" w:lineRule="auto"/>
-        <w:ind w:left="5664" w:firstLine="6"/>
+        <w:ind w:left="5103"/>
       </w:pPr>
       <w:r>
         <w:lastRenderedPageBreak/>
-        <w:t>Aprobat:</w:t>
+        <w:t>Aprobat</w:t>
       </w:r>
     </w:p>
     <w:p>
       <w:pPr>
         <w:spacing w:line="240" w:lineRule="auto"/>
-        <w:ind w:left="5670"/>
-      </w:pPr>
-      <w:r>
-        <w:t>Șeful de catedră________________</w:t>
+        <w:ind w:left="5103"/>
+      </w:pPr>
+      <w:r>
+        <w:t>Șeful catedrei de matematică și informatică</w:t>
       </w:r>
     </w:p>
     <w:p>
       <w:pPr>
         <w:spacing w:line="240" w:lineRule="auto"/>
-        <w:ind w:left="4956" w:firstLine="708"/>
-      </w:pPr>
-      <w:r>
-        <w:t>”__” __________201___</w:t>
-      </w:r>
-    </w:p>
-    <w:p>
-      <w:pPr>
-        <w:tabs>
-          <w:tab w:val="center" w:pos="5173"/>
-        </w:tabs>
-      </w:pPr>
+        <w:ind w:left="5103"/>
+      </w:pPr>
+      <w:r>
+        <w:t xml:space="preserve">dr., conf. univ. E. Plohotniuc </w:t>
+      </w:r>
+    </w:p>
+    <w:p>
+      <w:pPr>
+        <w:spacing w:line="240" w:lineRule="auto"/>
+        <w:ind w:left="5103"/>
+      </w:pPr>
+      <w:r>
+        <w:t>“____”______________201__</w:t>
+      </w:r>
+      <w:r>
+        <w:tab/>
+      </w:r>
     </w:p>
     <w:p>
       <w:pPr>
@@ -646,7 +651,6 @@
         <w:jc w:val="center"/>
         <w:rPr>
           <w:b/>
-          <w:lang w:val="en-US"/>
         </w:rPr>
       </w:pPr>
       <w:r>
@@ -668,116 +672,72 @@
         <w:jc w:val="center"/>
         <w:rPr>
           <w:b/>
-        </w:rPr>
-      </w:pPr>
-    </w:p>
-    <w:p>
-      <w:pPr>
-        <w:spacing w:line="240" w:lineRule="auto"/>
-      </w:pPr>
-    </w:p>
-    <w:p>
-      <w:pPr>
-        <w:tabs>
-          <w:tab w:val="left" w:pos="8505"/>
-        </w:tabs>
-        <w:spacing w:line="240" w:lineRule="auto"/>
-        <w:rPr>
-          <w:u w:val="single"/>
-        </w:rPr>
-      </w:pPr>
-      <w:r>
-        <w:t xml:space="preserve">Tema tezei de licență </w:t>
-      </w:r>
+          <w:lang w:val="en-US"/>
+        </w:rPr>
+      </w:pPr>
       <w:r>
         <w:rPr>
           <w:b/>
           <w:u w:val="single"/>
         </w:rPr>
-        <w:t xml:space="preserve">Utilizarea react js si redux la crearea părții front end a aplicației </w:t>
-      </w:r>
-      <w:r>
-        <w:rPr>
+        <w:t>Utilizarea react js si redux la crearea părții front end a aplicației</w:t>
+      </w:r>
+    </w:p>
+    <w:p>
+      <w:pPr>
+        <w:spacing w:line="240" w:lineRule="auto"/>
+        <w:jc w:val="center"/>
+        <w:rPr>
+          <w:b/>
+        </w:rPr>
+      </w:pPr>
+    </w:p>
+    <w:p>
+      <w:pPr>
+        <w:spacing w:line="240" w:lineRule="auto"/>
+      </w:pPr>
+    </w:p>
+    <w:p>
+      <w:pPr>
+        <w:spacing w:line="240" w:lineRule="auto"/>
+        <w:rPr>
+          <w:b/>
+          <w:lang w:val="en-US"/>
+        </w:rPr>
+      </w:pPr>
+      <w:r>
+        <w:t>Tema tezei de licență</w:t>
+      </w:r>
+      <w:r>
+        <w:rPr>
+          <w:b/>
           <w:u w:val="single"/>
         </w:rPr>
-        <w:t>__</w:t>
-      </w:r>
-    </w:p>
-    <w:p>
-      <w:pPr>
-        <w:tabs>
-          <w:tab w:val="left" w:pos="8505"/>
-        </w:tabs>
-        <w:spacing w:line="240" w:lineRule="auto"/>
-        <w:rPr>
+        <w:t xml:space="preserve"> </w:t>
+      </w:r>
+      <w:r>
+        <w:rPr>
+          <w:b/>
           <w:u w:val="single"/>
         </w:rPr>
-      </w:pPr>
-    </w:p>
-    <w:p>
-      <w:pPr>
-        <w:spacing w:line="240" w:lineRule="auto"/>
-      </w:pPr>
-      <w:r>
-        <w:t>confirmată prin ordinul rectorului USARB</w:t>
-      </w:r>
-    </w:p>
-    <w:p>
-      <w:pPr>
-        <w:spacing w:line="240" w:lineRule="auto"/>
-      </w:pPr>
-      <w:r>
-        <w:t>nr.____din  „_______________”</w:t>
-      </w:r>
-    </w:p>
-    <w:p>
-      <w:pPr>
-        <w:tabs>
-          <w:tab w:val="left" w:pos="8505"/>
-        </w:tabs>
-        <w:spacing w:line="240" w:lineRule="auto"/>
-        <w:rPr>
+        <w:t xml:space="preserve"> </w:t>
+      </w:r>
+      <w:r>
+        <w:rPr>
+          <w:b/>
           <w:u w:val="single"/>
         </w:rPr>
-      </w:pPr>
-      <w:r>
-        <w:t xml:space="preserve">Termenul limită de prezentare a tezei de licență la </w:t>
-      </w:r>
-      <w:r>
-        <w:rPr>
-          <w:u w:val="single"/>
-        </w:rPr>
-        <w:t>Catedra de matematică și informatică_</w:t>
-      </w:r>
-    </w:p>
-    <w:p>
-      <w:pPr>
-        <w:spacing w:line="240" w:lineRule="auto"/>
-        <w:rPr>
-          <w:u w:val="single"/>
-        </w:rPr>
-      </w:pPr>
-      <w:r>
-        <w:t xml:space="preserve"> „____” </w:t>
-      </w:r>
-      <w:r>
-        <w:rPr>
-          <w:u w:val="single"/>
-        </w:rPr>
-        <w:tab/>
-      </w:r>
-      <w:r>
-        <w:rPr>
-          <w:u w:val="single"/>
-        </w:rPr>
-        <w:tab/>
-      </w:r>
-      <w:r>
-        <w:rPr>
-          <w:u w:val="single"/>
-        </w:rPr>
-        <w:tab/>
-        <w:t xml:space="preserve"> 2019</w:t>
+        <w:t>Utilizarea react js si redux la crearea părții front end a aplicației</w:t>
+      </w:r>
+    </w:p>
+    <w:p>
+      <w:r>
+        <w:t>confirmată prin ordinul rectorului USARB nr.___ din „_____________”</w:t>
+      </w:r>
+    </w:p>
+    <w:p>
+      <w:r>
+        <w:t>Termenul limită de prezentare a tezei de licență la Catedra de matematică și informatică „___________”.</w:t>
       </w:r>
     </w:p>
     <w:p>
@@ -918,11 +878,15 @@
               <w:bottom w:val="single" w:sz="4" w:space="0" w:color="auto"/>
               <w:right w:val="single" w:sz="4" w:space="0" w:color="auto"/>
             </w:tcBorders>
+            <w:vAlign w:val="center"/>
           </w:tcPr>
           <w:p>
             <w:pPr>
               <w:jc w:val="center"/>
             </w:pPr>
+            <w:r>
+              <w:t>11.10.2018</w:t>
+            </w:r>
           </w:p>
         </w:tc>
         <w:tc>
@@ -956,7 +920,7 @@
           </w:tcPr>
           <w:p>
             <w:r>
-              <w:t>2. Investigația cadrului teoretic al cercetării; expunerea cadrului teoretic al cercetării</w:t>
+              <w:t>2. Investigația cadrului teoretic al cercetării  (teoria problemei); expunerea cadrului teoretic al cercetării;</w:t>
             </w:r>
           </w:p>
         </w:tc>
@@ -969,11 +933,15 @@
               <w:bottom w:val="single" w:sz="4" w:space="0" w:color="auto"/>
               <w:right w:val="single" w:sz="4" w:space="0" w:color="auto"/>
             </w:tcBorders>
+            <w:vAlign w:val="center"/>
           </w:tcPr>
           <w:p>
             <w:pPr>
               <w:jc w:val="center"/>
             </w:pPr>
+            <w:r>
+              <w:t>18.10</w:t>
+            </w:r>
           </w:p>
         </w:tc>
         <w:tc>
@@ -1010,7 +978,7 @@
           </w:tcPr>
           <w:p>
             <w:r>
-              <w:t>3. Întocmirea problemei cercetării; stabilirea tipului de cercetare</w:t>
+              <w:t>3. Întocmirea problemei cercetării; stabilirea tipului de cercetare; elaborarea ipotezelor</w:t>
             </w:r>
           </w:p>
         </w:tc>
@@ -1023,11 +991,15 @@
               <w:bottom w:val="single" w:sz="4" w:space="0" w:color="auto"/>
               <w:right w:val="single" w:sz="4" w:space="0" w:color="auto"/>
             </w:tcBorders>
+            <w:vAlign w:val="center"/>
           </w:tcPr>
           <w:p>
             <w:pPr>
               <w:jc w:val="center"/>
             </w:pPr>
+            <w:r>
+              <w:t>31.10</w:t>
+            </w:r>
           </w:p>
         </w:tc>
         <w:tc>
@@ -1070,7 +1042,7 @@
               </w:tabs>
             </w:pPr>
             <w:r>
-              <w:t>4. Specificarea unităților studiate</w:t>
+              <w:t>4. Specificarea unităților (populației) studiate; construcția variabilelor (descrierea calitativă); cuantificarea (descrierea cantitativă)</w:t>
             </w:r>
           </w:p>
         </w:tc>
@@ -1083,11 +1055,15 @@
               <w:bottom w:val="single" w:sz="4" w:space="0" w:color="auto"/>
               <w:right w:val="single" w:sz="4" w:space="0" w:color="auto"/>
             </w:tcBorders>
+            <w:vAlign w:val="center"/>
           </w:tcPr>
           <w:p>
             <w:pPr>
               <w:jc w:val="center"/>
             </w:pPr>
+            <w:r>
+              <w:t>14.11</w:t>
+            </w:r>
           </w:p>
         </w:tc>
         <w:tc>
@@ -1123,8 +1099,14 @@
             <w:hideMark/>
           </w:tcPr>
           <w:p>
+            <w:pPr>
+              <w:rPr>
+                <w:rFonts w:eastAsia="Times New Roman" w:cs="Times New Roman"/>
+                <w:lang w:bidi="en-US"/>
+              </w:rPr>
+            </w:pPr>
             <w:r>
-              <w:t>5. Stabilirea și aprobarea planului tezei de licență</w:t>
+              <w:t>5. Alegerea metodelor de  cercetare; stabilirea tehnicilor și procedeelor  de lucru - în  conformitate cu decizia despre caracterul lucrării: experiment  de constatare, experiment formativ etc.</w:t>
             </w:r>
           </w:p>
         </w:tc>
@@ -1137,11 +1119,15 @@
               <w:bottom w:val="single" w:sz="4" w:space="0" w:color="auto"/>
               <w:right w:val="single" w:sz="4" w:space="0" w:color="auto"/>
             </w:tcBorders>
+            <w:vAlign w:val="center"/>
           </w:tcPr>
           <w:p>
             <w:pPr>
               <w:jc w:val="center"/>
             </w:pPr>
+            <w:r>
+              <w:t>19.11</w:t>
+            </w:r>
           </w:p>
         </w:tc>
         <w:tc>
@@ -1180,7 +1166,7 @@
               </w:tabs>
             </w:pPr>
             <w:r>
-              <w:t>6. Alegerea metodelor de cercetare; stabilirea tehnicilor și procedeelor de lucru, etc.</w:t>
+              <w:t>6. Culegerea datelor; selectarea modalităților de prelucrare a datelor; stocarea datelor; prelucrarea datelor; analiza datelor (verificarea ipotezelor)</w:t>
             </w:r>
           </w:p>
         </w:tc>
@@ -1193,11 +1179,15 @@
               <w:bottom w:val="single" w:sz="4" w:space="0" w:color="auto"/>
               <w:right w:val="single" w:sz="4" w:space="0" w:color="auto"/>
             </w:tcBorders>
+            <w:vAlign w:val="center"/>
           </w:tcPr>
           <w:p>
             <w:pPr>
               <w:jc w:val="center"/>
             </w:pPr>
+            <w:r>
+              <w:t>23.11</w:t>
+            </w:r>
           </w:p>
         </w:tc>
         <w:tc>
@@ -1230,14 +1220,17 @@
             <w:hideMark/>
           </w:tcPr>
           <w:p>
+            <w:pPr>
+              <w:rPr>
+                <w:rFonts w:eastAsia="Times New Roman" w:cs="Times New Roman"/>
+                <w:lang w:val="en-US" w:bidi="en-US"/>
+              </w:rPr>
+            </w:pPr>
             <w:r>
-              <w:t>7. Elaborarea prototipului</w:t>
-            </w:r>
-            <w:r>
-              <w:t xml:space="preserve"> aplicației bazate pe </w:t>
-            </w:r>
-            <w:r>
-              <w:t>react si redux</w:t>
+              <w:rPr>
+                <w:lang w:val="en-US"/>
+              </w:rPr>
+              <w:t>7. Rezolvarea aspectelor de grafică și design la calculator; interpretarea rezultatelor</w:t>
             </w:r>
           </w:p>
         </w:tc>
@@ -1250,11 +1243,15 @@
               <w:bottom w:val="single" w:sz="4" w:space="0" w:color="auto"/>
               <w:right w:val="single" w:sz="4" w:space="0" w:color="auto"/>
             </w:tcBorders>
+            <w:vAlign w:val="center"/>
           </w:tcPr>
           <w:p>
             <w:pPr>
               <w:jc w:val="center"/>
             </w:pPr>
+            <w:r>
+              <w:t>18.1.2019</w:t>
+            </w:r>
           </w:p>
         </w:tc>
         <w:tc>
@@ -1291,7 +1288,12 @@
           </w:tcPr>
           <w:p>
             <w:r>
-              <w:t>8. Elaborarea și prezentarea capitolului I</w:t>
+              <w:t>8. Formularea propunerilor de soluționare a problemei cercetării</w:t>
+            </w:r>
+          </w:p>
+          <w:p>
+            <w:r>
+              <w:t>vizate în lucrare; elaborarea concluziilor și a recomandărilor practice</w:t>
             </w:r>
           </w:p>
         </w:tc>
@@ -1304,11 +1306,15 @@
               <w:bottom w:val="single" w:sz="4" w:space="0" w:color="auto"/>
               <w:right w:val="single" w:sz="4" w:space="0" w:color="auto"/>
             </w:tcBorders>
+            <w:vAlign w:val="center"/>
           </w:tcPr>
           <w:p>
             <w:pPr>
               <w:jc w:val="center"/>
             </w:pPr>
+            <w:r>
+              <w:t>27.02.2019</w:t>
+            </w:r>
           </w:p>
         </w:tc>
         <w:tc>
@@ -1345,7 +1351,7 @@
           </w:tcPr>
           <w:p>
             <w:r>
-              <w:t>9. Elaborarea și prezentarea capitolului II</w:t>
+              <w:t>9. Susținerea preventivă a tezei</w:t>
             </w:r>
           </w:p>
         </w:tc>
@@ -1358,176 +1364,15 @@
               <w:bottom w:val="single" w:sz="4" w:space="0" w:color="auto"/>
               <w:right w:val="single" w:sz="4" w:space="0" w:color="auto"/>
             </w:tcBorders>
+            <w:vAlign w:val="center"/>
           </w:tcPr>
           <w:p>
             <w:pPr>
               <w:jc w:val="center"/>
             </w:pPr>
-          </w:p>
-        </w:tc>
-        <w:tc>
-          <w:tcPr>
-            <w:tcW w:w="1525" w:type="dxa"/>
-            <w:tcBorders>
-              <w:top w:val="single" w:sz="4" w:space="0" w:color="auto"/>
-              <w:left w:val="single" w:sz="4" w:space="0" w:color="auto"/>
-              <w:bottom w:val="single" w:sz="4" w:space="0" w:color="auto"/>
-              <w:right w:val="single" w:sz="4" w:space="0" w:color="auto"/>
-            </w:tcBorders>
-          </w:tcPr>
-          <w:p>
-            <w:pPr>
-              <w:jc w:val="center"/>
-            </w:pPr>
-          </w:p>
-        </w:tc>
-      </w:tr>
-      <w:tr>
-        <w:trPr>
-          <w:trHeight w:val="429"/>
-        </w:trPr>
-        <w:tc>
-          <w:tcPr>
-            <w:tcW w:w="6487" w:type="dxa"/>
-            <w:tcBorders>
-              <w:top w:val="single" w:sz="4" w:space="0" w:color="auto"/>
-              <w:left w:val="single" w:sz="4" w:space="0" w:color="auto"/>
-              <w:bottom w:val="single" w:sz="4" w:space="0" w:color="auto"/>
-              <w:right w:val="single" w:sz="4" w:space="0" w:color="auto"/>
-            </w:tcBorders>
-            <w:hideMark/>
-          </w:tcPr>
-          <w:p>
             <w:r>
-              <w:t>10. Elaborarea aplicației și prezentarea capitolului III</w:t>
+              <w:t>14.02.2019</w:t>
             </w:r>
-          </w:p>
-        </w:tc>
-        <w:tc>
-          <w:tcPr>
-            <w:tcW w:w="1559" w:type="dxa"/>
-            <w:tcBorders>
-              <w:top w:val="single" w:sz="4" w:space="0" w:color="auto"/>
-              <w:left w:val="single" w:sz="4" w:space="0" w:color="auto"/>
-              <w:bottom w:val="single" w:sz="4" w:space="0" w:color="auto"/>
-              <w:right w:val="single" w:sz="4" w:space="0" w:color="auto"/>
-            </w:tcBorders>
-          </w:tcPr>
-          <w:p>
-            <w:pPr>
-              <w:jc w:val="center"/>
-            </w:pPr>
-          </w:p>
-        </w:tc>
-        <w:tc>
-          <w:tcPr>
-            <w:tcW w:w="1525" w:type="dxa"/>
-            <w:tcBorders>
-              <w:top w:val="single" w:sz="4" w:space="0" w:color="auto"/>
-              <w:left w:val="single" w:sz="4" w:space="0" w:color="auto"/>
-              <w:bottom w:val="single" w:sz="4" w:space="0" w:color="auto"/>
-              <w:right w:val="single" w:sz="4" w:space="0" w:color="auto"/>
-            </w:tcBorders>
-          </w:tcPr>
-          <w:p>
-            <w:pPr>
-              <w:jc w:val="center"/>
-            </w:pPr>
-          </w:p>
-        </w:tc>
-      </w:tr>
-      <w:tr>
-        <w:tc>
-          <w:tcPr>
-            <w:tcW w:w="6487" w:type="dxa"/>
-            <w:tcBorders>
-              <w:top w:val="single" w:sz="4" w:space="0" w:color="auto"/>
-              <w:left w:val="single" w:sz="4" w:space="0" w:color="auto"/>
-              <w:bottom w:val="single" w:sz="4" w:space="0" w:color="auto"/>
-              <w:right w:val="single" w:sz="4" w:space="0" w:color="auto"/>
-            </w:tcBorders>
-            <w:hideMark/>
-          </w:tcPr>
-          <w:p>
-            <w:r>
-              <w:t>11</w:t>
-            </w:r>
-            <w:r>
-              <w:t>. Redactarea tezei, rezolvarea aspectelor de grafică și design la calculator</w:t>
-            </w:r>
-          </w:p>
-        </w:tc>
-        <w:tc>
-          <w:tcPr>
-            <w:tcW w:w="1559" w:type="dxa"/>
-            <w:tcBorders>
-              <w:top w:val="single" w:sz="4" w:space="0" w:color="auto"/>
-              <w:left w:val="single" w:sz="4" w:space="0" w:color="auto"/>
-              <w:bottom w:val="single" w:sz="4" w:space="0" w:color="auto"/>
-              <w:right w:val="single" w:sz="4" w:space="0" w:color="auto"/>
-            </w:tcBorders>
-          </w:tcPr>
-          <w:p>
-            <w:pPr>
-              <w:jc w:val="center"/>
-            </w:pPr>
-          </w:p>
-        </w:tc>
-        <w:tc>
-          <w:tcPr>
-            <w:tcW w:w="1525" w:type="dxa"/>
-            <w:tcBorders>
-              <w:top w:val="single" w:sz="4" w:space="0" w:color="auto"/>
-              <w:left w:val="single" w:sz="4" w:space="0" w:color="auto"/>
-              <w:bottom w:val="single" w:sz="4" w:space="0" w:color="auto"/>
-              <w:right w:val="single" w:sz="4" w:space="0" w:color="auto"/>
-            </w:tcBorders>
-          </w:tcPr>
-          <w:p>
-            <w:pPr>
-              <w:jc w:val="center"/>
-            </w:pPr>
-          </w:p>
-        </w:tc>
-      </w:tr>
-      <w:tr>
-        <w:trPr>
-          <w:trHeight w:val="463"/>
-        </w:trPr>
-        <w:tc>
-          <w:tcPr>
-            <w:tcW w:w="6487" w:type="dxa"/>
-            <w:tcBorders>
-              <w:top w:val="single" w:sz="4" w:space="0" w:color="auto"/>
-              <w:left w:val="single" w:sz="4" w:space="0" w:color="auto"/>
-              <w:bottom w:val="single" w:sz="4" w:space="0" w:color="auto"/>
-              <w:right w:val="single" w:sz="4" w:space="0" w:color="auto"/>
-            </w:tcBorders>
-            <w:hideMark/>
-          </w:tcPr>
-          <w:p>
-            <w:r>
-              <w:t>12</w:t>
-            </w:r>
-            <w:r>
-              <w:t>. Susținerea prealabilă a tezei</w:t>
-            </w:r>
-          </w:p>
-        </w:tc>
-        <w:tc>
-          <w:tcPr>
-            <w:tcW w:w="1559" w:type="dxa"/>
-            <w:tcBorders>
-              <w:top w:val="single" w:sz="4" w:space="0" w:color="auto"/>
-              <w:left w:val="single" w:sz="4" w:space="0" w:color="auto"/>
-              <w:bottom w:val="single" w:sz="4" w:space="0" w:color="auto"/>
-              <w:right w:val="single" w:sz="4" w:space="0" w:color="auto"/>
-            </w:tcBorders>
-          </w:tcPr>
-          <w:p>
-            <w:pPr>
-              <w:jc w:val="center"/>
-            </w:pPr>
           </w:p>
         </w:tc>
         <w:tc>
@@ -1560,44 +1405,97 @@
     <w:p>
       <w:pPr>
         <w:spacing w:line="240" w:lineRule="auto"/>
-        <w:rPr>
-          <w:sz w:val="22"/>
-          <w:szCs w:val="22"/>
-        </w:rPr>
-      </w:pPr>
-      <w:r>
-        <w:t>Student (a) ___________________________</w:t>
-      </w:r>
+        <w:outlineLvl w:val="0"/>
+      </w:pPr>
+      <w:bookmarkStart w:id="0" w:name="_Toc9968351"/>
+      <w:bookmarkStart w:id="1" w:name="_Toc9760439"/>
+      <w:bookmarkStart w:id="2" w:name="_Toc8110600"/>
+      <w:bookmarkStart w:id="3" w:name="_Toc8069993"/>
+      <w:bookmarkStart w:id="4" w:name="_Toc7345753"/>
+      <w:bookmarkStart w:id="5" w:name="_Toc4615797"/>
+      <w:bookmarkStart w:id="6" w:name="_Toc4613936"/>
+      <w:bookmarkStart w:id="7" w:name="_Toc3978395"/>
+      <w:bookmarkStart w:id="8" w:name="_Toc3536069"/>
+      <w:bookmarkStart w:id="9" w:name="_Toc3471406"/>
+      <w:bookmarkStart w:id="10" w:name="_Toc3108118"/>
+      <w:r>
+        <w:t>Student (a) ____________________</w:t>
+      </w:r>
+      <w:bookmarkStart w:id="11" w:name="_GoBack"/>
+      <w:bookmarkEnd w:id="0"/>
+      <w:bookmarkEnd w:id="1"/>
+      <w:bookmarkEnd w:id="2"/>
+      <w:bookmarkEnd w:id="3"/>
+      <w:bookmarkEnd w:id="4"/>
+      <w:bookmarkEnd w:id="5"/>
+      <w:bookmarkEnd w:id="6"/>
+      <w:bookmarkEnd w:id="7"/>
+      <w:bookmarkEnd w:id="8"/>
+      <w:bookmarkEnd w:id="9"/>
+      <w:bookmarkEnd w:id="10"/>
+      <w:bookmarkEnd w:id="11"/>
     </w:p>
     <w:p>
       <w:pPr>
         <w:spacing w:line="240" w:lineRule="auto"/>
-        <w:ind w:left="2124" w:firstLine="708"/>
-      </w:pPr>
-      <w:r>
+        <w:ind w:left="720" w:firstLine="720"/>
+        <w:rPr>
+          <w:i/>
+        </w:rPr>
+      </w:pPr>
+      <w:r>
+        <w:rPr>
+          <w:i/>
+        </w:rPr>
         <w:t>(semnătura)</w:t>
       </w:r>
     </w:p>
     <w:p>
       <w:pPr>
         <w:spacing w:line="240" w:lineRule="auto"/>
-      </w:pPr>
+        <w:outlineLvl w:val="0"/>
+      </w:pPr>
+      <w:bookmarkStart w:id="12" w:name="_Toc9968352"/>
+      <w:bookmarkStart w:id="13" w:name="_Toc9760440"/>
+      <w:bookmarkStart w:id="14" w:name="_Toc8110601"/>
+      <w:bookmarkStart w:id="15" w:name="_Toc8069994"/>
+      <w:bookmarkStart w:id="16" w:name="_Toc7345754"/>
+      <w:bookmarkStart w:id="17" w:name="_Toc4615798"/>
+      <w:bookmarkStart w:id="18" w:name="_Toc4613937"/>
+      <w:bookmarkStart w:id="19" w:name="_Toc3978396"/>
+      <w:bookmarkStart w:id="20" w:name="_Toc3536070"/>
+      <w:bookmarkStart w:id="21" w:name="_Toc3471407"/>
+      <w:bookmarkStart w:id="22" w:name="_Toc3108119"/>
+      <w:r>
+        <w:t>Conducători științifici ________________________</w:t>
+      </w:r>
+      <w:bookmarkEnd w:id="12"/>
+      <w:bookmarkEnd w:id="13"/>
+      <w:bookmarkEnd w:id="14"/>
+      <w:bookmarkEnd w:id="15"/>
+      <w:bookmarkEnd w:id="16"/>
+      <w:bookmarkEnd w:id="17"/>
+      <w:bookmarkEnd w:id="18"/>
+      <w:bookmarkEnd w:id="19"/>
+      <w:bookmarkEnd w:id="20"/>
+      <w:bookmarkEnd w:id="21"/>
+      <w:bookmarkEnd w:id="22"/>
     </w:p>
     <w:p>
       <w:pPr>
         <w:spacing w:line="240" w:lineRule="auto"/>
-      </w:pPr>
-      <w:r>
-        <w:t>Conducătorul științific __________________</w:t>
-      </w:r>
-    </w:p>
-    <w:p>
-      <w:pPr>
-        <w:spacing w:line="240" w:lineRule="auto"/>
-        <w:ind w:left="2124" w:firstLine="708"/>
-      </w:pPr>
-      <w:r>
-        <w:t>(semnătura)</w:t>
+        <w:ind w:left="1440" w:firstLine="720"/>
+        <w:rPr>
+          <w:i/>
+          <w:sz w:val="20"/>
+        </w:rPr>
+      </w:pPr>
+      <w:r>
+        <w:rPr>
+          <w:i/>
+          <w:sz w:val="20"/>
+        </w:rPr>
+        <w:t xml:space="preserve">    (semnătura)</w:t>
       </w:r>
     </w:p>
     <w:p>
@@ -1638,15 +1536,7 @@
         <w:rPr>
           <w:lang w:val="en-US"/>
         </w:rPr>
-        <w:t>REPUBLIC OF MOLDOVA</w:t>
-      </w:r>
-      <w:bookmarkStart w:id="0" w:name="_GoBack"/>
-      <w:bookmarkEnd w:id="0"/>
-      <w:r>
-        <w:rPr>
-          <w:lang w:val="en-US"/>
-        </w:rPr>
-        <w:t>’</w:t>
+        <w:t>REPUBLIC OF MOLDOVA’</w:t>
       </w:r>
       <w:r>
         <w:rPr>
@@ -2105,7 +1995,7 @@
         <w:rPr>
           <w:lang w:val="en-US"/>
         </w:rPr>
-        <w:t>Controlled</w:t>
+        <w:t>Checked</w:t>
       </w:r>
       <w:r>
         <w:rPr>
@@ -2872,7 +2762,7 @@
         <w:spacing w:line="240" w:lineRule="auto"/>
         <w:rPr>
           <w:u w:val="single"/>
-          <w:lang w:val="sv-SE"/>
+          <w:lang w:val="en-US"/>
         </w:rPr>
       </w:pPr>
       <w:r>
@@ -2883,28 +2773,28 @@
       </w:r>
       <w:r>
         <w:rPr>
-          <w:lang w:val="sv-SE"/>
+          <w:lang w:val="en-US"/>
         </w:rPr>
         <w:t xml:space="preserve">„____” </w:t>
       </w:r>
       <w:r>
         <w:rPr>
           <w:u w:val="single"/>
-          <w:lang w:val="sv-SE"/>
+          <w:lang w:val="en-US"/>
         </w:rPr>
         <w:tab/>
       </w:r>
       <w:r>
         <w:rPr>
           <w:u w:val="single"/>
-          <w:lang w:val="sv-SE"/>
+          <w:lang w:val="en-US"/>
         </w:rPr>
         <w:tab/>
       </w:r>
       <w:r>
         <w:rPr>
           <w:u w:val="single"/>
-          <w:lang w:val="sv-SE"/>
+          <w:lang w:val="en-US"/>
         </w:rPr>
         <w:tab/>
         <w:t xml:space="preserve"> 2019</w:t>
@@ -2914,7 +2804,7 @@
       <w:pPr>
         <w:spacing w:line="240" w:lineRule="auto"/>
         <w:rPr>
-          <w:lang w:val="sv-SE"/>
+          <w:lang w:val="en-US"/>
         </w:rPr>
       </w:pPr>
     </w:p>
@@ -5306,7 +5196,7 @@
         <w:t>CUPRINS</w:t>
       </w:r>
     </w:p>
-    <w:bookmarkStart w:id="1" w:name="_Toc482578195" w:displacedByCustomXml="next"/>
+    <w:bookmarkStart w:id="23" w:name="_Toc482578195" w:displacedByCustomXml="next"/>
     <w:sdt>
       <w:sdtPr>
         <w:id w:val="-896359445"/>
@@ -5322,7 +5212,7 @@
         </w:rPr>
       </w:sdtEndPr>
       <w:sdtContent>
-        <w:bookmarkEnd w:id="1" w:displacedByCustomXml="prev"/>
+        <w:bookmarkEnd w:id="23" w:displacedByCustomXml="prev"/>
         <w:p>
           <w:pPr>
             <w:pStyle w:val="TOC1"/>
@@ -7112,12 +7002,12 @@
         <w:ind w:left="737"/>
         <w:outlineLvl w:val="0"/>
       </w:pPr>
-      <w:bookmarkStart w:id="2" w:name="_Toc8950784"/>
+      <w:bookmarkStart w:id="24" w:name="_Toc8950784"/>
       <w:r>
         <w:lastRenderedPageBreak/>
         <w:t>INTRODUCERE</w:t>
       </w:r>
-      <w:bookmarkEnd w:id="2"/>
+      <w:bookmarkEnd w:id="24"/>
     </w:p>
     <w:p>
       <w:pPr>
@@ -7972,7 +7862,7 @@
         </w:numPr>
         <w:outlineLvl w:val="0"/>
       </w:pPr>
-      <w:bookmarkStart w:id="3" w:name="_Toc8950785"/>
+      <w:bookmarkStart w:id="25" w:name="_Toc8950785"/>
       <w:r>
         <w:lastRenderedPageBreak/>
         <w:t xml:space="preserve">PREZENTAREA </w:t>
@@ -7986,18 +7876,18 @@
       <w:r>
         <w:t xml:space="preserve"> ȘI REACT</w:t>
       </w:r>
-      <w:bookmarkEnd w:id="3"/>
+      <w:bookmarkEnd w:id="25"/>
     </w:p>
     <w:p>
       <w:pPr>
         <w:pStyle w:val="Head23"/>
         <w:outlineLvl w:val="1"/>
       </w:pPr>
-      <w:bookmarkStart w:id="4" w:name="_Toc8950786"/>
+      <w:bookmarkStart w:id="26" w:name="_Toc8950786"/>
       <w:r>
         <w:t>Scurt istoric</w:t>
       </w:r>
-      <w:bookmarkEnd w:id="4"/>
+      <w:bookmarkEnd w:id="26"/>
     </w:p>
     <w:p>
       <w:pPr>
@@ -8172,11 +8062,11 @@
         <w:pStyle w:val="Head23"/>
         <w:outlineLvl w:val="1"/>
       </w:pPr>
-      <w:bookmarkStart w:id="5" w:name="_Toc8950787"/>
+      <w:bookmarkStart w:id="27" w:name="_Toc8950787"/>
       <w:r>
         <w:t>Motivele utilizării React Js</w:t>
       </w:r>
-      <w:bookmarkEnd w:id="5"/>
+      <w:bookmarkEnd w:id="27"/>
     </w:p>
     <w:p>
       <w:pPr>
@@ -8293,11 +8183,11 @@
         <w:pStyle w:val="Head23"/>
         <w:outlineLvl w:val="1"/>
       </w:pPr>
-      <w:bookmarkStart w:id="6" w:name="_Toc8950788"/>
+      <w:bookmarkStart w:id="28" w:name="_Toc8950788"/>
       <w:r>
         <w:t>Bazele React JS</w:t>
       </w:r>
-      <w:bookmarkEnd w:id="6"/>
+      <w:bookmarkEnd w:id="28"/>
     </w:p>
     <w:p>
       <w:pPr>
@@ -8687,11 +8577,11 @@
         <w:pStyle w:val="Head23"/>
         <w:outlineLvl w:val="1"/>
       </w:pPr>
-      <w:bookmarkStart w:id="7" w:name="_Toc8950789"/>
+      <w:bookmarkStart w:id="29" w:name="_Toc8950789"/>
       <w:r>
         <w:t>Motivele utilizării Redux</w:t>
       </w:r>
-      <w:bookmarkEnd w:id="7"/>
+      <w:bookmarkEnd w:id="29"/>
     </w:p>
     <w:p>
       <w:pPr>
@@ -8753,11 +8643,11 @@
         <w:pStyle w:val="Head23"/>
         <w:outlineLvl w:val="1"/>
       </w:pPr>
-      <w:bookmarkStart w:id="8" w:name="_Toc8950790"/>
+      <w:bookmarkStart w:id="30" w:name="_Toc8950790"/>
       <w:r>
         <w:t>Bazele Redux-ului</w:t>
       </w:r>
-      <w:bookmarkEnd w:id="8"/>
+      <w:bookmarkEnd w:id="30"/>
     </w:p>
     <w:p>
       <w:pPr>
@@ -8913,9 +8803,9 @@
         <w:ind w:firstLine="709"/>
         <w:jc w:val="left"/>
       </w:pPr>
-      <w:bookmarkStart w:id="9" w:name="_Toc7271582"/>
-      <w:bookmarkStart w:id="10" w:name="_Toc7271607"/>
-      <w:bookmarkStart w:id="11" w:name="_Toc8950791"/>
+      <w:bookmarkStart w:id="31" w:name="_Toc7271582"/>
+      <w:bookmarkStart w:id="32" w:name="_Toc7271607"/>
+      <w:bookmarkStart w:id="33" w:name="_Toc8950791"/>
       <w:r>
         <w:rPr>
           <w:b/>
@@ -8924,9 +8814,9 @@
         </w:rPr>
         <w:t>Acțiuni</w:t>
       </w:r>
-      <w:bookmarkEnd w:id="9"/>
-      <w:bookmarkEnd w:id="10"/>
-      <w:bookmarkEnd w:id="11"/>
+      <w:bookmarkEnd w:id="31"/>
+      <w:bookmarkEnd w:id="32"/>
+      <w:bookmarkEnd w:id="33"/>
     </w:p>
     <w:p>
       <w:pPr>
@@ -9291,7 +9181,7 @@
         <w:ind w:firstLine="709"/>
         <w:jc w:val="left"/>
       </w:pPr>
-      <w:bookmarkStart w:id="12" w:name="_Toc8950792"/>
+      <w:bookmarkStart w:id="34" w:name="_Toc8950792"/>
       <w:r>
         <w:rPr>
           <w:b/>
@@ -9301,7 +9191,7 @@
         <w:lastRenderedPageBreak/>
         <w:t>Reduceri</w:t>
       </w:r>
-      <w:bookmarkEnd w:id="12"/>
+      <w:bookmarkEnd w:id="34"/>
     </w:p>
     <w:p>
       <w:pPr>
@@ -9693,7 +9583,7 @@
         <w:ind w:firstLine="709"/>
         <w:jc w:val="left"/>
       </w:pPr>
-      <w:bookmarkStart w:id="13" w:name="_Toc8950793"/>
+      <w:bookmarkStart w:id="35" w:name="_Toc8950793"/>
       <w:r>
         <w:rPr>
           <w:b/>
@@ -9703,7 +9593,7 @@
         <w:lastRenderedPageBreak/>
         <w:t>Store</w:t>
       </w:r>
-      <w:bookmarkEnd w:id="13"/>
+      <w:bookmarkEnd w:id="35"/>
     </w:p>
     <w:p>
       <w:pPr>
@@ -10021,11 +9911,11 @@
         <w:pStyle w:val="Head23"/>
         <w:outlineLvl w:val="1"/>
       </w:pPr>
-      <w:bookmarkStart w:id="14" w:name="_Toc8950794"/>
+      <w:bookmarkStart w:id="36" w:name="_Toc8950794"/>
       <w:r>
         <w:t>Integrarea Redux-ului în aplicațiile React</w:t>
       </w:r>
-      <w:bookmarkEnd w:id="14"/>
+      <w:bookmarkEnd w:id="36"/>
     </w:p>
     <w:p>
       <w:pPr>
@@ -10938,7 +10828,7 @@
         <w:pStyle w:val="Head23"/>
         <w:outlineLvl w:val="1"/>
       </w:pPr>
-      <w:bookmarkStart w:id="15" w:name="_Toc8950795"/>
+      <w:bookmarkStart w:id="37" w:name="_Toc8950795"/>
       <w:r>
         <w:t>Ecosistema</w:t>
       </w:r>
@@ -10948,7 +10838,7 @@
       <w:r>
         <w:t>-ului</w:t>
       </w:r>
-      <w:bookmarkEnd w:id="15"/>
+      <w:bookmarkEnd w:id="37"/>
     </w:p>
     <w:p>
       <w:pPr>
@@ -11316,14 +11206,14 @@
         </w:numPr>
         <w:outlineLvl w:val="0"/>
       </w:pPr>
-      <w:bookmarkStart w:id="16" w:name="_Toc8950796"/>
+      <w:bookmarkStart w:id="38" w:name="_Toc8950796"/>
       <w:r>
         <w:t xml:space="preserve">ANALIZA TEHNOLOGIILOR DE </w:t>
       </w:r>
       <w:r>
         <w:t>MANAGEMENT A STĂRII GLOBALE ÎN JS</w:t>
       </w:r>
-      <w:bookmarkEnd w:id="16"/>
+      <w:bookmarkEnd w:id="38"/>
     </w:p>
     <w:p>
       <w:pPr>
@@ -11489,11 +11379,11 @@
         <w:ind w:hanging="83"/>
         <w:outlineLvl w:val="1"/>
       </w:pPr>
-      <w:bookmarkStart w:id="17" w:name="_Toc8950797"/>
+      <w:bookmarkStart w:id="39" w:name="_Toc8950797"/>
       <w:r>
         <w:t>Mobx și Mobx-state-tree</w:t>
       </w:r>
-      <w:bookmarkEnd w:id="17"/>
+      <w:bookmarkEnd w:id="39"/>
     </w:p>
     <w:p>
       <w:pPr>
@@ -12444,11 +12334,11 @@
         <w:ind w:hanging="83"/>
         <w:outlineLvl w:val="1"/>
       </w:pPr>
-      <w:bookmarkStart w:id="18" w:name="_Toc8950798"/>
+      <w:bookmarkStart w:id="40" w:name="_Toc8950798"/>
       <w:r>
         <w:t>Vuex</w:t>
       </w:r>
-      <w:bookmarkEnd w:id="18"/>
+      <w:bookmarkEnd w:id="40"/>
     </w:p>
     <w:p>
       <w:pPr>
@@ -12983,11 +12873,11 @@
         <w:ind w:hanging="83"/>
         <w:outlineLvl w:val="1"/>
       </w:pPr>
-      <w:bookmarkStart w:id="19" w:name="_Toc8950799"/>
+      <w:bookmarkStart w:id="41" w:name="_Toc8950799"/>
       <w:r>
         <w:t>Ngrx</w:t>
       </w:r>
-      <w:bookmarkEnd w:id="19"/>
+      <w:bookmarkEnd w:id="41"/>
     </w:p>
     <w:p>
       <w:pPr>
@@ -14093,14 +13983,14 @@
         </w:numPr>
         <w:outlineLvl w:val="0"/>
       </w:pPr>
-      <w:bookmarkStart w:id="20" w:name="_Toc8950800"/>
+      <w:bookmarkStart w:id="42" w:name="_Toc8950800"/>
       <w:r>
         <w:t>ELABORAREA</w:t>
       </w:r>
       <w:r>
         <w:t xml:space="preserve"> APLICAȚIEI ”BOOKY”</w:t>
       </w:r>
-      <w:bookmarkEnd w:id="20"/>
+      <w:bookmarkEnd w:id="42"/>
     </w:p>
     <w:p>
       <w:pPr>
@@ -14112,14 +14002,14 @@
         <w:ind w:hanging="83"/>
         <w:outlineLvl w:val="1"/>
       </w:pPr>
-      <w:bookmarkStart w:id="21" w:name="_Toc8950801"/>
+      <w:bookmarkStart w:id="43" w:name="_Toc8950801"/>
       <w:r>
         <w:t xml:space="preserve">Spațiul de lucru </w:t>
       </w:r>
       <w:r>
         <w:t>Visual Studio Code</w:t>
       </w:r>
-      <w:bookmarkEnd w:id="21"/>
+      <w:bookmarkEnd w:id="43"/>
       <w:r>
         <w:t xml:space="preserve"> </w:t>
       </w:r>
@@ -14721,11 +14611,11 @@
         <w:ind w:hanging="83"/>
         <w:outlineLvl w:val="1"/>
       </w:pPr>
-      <w:bookmarkStart w:id="22" w:name="_Toc8950802"/>
+      <w:bookmarkStart w:id="44" w:name="_Toc8950802"/>
       <w:r>
         <w:t>Tehnologii necesare la dezvoltarea aplicației</w:t>
       </w:r>
-      <w:bookmarkEnd w:id="22"/>
+      <w:bookmarkEnd w:id="44"/>
     </w:p>
     <w:p>
       <w:pPr>
@@ -14734,7 +14624,7 @@
         <w:ind w:firstLine="709"/>
         <w:jc w:val="left"/>
       </w:pPr>
-      <w:bookmarkStart w:id="23" w:name="_Toc8950803"/>
+      <w:bookmarkStart w:id="45" w:name="_Toc8950803"/>
       <w:r>
         <w:rPr>
           <w:b/>
@@ -14755,7 +14645,7 @@
         </w:rPr>
         <w:t>JS</w:t>
       </w:r>
-      <w:bookmarkEnd w:id="23"/>
+      <w:bookmarkEnd w:id="45"/>
     </w:p>
     <w:p>
       <w:pPr>
@@ -14863,7 +14753,7 @@
         <w:ind w:firstLine="709"/>
         <w:jc w:val="left"/>
       </w:pPr>
-      <w:bookmarkStart w:id="24" w:name="_Toc8950804"/>
+      <w:bookmarkStart w:id="46" w:name="_Toc8950804"/>
       <w:r>
         <w:rPr>
           <w:b/>
@@ -14894,7 +14784,7 @@
         </w:rPr>
         <w:t>App</w:t>
       </w:r>
-      <w:bookmarkEnd w:id="24"/>
+      <w:bookmarkEnd w:id="46"/>
     </w:p>
     <w:p>
       <w:pPr>
@@ -15452,7 +15342,7 @@
           <w:shd w:val="clear" w:color="auto" w:fill="FFFFFF"/>
         </w:rPr>
       </w:pPr>
-      <w:bookmarkStart w:id="25" w:name="_Toc8950805"/>
+      <w:bookmarkStart w:id="47" w:name="_Toc8950805"/>
       <w:r>
         <w:rPr>
           <w:b/>
@@ -15481,7 +15371,7 @@
         </w:rPr>
         <w:t>omponents</w:t>
       </w:r>
-      <w:bookmarkEnd w:id="25"/>
+      <w:bookmarkEnd w:id="47"/>
     </w:p>
     <w:p>
       <w:r>
@@ -16026,14 +15916,14 @@
         <w:ind w:hanging="83"/>
         <w:outlineLvl w:val="1"/>
       </w:pPr>
-      <w:bookmarkStart w:id="26" w:name="_Toc8950806"/>
+      <w:bookmarkStart w:id="48" w:name="_Toc8950806"/>
       <w:r>
         <w:t>Cre</w:t>
       </w:r>
       <w:r>
         <w:t>area aplicației Booky</w:t>
       </w:r>
-      <w:bookmarkEnd w:id="26"/>
+      <w:bookmarkEnd w:id="48"/>
     </w:p>
     <w:p>
       <w:pPr>
@@ -16042,7 +15932,7 @@
         <w:ind w:firstLine="709"/>
         <w:jc w:val="left"/>
       </w:pPr>
-      <w:bookmarkStart w:id="27" w:name="_Toc8950807"/>
+      <w:bookmarkStart w:id="49" w:name="_Toc8950807"/>
       <w:r>
         <w:rPr>
           <w:b/>
@@ -16095,7 +15985,7 @@
         </w:rPr>
         <w:t>Booky</w:t>
       </w:r>
-      <w:bookmarkEnd w:id="27"/>
+      <w:bookmarkEnd w:id="49"/>
     </w:p>
     <w:p>
       <w:pPr>
@@ -16590,7 +16480,7 @@
         <w:ind w:firstLine="709"/>
         <w:jc w:val="left"/>
       </w:pPr>
-      <w:bookmarkStart w:id="28" w:name="_Toc8950808"/>
+      <w:bookmarkStart w:id="50" w:name="_Toc8950808"/>
       <w:r>
         <w:rPr>
           <w:b/>
@@ -16611,7 +16501,7 @@
         </w:rPr>
         <w:t>aplicației</w:t>
       </w:r>
-      <w:bookmarkEnd w:id="28"/>
+      <w:bookmarkEnd w:id="50"/>
     </w:p>
     <w:p>
       <w:pPr>
@@ -16893,7 +16783,7 @@
         <w:ind w:firstLine="709"/>
         <w:jc w:val="left"/>
       </w:pPr>
-      <w:bookmarkStart w:id="29" w:name="_Toc8950809"/>
+      <w:bookmarkStart w:id="51" w:name="_Toc8950809"/>
       <w:r>
         <w:rPr>
           <w:b/>
@@ -16935,7 +16825,7 @@
         </w:rPr>
         <w:t>aplicație</w:t>
       </w:r>
-      <w:bookmarkEnd w:id="29"/>
+      <w:bookmarkEnd w:id="51"/>
     </w:p>
     <w:p>
       <w:pPr>
@@ -17429,7 +17319,7 @@
           <w:shd w:val="clear" w:color="auto" w:fill="FFFFFF"/>
         </w:rPr>
       </w:pPr>
-      <w:bookmarkStart w:id="30" w:name="_Toc8950810"/>
+      <w:bookmarkStart w:id="52" w:name="_Toc8950810"/>
       <w:r>
         <w:rPr>
           <w:b/>
@@ -17482,7 +17372,7 @@
         </w:rPr>
         <w:t>face fetch la date pentru a popula componentele și store-ul</w:t>
       </w:r>
-      <w:bookmarkEnd w:id="30"/>
+      <w:bookmarkEnd w:id="52"/>
     </w:p>
     <w:p>
       <w:pPr>
@@ -18328,11 +18218,11 @@
         </w:numPr>
         <w:outlineLvl w:val="1"/>
       </w:pPr>
-      <w:bookmarkStart w:id="31" w:name="_Toc8950811"/>
+      <w:bookmarkStart w:id="53" w:name="_Toc8950811"/>
       <w:r>
         <w:t>Testarea aplicației elaborate</w:t>
       </w:r>
-      <w:bookmarkEnd w:id="31"/>
+      <w:bookmarkEnd w:id="53"/>
     </w:p>
     <w:p>
       <w:pPr>
@@ -18414,8 +18304,8 @@
       <w:r>
         <w:t xml:space="preserve">Până la deplyment aplicația este testată local pentru a identifica problemele din timp până a ajunge la utilizator, folosind date de test, de obicei folosind o bază de date cu date de test ce simulează situațiile extreme. </w:t>
       </w:r>
-      <w:bookmarkStart w:id="32" w:name="_44sinio" w:colFirst="0" w:colLast="0"/>
-      <w:bookmarkEnd w:id="32"/>
+      <w:bookmarkStart w:id="54" w:name="_44sinio" w:colFirst="0" w:colLast="0"/>
+      <w:bookmarkEnd w:id="54"/>
     </w:p>
     <w:p>
       <w:r>
@@ -18439,11 +18329,11 @@
         <w:jc w:val="both"/>
         <w:outlineLvl w:val="0"/>
       </w:pPr>
-      <w:bookmarkStart w:id="33" w:name="_Toc8950812"/>
+      <w:bookmarkStart w:id="55" w:name="_Toc8950812"/>
       <w:r>
         <w:t>CONCLUZII</w:t>
       </w:r>
-      <w:bookmarkEnd w:id="33"/>
+      <w:bookmarkEnd w:id="55"/>
     </w:p>
     <w:p>
       <w:pPr>
@@ -18854,8 +18744,8 @@
       <w:pPr>
         <w:ind w:firstLine="567"/>
       </w:pPr>
-      <w:bookmarkStart w:id="34" w:name="_z337ya" w:colFirst="0" w:colLast="0"/>
-      <w:bookmarkEnd w:id="34"/>
+      <w:bookmarkStart w:id="56" w:name="_z337ya" w:colFirst="0" w:colLast="0"/>
+      <w:bookmarkEnd w:id="56"/>
     </w:p>
     <w:p>
       <w:pPr>
@@ -18867,11 +18757,11 @@
         <w:ind w:left="737"/>
         <w:outlineLvl w:val="0"/>
       </w:pPr>
-      <w:bookmarkStart w:id="35" w:name="_Toc8950813"/>
+      <w:bookmarkStart w:id="57" w:name="_Toc8950813"/>
       <w:r>
         <w:t>BIBLIOGRAFIE</w:t>
       </w:r>
-      <w:bookmarkEnd w:id="35"/>
+      <w:bookmarkEnd w:id="57"/>
     </w:p>
     <w:p>
       <w:pPr>
@@ -20107,6 +19997,7 @@
         <w:docPartUnique/>
       </w:docPartObj>
     </w:sdtPr>
+    <w:sdtEndPr/>
     <w:sdtContent>
       <w:p>
         <w:pPr>
@@ -27526,7 +27417,7 @@
 </file>
 
 <file path=customXml/itemProps1.xml><?xml version="1.0" encoding="utf-8"?>
-<ds:datastoreItem xmlns:ds="http://schemas.openxmlformats.org/officeDocument/2006/customXml" ds:itemID="{1D147E9B-53E6-435C-B6A9-342DF3DA4120}">
+<ds:datastoreItem xmlns:ds="http://schemas.openxmlformats.org/officeDocument/2006/customXml" ds:itemID="{64661078-28E2-47FC-BEC5-E1730E0CB7CE}">
   <ds:schemaRefs>
     <ds:schemaRef ds:uri="http://schemas.openxmlformats.org/officeDocument/2006/bibliography"/>
   </ds:schemaRefs>

</xml_diff>

<commit_message>
forgot so save, change page numbers now
</commit_message>
<xml_diff>
--- a/LicentaDanPopaV1.docx
+++ b/LicentaDanPopaV1.docx
@@ -1421,7 +1421,6 @@
       <w:r>
         <w:t>Student (a) ____________________</w:t>
       </w:r>
-      <w:bookmarkStart w:id="11" w:name="_GoBack"/>
       <w:bookmarkEnd w:id="0"/>
       <w:bookmarkEnd w:id="1"/>
       <w:bookmarkEnd w:id="2"/>
@@ -1433,7 +1432,6 @@
       <w:bookmarkEnd w:id="8"/>
       <w:bookmarkEnd w:id="9"/>
       <w:bookmarkEnd w:id="10"/>
-      <w:bookmarkEnd w:id="11"/>
     </w:p>
     <w:p>
       <w:pPr>
@@ -1455,20 +1453,21 @@
         <w:spacing w:line="240" w:lineRule="auto"/>
         <w:outlineLvl w:val="0"/>
       </w:pPr>
-      <w:bookmarkStart w:id="12" w:name="_Toc9968352"/>
-      <w:bookmarkStart w:id="13" w:name="_Toc9760440"/>
-      <w:bookmarkStart w:id="14" w:name="_Toc8110601"/>
-      <w:bookmarkStart w:id="15" w:name="_Toc8069994"/>
-      <w:bookmarkStart w:id="16" w:name="_Toc7345754"/>
-      <w:bookmarkStart w:id="17" w:name="_Toc4615798"/>
-      <w:bookmarkStart w:id="18" w:name="_Toc4613937"/>
-      <w:bookmarkStart w:id="19" w:name="_Toc3978396"/>
-      <w:bookmarkStart w:id="20" w:name="_Toc3536070"/>
-      <w:bookmarkStart w:id="21" w:name="_Toc3471407"/>
-      <w:bookmarkStart w:id="22" w:name="_Toc3108119"/>
+      <w:bookmarkStart w:id="11" w:name="_Toc9968352"/>
+      <w:bookmarkStart w:id="12" w:name="_Toc9760440"/>
+      <w:bookmarkStart w:id="13" w:name="_Toc8110601"/>
+      <w:bookmarkStart w:id="14" w:name="_Toc8069994"/>
+      <w:bookmarkStart w:id="15" w:name="_Toc7345754"/>
+      <w:bookmarkStart w:id="16" w:name="_Toc4615798"/>
+      <w:bookmarkStart w:id="17" w:name="_Toc4613937"/>
+      <w:bookmarkStart w:id="18" w:name="_Toc3978396"/>
+      <w:bookmarkStart w:id="19" w:name="_Toc3536070"/>
+      <w:bookmarkStart w:id="20" w:name="_Toc3471407"/>
+      <w:bookmarkStart w:id="21" w:name="_Toc3108119"/>
       <w:r>
         <w:t>Conducători științifici ________________________</w:t>
       </w:r>
+      <w:bookmarkEnd w:id="11"/>
       <w:bookmarkEnd w:id="12"/>
       <w:bookmarkEnd w:id="13"/>
       <w:bookmarkEnd w:id="14"/>
@@ -1479,7 +1478,6 @@
       <w:bookmarkEnd w:id="19"/>
       <w:bookmarkEnd w:id="20"/>
       <w:bookmarkEnd w:id="21"/>
-      <w:bookmarkEnd w:id="22"/>
     </w:p>
     <w:p>
       <w:pPr>
@@ -5196,7 +5194,7 @@
         <w:t>CUPRINS</w:t>
       </w:r>
     </w:p>
-    <w:bookmarkStart w:id="23" w:name="_Toc482578195" w:displacedByCustomXml="next"/>
+    <w:bookmarkStart w:id="22" w:name="_Toc482578195" w:displacedByCustomXml="next"/>
     <w:sdt>
       <w:sdtPr>
         <w:id w:val="-896359445"/>
@@ -5212,7 +5210,7 @@
         </w:rPr>
       </w:sdtEndPr>
       <w:sdtContent>
-        <w:bookmarkEnd w:id="23" w:displacedByCustomXml="prev"/>
+        <w:bookmarkEnd w:id="22" w:displacedByCustomXml="prev"/>
         <w:p>
           <w:pPr>
             <w:pStyle w:val="TOC1"/>
@@ -7002,12 +7000,12 @@
         <w:ind w:left="737"/>
         <w:outlineLvl w:val="0"/>
       </w:pPr>
-      <w:bookmarkStart w:id="24" w:name="_Toc8950784"/>
+      <w:bookmarkStart w:id="23" w:name="_Toc8950784"/>
       <w:r>
         <w:lastRenderedPageBreak/>
         <w:t>INTRODUCERE</w:t>
       </w:r>
-      <w:bookmarkEnd w:id="24"/>
+      <w:bookmarkEnd w:id="23"/>
     </w:p>
     <w:p>
       <w:pPr>
@@ -7321,7 +7319,12 @@
         <w:t>R</w:t>
       </w:r>
       <w:r>
-        <w:t>eact (metode de a creea componente)</w:t>
+        <w:t>eact (meto</w:t>
+      </w:r>
+      <w:bookmarkStart w:id="24" w:name="_GoBack"/>
+      <w:bookmarkEnd w:id="24"/>
+      <w:r>
+        <w:t>de de a creea componente)</w:t>
       </w:r>
     </w:p>
     <w:p>
@@ -19824,6 +19827,7 @@
       <w:type w:val="continuous"/>
       <w:pgSz w:w="11906" w:h="16838"/>
       <w:pgMar w:top="1134" w:right="851" w:bottom="1134" w:left="1701" w:header="0" w:footer="0" w:gutter="0"/>
+      <w:pgNumType w:start="11"/>
       <w:cols w:space="708"/>
       <w:formProt w:val="0"/>
       <w:docGrid w:linePitch="360" w:charSpace="-6145"/>
@@ -19968,7 +19972,7 @@
           <w:rPr>
             <w:noProof/>
           </w:rPr>
-          <w:t>42</w:t>
+          <w:t>11</w:t>
         </w:r>
         <w:r>
           <w:rPr>
@@ -27417,7 +27421,7 @@
 </file>
 
 <file path=customXml/itemProps1.xml><?xml version="1.0" encoding="utf-8"?>
-<ds:datastoreItem xmlns:ds="http://schemas.openxmlformats.org/officeDocument/2006/customXml" ds:itemID="{64661078-28E2-47FC-BEC5-E1730E0CB7CE}">
+<ds:datastoreItem xmlns:ds="http://schemas.openxmlformats.org/officeDocument/2006/customXml" ds:itemID="{4CF016AA-651A-4DBD-A87C-5CBBD695AD65}">
   <ds:schemaRefs>
     <ds:schemaRef ds:uri="http://schemas.openxmlformats.org/officeDocument/2006/bibliography"/>
   </ds:schemaRefs>

</xml_diff>